<commit_message>
'v1.2.13'. Add hlp cmd - part 1..
</commit_message>
<xml_diff>
--- a/docs/spiClock.docx
+++ b/docs/spiClock.docx
@@ -118,10 +118,7 @@
         <w:t xml:space="preserve">Raspberry Pi 4B based </w:t>
       </w:r>
       <w:r>
-        <w:t>pseudo</w:t>
-      </w:r>
-      <w:r>
-        <w:t xml:space="preserve">-nixie clock that uses </w:t>
+        <w:t xml:space="preserve">pseudo-nixie clock that uses </w:t>
       </w:r>
       <w:r>
         <w:t>six</w:t>
@@ -199,6 +196,9 @@
       </w:pPr>
       <w:r>
         <w:t>Additionally, there is a solderless bread board, a 40-pin ribbon cable and various jumper wires all of which come to about $30.</w:t>
+      </w:r>
+      <w:r>
+        <w:tab/>
       </w:r>
     </w:p>
     <w:p>
@@ -464,6 +464,9 @@
       </w:r>
       <w:r>
         <w:t>are used for receiving responses.  A simplified communication diagram is presented below.</w:t>
+      </w:r>
+      <w:r>
+        <w:tab/>
       </w:r>
     </w:p>
     <w:p>
@@ -1324,6 +1327,7 @@
   <w:style w:type="character" w:default="1" w:styleId="DefaultParagraphFont">
     <w:name w:val="Default Paragraph Font"/>
     <w:uiPriority w:val="1"/>
+    <w:semiHidden/>
     <w:unhideWhenUsed/>
   </w:style>
   <w:style w:type="table" w:default="1" w:styleId="TableNormal">

</xml_diff>

<commit_message>
'v1.4.20'. Redo menu stuff in vectors, client, gui.
</commit_message>
<xml_diff>
--- a/docs/spiClock.docx
+++ b/docs/spiClock.docx
@@ -217,18 +217,14 @@
     </w:p>
     <w:p>
       <w:r>
-        <w:t>Control of the clock is accomplished by running a python script (client.py) on a remote machine (PC, Phone).  The clock on the Rpi runs within a server on the Rpi and the server will communicate with a remote machine running a client.  Information on this client/server implementation can be found here:</w:t>
-      </w:r>
-    </w:p>
-    <w:p>
-      <w:hyperlink r:id="rId6" w:history="1">
-        <w:r>
-          <w:rPr>
-            <w:rStyle w:val="Hyperlink"/>
-          </w:rPr>
-          <w:t>https://github.com/sgarrow/sockets/blob/main/docs/clientServer.pdf</w:t>
-        </w:r>
-      </w:hyperlink>
+        <w:t xml:space="preserve">Control of the clock is accomplished by running a python script (client.py) on a remote machine (PC, Phone).  The clock on the Rpi runs within a server on the Rpi and the server will communicate with a remote machine running a client.  Information on this client/server implementation can be found </w:t>
+      </w:r>
+      <w:r>
+        <w:t>in Appendix 1</w:t>
+      </w:r>
+      <w:r>
+        <w:t>:</w:t>
+      </w:r>
     </w:p>
     <w:p/>
     <w:p>
@@ -264,7 +260,7 @@
                     <pic:cNvPicPr/>
                   </pic:nvPicPr>
                   <pic:blipFill>
-                    <a:blip r:embed="rId7" cstate="print">
+                    <a:blip r:embed="rId6" cstate="print">
                       <a:extLst>
                         <a:ext uri="{28A0092B-C50C-407E-A947-70E740481C1C}">
                           <a14:useLocalDpi xmlns:a14="http://schemas.microsoft.com/office/drawing/2010/main" val="0"/>
@@ -318,7 +314,7 @@
                     <pic:cNvPicPr/>
                   </pic:nvPicPr>
                   <pic:blipFill>
-                    <a:blip r:embed="rId8" cstate="print">
+                    <a:blip r:embed="rId7" cstate="print">
                       <a:extLst>
                         <a:ext uri="{28A0092B-C50C-407E-A947-70E740481C1C}">
                           <a14:useLocalDpi xmlns:a14="http://schemas.microsoft.com/office/drawing/2010/main" val="0"/>
@@ -407,7 +403,7 @@
                     <pic:cNvPicPr/>
                   </pic:nvPicPr>
                   <pic:blipFill>
-                    <a:blip r:embed="rId9"/>
+                    <a:blip r:embed="rId8"/>
                     <a:stretch>
                       <a:fillRect/>
                     </a:stretch>
@@ -490,7 +486,7 @@
                     <pic:cNvPicPr/>
                   </pic:nvPicPr>
                   <pic:blipFill>
-                    <a:blip r:embed="rId10"/>
+                    <a:blip r:embed="rId9"/>
                     <a:stretch>
                       <a:fillRect/>
                     </a:stretch>
@@ -571,7 +567,7 @@
                     <pic:cNvPicPr/>
                   </pic:nvPicPr>
                   <pic:blipFill>
-                    <a:blip r:embed="rId11"/>
+                    <a:blip r:embed="rId10"/>
                     <a:stretch>
                       <a:fillRect/>
                     </a:stretch>
@@ -592,6 +588,2336 @@
         </w:drawing>
       </w:r>
     </w:p>
+    <w:p/>
+    <w:p>
+      <w:r>
+        <w:br w:type="page"/>
+      </w:r>
+    </w:p>
+    <w:p>
+      <w:pPr>
+        <w:spacing w:after="360"/>
+        <w:jc w:val="center"/>
+      </w:pPr>
+      <w:r>
+        <w:lastRenderedPageBreak/>
+        <w:t>Appendix 1.</w:t>
+      </w:r>
+      <w:r>
+        <w:tab/>
+      </w:r>
+      <w:r>
+        <w:t>A Python Implementation of a Client-Server Architecture</w:t>
+      </w:r>
+    </w:p>
+    <w:p>
+      <w:pPr>
+        <w:spacing w:after="120"/>
+        <w:rPr>
+          <w:rFonts w:ascii="Verdana" w:hAnsi="Verdana"/>
+          <w:b/>
+          <w:bCs/>
+          <w:sz w:val="20"/>
+          <w:szCs w:val="20"/>
+          <w:u w:val="single"/>
+        </w:rPr>
+      </w:pPr>
+      <w:r>
+        <w:rPr>
+          <w:rFonts w:ascii="Verdana" w:hAnsi="Verdana"/>
+          <w:b/>
+          <w:bCs/>
+          <w:sz w:val="20"/>
+          <w:szCs w:val="20"/>
+          <w:u w:val="single"/>
+        </w:rPr>
+        <w:t>INTRODUCTION</w:t>
+      </w:r>
+    </w:p>
+    <w:p>
+      <w:pPr>
+        <w:spacing w:after="240"/>
+        <w:rPr>
+          <w:rFonts w:ascii="Verdana" w:hAnsi="Verdana"/>
+          <w:sz w:val="20"/>
+          <w:szCs w:val="20"/>
+        </w:rPr>
+      </w:pPr>
+      <w:r>
+        <w:rPr>
+          <w:rFonts w:ascii="Verdana" w:hAnsi="Verdana"/>
+          <w:sz w:val="20"/>
+          <w:szCs w:val="20"/>
+        </w:rPr>
+        <w:t>This document describes</w:t>
+      </w:r>
+      <w:r>
+        <w:rPr>
+          <w:rFonts w:ascii="Verdana" w:hAnsi="Verdana"/>
+          <w:sz w:val="20"/>
+          <w:szCs w:val="20"/>
+        </w:rPr>
+        <w:t xml:space="preserve"> </w:t>
+      </w:r>
+      <w:r>
+        <w:rPr>
+          <w:rFonts w:ascii="Verdana" w:hAnsi="Verdana"/>
+          <w:sz w:val="20"/>
+          <w:szCs w:val="20"/>
+        </w:rPr>
+        <w:t xml:space="preserve">a </w:t>
+      </w:r>
+      <w:r>
+        <w:rPr>
+          <w:rFonts w:ascii="Verdana" w:hAnsi="Verdana"/>
+          <w:sz w:val="20"/>
+          <w:szCs w:val="20"/>
+        </w:rPr>
+        <w:t>client-server architecture</w:t>
+      </w:r>
+      <w:r>
+        <w:rPr>
+          <w:rFonts w:ascii="Verdana" w:hAnsi="Verdana"/>
+          <w:sz w:val="20"/>
+          <w:szCs w:val="20"/>
+        </w:rPr>
+        <w:t xml:space="preserve"> written in the Python programming language.  A </w:t>
+      </w:r>
+      <w:r>
+        <w:rPr>
+          <w:rFonts w:ascii="Verdana" w:hAnsi="Verdana"/>
+          <w:sz w:val="20"/>
+          <w:szCs w:val="20"/>
+        </w:rPr>
+        <w:t xml:space="preserve">client-server architecture </w:t>
+      </w:r>
+      <w:r>
+        <w:rPr>
+          <w:rFonts w:ascii="Verdana" w:hAnsi="Verdana"/>
+          <w:sz w:val="20"/>
+          <w:szCs w:val="20"/>
+        </w:rPr>
+        <w:t xml:space="preserve">is </w:t>
+      </w:r>
+      <w:r>
+        <w:rPr>
+          <w:rFonts w:ascii="Verdana" w:hAnsi="Verdana"/>
+          <w:sz w:val="20"/>
+          <w:szCs w:val="20"/>
+        </w:rPr>
+        <w:t>a structure where multiple clients request services from a centralized server and separat</w:t>
+      </w:r>
+      <w:r>
+        <w:rPr>
+          <w:rFonts w:ascii="Verdana" w:hAnsi="Verdana"/>
+          <w:sz w:val="20"/>
+          <w:szCs w:val="20"/>
+        </w:rPr>
+        <w:t>es</w:t>
+      </w:r>
+      <w:r>
+        <w:rPr>
+          <w:rFonts w:ascii="Verdana" w:hAnsi="Verdana"/>
+          <w:sz w:val="20"/>
+          <w:szCs w:val="20"/>
+        </w:rPr>
+        <w:t xml:space="preserve"> user interaction from data processing</w:t>
+      </w:r>
+      <w:r>
+        <w:rPr>
+          <w:rFonts w:ascii="Verdana" w:hAnsi="Verdana"/>
+          <w:sz w:val="20"/>
+          <w:szCs w:val="20"/>
+        </w:rPr>
+        <w:t>.</w:t>
+      </w:r>
+    </w:p>
+    <w:p>
+      <w:pPr>
+        <w:spacing w:after="0"/>
+        <w:rPr>
+          <w:rFonts w:ascii="Verdana" w:hAnsi="Verdana"/>
+          <w:sz w:val="20"/>
+          <w:szCs w:val="20"/>
+        </w:rPr>
+      </w:pPr>
+      <w:r>
+        <w:rPr>
+          <w:rFonts w:ascii="Verdana" w:hAnsi="Verdana"/>
+          <w:sz w:val="20"/>
+          <w:szCs w:val="20"/>
+        </w:rPr>
+        <w:t>This document and its associated python code can be found here:</w:t>
+      </w:r>
+    </w:p>
+    <w:p>
+      <w:pPr>
+        <w:spacing w:after="360"/>
+        <w:rPr>
+          <w:rFonts w:ascii="Verdana" w:hAnsi="Verdana"/>
+          <w:b/>
+          <w:bCs/>
+          <w:color w:val="153D63" w:themeColor="text2" w:themeTint="E6"/>
+          <w:sz w:val="20"/>
+          <w:szCs w:val="20"/>
+        </w:rPr>
+      </w:pPr>
+      <w:hyperlink r:id="rId11" w:history="1">
+        <w:r>
+          <w:rPr>
+            <w:rStyle w:val="Hyperlink"/>
+            <w:rFonts w:ascii="Verdana" w:hAnsi="Verdana"/>
+            <w:b/>
+            <w:bCs/>
+            <w:color w:val="153D63" w:themeColor="text2" w:themeTint="E6"/>
+            <w:sz w:val="20"/>
+            <w:szCs w:val="20"/>
+          </w:rPr>
+          <w:t>https://github.com/sgarrow/sockets</w:t>
+        </w:r>
+      </w:hyperlink>
+    </w:p>
+    <w:p>
+      <w:pPr>
+        <w:spacing w:after="0"/>
+        <w:rPr>
+          <w:rFonts w:ascii="Verdana" w:hAnsi="Verdana"/>
+          <w:sz w:val="20"/>
+          <w:szCs w:val="20"/>
+        </w:rPr>
+      </w:pPr>
+      <w:r>
+        <w:rPr>
+          <w:rFonts w:ascii="Verdana" w:hAnsi="Verdana"/>
+          <w:sz w:val="20"/>
+          <w:szCs w:val="20"/>
+        </w:rPr>
+        <w:t>To start the server type "python server.py" on the command line.</w:t>
+      </w:r>
+    </w:p>
+    <w:p>
+      <w:pPr>
+        <w:rPr>
+          <w:rFonts w:ascii="Verdana" w:hAnsi="Verdana"/>
+          <w:sz w:val="20"/>
+          <w:szCs w:val="20"/>
+        </w:rPr>
+      </w:pPr>
+      <w:r>
+        <w:rPr>
+          <w:rFonts w:ascii="Verdana" w:hAnsi="Verdana"/>
+          <w:sz w:val="20"/>
+          <w:szCs w:val="20"/>
+        </w:rPr>
+        <w:t>To connect a client to the server type "python client.py" on the command line.</w:t>
+      </w:r>
+    </w:p>
+    <w:p>
+      <w:pPr>
+        <w:spacing w:after="360"/>
+        <w:rPr>
+          <w:rFonts w:ascii="Verdana" w:hAnsi="Verdana"/>
+          <w:sz w:val="20"/>
+          <w:szCs w:val="20"/>
+        </w:rPr>
+      </w:pPr>
+      <w:r>
+        <w:rPr>
+          <w:rFonts w:ascii="Verdana" w:hAnsi="Verdana"/>
+          <w:sz w:val="20"/>
+          <w:szCs w:val="20"/>
+        </w:rPr>
+        <w:t>A client can be run on the same machine as the server (in a different command window) or on a different machine entirely.</w:t>
+      </w:r>
+    </w:p>
+    <w:p>
+      <w:pPr>
+        <w:spacing w:after="120"/>
+        <w:rPr>
+          <w:rFonts w:ascii="Verdana" w:hAnsi="Verdana"/>
+          <w:b/>
+          <w:bCs/>
+          <w:sz w:val="20"/>
+          <w:szCs w:val="20"/>
+          <w:u w:val="single"/>
+        </w:rPr>
+      </w:pPr>
+      <w:r>
+        <w:rPr>
+          <w:rFonts w:ascii="Verdana" w:hAnsi="Verdana"/>
+          <w:b/>
+          <w:bCs/>
+          <w:sz w:val="20"/>
+          <w:szCs w:val="20"/>
+          <w:u w:val="single"/>
+        </w:rPr>
+        <w:t>A WELL-KNOWN CLIENT SERVER RELATIONSHIP</w:t>
+      </w:r>
+    </w:p>
+    <w:p>
+      <w:pPr>
+        <w:rPr>
+          <w:rFonts w:ascii="Verdana" w:hAnsi="Verdana"/>
+          <w:sz w:val="20"/>
+          <w:szCs w:val="20"/>
+        </w:rPr>
+      </w:pPr>
+      <w:r>
+        <w:rPr>
+          <w:rFonts w:ascii="Verdana" w:hAnsi="Verdana"/>
+          <w:sz w:val="20"/>
+          <w:szCs w:val="20"/>
+        </w:rPr>
+        <w:t>Servers are things that respond to requests.  Clients are things that make requests.</w:t>
+      </w:r>
+    </w:p>
+    <w:p>
+      <w:pPr>
+        <w:rPr>
+          <w:rFonts w:ascii="Verdana" w:hAnsi="Verdana"/>
+          <w:sz w:val="20"/>
+          <w:szCs w:val="20"/>
+        </w:rPr>
+      </w:pPr>
+      <w:r>
+        <w:rPr>
+          <w:rFonts w:ascii="Verdana" w:hAnsi="Verdana"/>
+          <w:sz w:val="20"/>
+          <w:szCs w:val="20"/>
+        </w:rPr>
+        <w:t>A web browser is a type of client that can connect to servers that "serve" web pages - like the Google server.</w:t>
+      </w:r>
+    </w:p>
+    <w:p>
+      <w:pPr>
+        <w:rPr>
+          <w:rFonts w:ascii="Verdana" w:hAnsi="Verdana"/>
+          <w:sz w:val="20"/>
+          <w:szCs w:val="20"/>
+        </w:rPr>
+      </w:pPr>
+      <w:r>
+        <w:rPr>
+          <w:rFonts w:ascii="Verdana" w:hAnsi="Verdana"/>
+          <w:sz w:val="20"/>
+          <w:szCs w:val="20"/>
+        </w:rPr>
+        <w:t>When a web browser (a client) connects to the Google Server and sends it a request (e.g., send me a web page containing a bunch of links related to "I'm searching this") the Google Server will respond to the request by sending back a web page.</w:t>
+      </w:r>
+    </w:p>
+    <w:p>
+      <w:pPr>
+        <w:spacing w:after="360"/>
+        <w:rPr>
+          <w:rFonts w:ascii="Verdana" w:hAnsi="Verdana"/>
+          <w:sz w:val="20"/>
+          <w:szCs w:val="20"/>
+        </w:rPr>
+      </w:pPr>
+      <w:r>
+        <w:rPr>
+          <w:rFonts w:ascii="Verdana" w:hAnsi="Verdana"/>
+          <w:sz w:val="20"/>
+          <w:szCs w:val="20"/>
+        </w:rPr>
+        <w:t>Requests are sent in "packets" over connections called "sockets".  Included in the request is the IP address of the client making it - that's how the server knows where to send the response back to.  A given machine has one IP address, so if more than one instance of a web browser is open on a single machine how is it that the response ends up in the "right" web browser and not the other browser?  Port number.</w:t>
+      </w:r>
+    </w:p>
+    <w:p>
+      <w:pPr>
+        <w:spacing w:after="120"/>
+        <w:rPr>
+          <w:rFonts w:ascii="Verdana" w:hAnsi="Verdana"/>
+          <w:b/>
+          <w:bCs/>
+          <w:sz w:val="20"/>
+          <w:szCs w:val="20"/>
+          <w:u w:val="single"/>
+        </w:rPr>
+      </w:pPr>
+      <w:r>
+        <w:rPr>
+          <w:rFonts w:ascii="Verdana" w:hAnsi="Verdana"/>
+          <w:b/>
+          <w:bCs/>
+          <w:sz w:val="20"/>
+          <w:szCs w:val="20"/>
+          <w:u w:val="single"/>
+        </w:rPr>
+        <w:t>CLOSING A CLIENT AND STOPPING THE SERVER</w:t>
+      </w:r>
+    </w:p>
+    <w:p>
+      <w:pPr>
+        <w:rPr>
+          <w:rFonts w:ascii="Verdana" w:hAnsi="Verdana"/>
+          <w:sz w:val="20"/>
+          <w:szCs w:val="20"/>
+        </w:rPr>
+      </w:pPr>
+      <w:r>
+        <w:rPr>
+          <w:rFonts w:ascii="Verdana" w:hAnsi="Verdana"/>
+          <w:sz w:val="20"/>
+          <w:szCs w:val="20"/>
+        </w:rPr>
+        <w:t>Every client has a unique (</w:t>
+      </w:r>
+      <w:r>
+        <w:rPr>
+          <w:rFonts w:ascii="Verdana" w:hAnsi="Verdana"/>
+          <w:sz w:val="20"/>
+          <w:szCs w:val="20"/>
+        </w:rPr>
+        <w:t>IP</w:t>
+      </w:r>
+      <w:r>
+        <w:rPr>
+          <w:rFonts w:ascii="Verdana" w:hAnsi="Verdana"/>
+          <w:sz w:val="20"/>
+          <w:szCs w:val="20"/>
+        </w:rPr>
+        <w:t>,</w:t>
+      </w:r>
+      <w:r>
+        <w:rPr>
+          <w:rFonts w:ascii="Verdana" w:hAnsi="Verdana"/>
+          <w:sz w:val="20"/>
+          <w:szCs w:val="20"/>
+        </w:rPr>
+        <w:t xml:space="preserve"> </w:t>
+      </w:r>
+      <w:r>
+        <w:rPr>
+          <w:rFonts w:ascii="Verdana" w:hAnsi="Verdana"/>
+          <w:sz w:val="20"/>
+          <w:szCs w:val="20"/>
+        </w:rPr>
+        <w:t>port) tuple.  The server tracks every client by (</w:t>
+      </w:r>
+      <w:r>
+        <w:rPr>
+          <w:rFonts w:ascii="Verdana" w:hAnsi="Verdana"/>
+          <w:sz w:val="20"/>
+          <w:szCs w:val="20"/>
+        </w:rPr>
+        <w:t>IP</w:t>
+      </w:r>
+      <w:r>
+        <w:rPr>
+          <w:rFonts w:ascii="Verdana" w:hAnsi="Verdana"/>
+          <w:sz w:val="20"/>
+          <w:szCs w:val="20"/>
+        </w:rPr>
+        <w:t>,</w:t>
+      </w:r>
+      <w:r>
+        <w:rPr>
+          <w:rFonts w:ascii="Verdana" w:hAnsi="Verdana"/>
+          <w:sz w:val="20"/>
+          <w:szCs w:val="20"/>
+        </w:rPr>
+        <w:t xml:space="preserve"> </w:t>
+      </w:r>
+      <w:r>
+        <w:rPr>
+          <w:rFonts w:ascii="Verdana" w:hAnsi="Verdana"/>
+          <w:sz w:val="20"/>
+          <w:szCs w:val="20"/>
+        </w:rPr>
+        <w:t>port).  The server maintains a list of (</w:t>
+      </w:r>
+      <w:r>
+        <w:rPr>
+          <w:rFonts w:ascii="Verdana" w:hAnsi="Verdana"/>
+          <w:sz w:val="20"/>
+          <w:szCs w:val="20"/>
+        </w:rPr>
+        <w:t>IP</w:t>
+      </w:r>
+      <w:r>
+        <w:rPr>
+          <w:rFonts w:ascii="Verdana" w:hAnsi="Verdana"/>
+          <w:sz w:val="20"/>
+          <w:szCs w:val="20"/>
+        </w:rPr>
+        <w:t>,</w:t>
+      </w:r>
+      <w:r>
+        <w:rPr>
+          <w:rFonts w:ascii="Verdana" w:hAnsi="Verdana"/>
+          <w:sz w:val="20"/>
+          <w:szCs w:val="20"/>
+        </w:rPr>
+        <w:t xml:space="preserve"> </w:t>
+      </w:r>
+      <w:r>
+        <w:rPr>
+          <w:rFonts w:ascii="Verdana" w:hAnsi="Verdana"/>
+          <w:sz w:val="20"/>
+          <w:szCs w:val="20"/>
+        </w:rPr>
+        <w:t xml:space="preserve">port) for all active clients.  </w:t>
+      </w:r>
+    </w:p>
+    <w:p>
+      <w:pPr>
+        <w:rPr>
+          <w:rFonts w:ascii="Verdana" w:hAnsi="Verdana"/>
+          <w:sz w:val="20"/>
+          <w:szCs w:val="20"/>
+        </w:rPr>
+      </w:pPr>
+      <w:r>
+        <w:rPr>
+          <w:rFonts w:ascii="Verdana" w:hAnsi="Verdana"/>
+          <w:sz w:val="20"/>
+          <w:szCs w:val="20"/>
+        </w:rPr>
+        <w:t>Each client has two unique things associated with it - (1) a socket and (2) an instance (a thread) running the client's handling function</w:t>
+      </w:r>
+    </w:p>
+    <w:p>
+      <w:pPr>
+        <w:rPr>
+          <w:rFonts w:ascii="Verdana" w:hAnsi="Verdana"/>
+          <w:sz w:val="20"/>
+          <w:szCs w:val="20"/>
+        </w:rPr>
+      </w:pPr>
+      <w:r>
+        <w:rPr>
+          <w:rFonts w:ascii="Verdana" w:hAnsi="Verdana"/>
+          <w:sz w:val="20"/>
+          <w:szCs w:val="20"/>
+        </w:rPr>
+        <w:t>When a client issues a "close" command, its (</w:t>
+      </w:r>
+      <w:r>
+        <w:rPr>
+          <w:rFonts w:ascii="Verdana" w:hAnsi="Verdana"/>
+          <w:sz w:val="20"/>
+          <w:szCs w:val="20"/>
+        </w:rPr>
+        <w:t>IP</w:t>
+      </w:r>
+      <w:r>
+        <w:rPr>
+          <w:rFonts w:ascii="Verdana" w:hAnsi="Verdana"/>
+          <w:sz w:val="20"/>
+          <w:szCs w:val="20"/>
+        </w:rPr>
+        <w:t>,</w:t>
+      </w:r>
+      <w:r>
+        <w:rPr>
+          <w:rFonts w:ascii="Verdana" w:hAnsi="Verdana"/>
+          <w:sz w:val="20"/>
+          <w:szCs w:val="20"/>
+        </w:rPr>
+        <w:t xml:space="preserve"> </w:t>
+      </w:r>
+      <w:r>
+        <w:rPr>
+          <w:rFonts w:ascii="Verdana" w:hAnsi="Verdana"/>
+          <w:sz w:val="20"/>
+          <w:szCs w:val="20"/>
+        </w:rPr>
+        <w:t xml:space="preserve">port) is removed from the list and as a result the </w:t>
+      </w:r>
+      <w:proofErr w:type="spellStart"/>
+      <w:r>
+        <w:rPr>
+          <w:rFonts w:ascii="Verdana" w:hAnsi="Verdana"/>
+          <w:sz w:val="20"/>
+          <w:szCs w:val="20"/>
+        </w:rPr>
+        <w:t>handleClient</w:t>
+      </w:r>
+      <w:r>
+        <w:rPr>
+          <w:rFonts w:ascii="Verdana" w:hAnsi="Verdana"/>
+          <w:sz w:val="20"/>
+          <w:szCs w:val="20"/>
+        </w:rPr>
+        <w:t>’s</w:t>
+      </w:r>
+      <w:proofErr w:type="spellEnd"/>
+      <w:r>
+        <w:rPr>
+          <w:rFonts w:ascii="Verdana" w:hAnsi="Verdana"/>
+          <w:sz w:val="20"/>
+          <w:szCs w:val="20"/>
+        </w:rPr>
+        <w:t xml:space="preserve"> infinite loop is exited thereby causing its socket to be closed and its thread to terminate.</w:t>
+      </w:r>
+    </w:p>
+    <w:p>
+      <w:pPr>
+        <w:rPr>
+          <w:rFonts w:ascii="Verdana" w:hAnsi="Verdana"/>
+          <w:sz w:val="20"/>
+          <w:szCs w:val="20"/>
+        </w:rPr>
+      </w:pPr>
+      <w:r>
+        <w:rPr>
+          <w:rFonts w:ascii="Verdana" w:hAnsi="Verdana"/>
+          <w:sz w:val="20"/>
+          <w:szCs w:val="20"/>
+        </w:rPr>
+        <w:t>When a client issues a "</w:t>
+      </w:r>
+      <w:proofErr w:type="spellStart"/>
+      <w:r>
+        <w:rPr>
+          <w:rFonts w:ascii="Verdana" w:hAnsi="Verdana"/>
+          <w:sz w:val="20"/>
+          <w:szCs w:val="20"/>
+        </w:rPr>
+        <w:t>ks</w:t>
+      </w:r>
+      <w:proofErr w:type="spellEnd"/>
+      <w:r>
+        <w:rPr>
+          <w:rFonts w:ascii="Verdana" w:hAnsi="Verdana"/>
+          <w:sz w:val="20"/>
+          <w:szCs w:val="20"/>
+        </w:rPr>
+        <w:t xml:space="preserve">" (kill server) </w:t>
+      </w:r>
+      <w:r>
+        <w:rPr>
+          <w:rFonts w:ascii="Verdana" w:hAnsi="Verdana"/>
+          <w:sz w:val="20"/>
+          <w:szCs w:val="20"/>
+        </w:rPr>
+        <w:t xml:space="preserve">command, </w:t>
+      </w:r>
+      <w:r>
+        <w:rPr>
+          <w:rFonts w:ascii="Verdana" w:hAnsi="Verdana"/>
+          <w:sz w:val="20"/>
+          <w:szCs w:val="20"/>
+        </w:rPr>
+        <w:t>not only does that client terminate but all other clients terminate as well.  Furthermore the "</w:t>
+      </w:r>
+      <w:proofErr w:type="spellStart"/>
+      <w:r>
+        <w:rPr>
+          <w:rFonts w:ascii="Verdana" w:hAnsi="Verdana"/>
+          <w:sz w:val="20"/>
+          <w:szCs w:val="20"/>
+        </w:rPr>
+        <w:t>ks</w:t>
+      </w:r>
+      <w:proofErr w:type="spellEnd"/>
+      <w:r>
+        <w:rPr>
+          <w:rFonts w:ascii="Verdana" w:hAnsi="Verdana"/>
+          <w:sz w:val="20"/>
+          <w:szCs w:val="20"/>
+        </w:rPr>
+        <w:t>" command causes the server itself (it's still waiting for other clients to possibly connect) to terminate.</w:t>
+      </w:r>
+    </w:p>
+    <w:p>
+      <w:pPr>
+        <w:rPr>
+          <w:rFonts w:ascii="Verdana" w:hAnsi="Verdana"/>
+          <w:sz w:val="20"/>
+          <w:szCs w:val="20"/>
+        </w:rPr>
+      </w:pPr>
+      <w:r>
+        <w:rPr>
+          <w:rFonts w:ascii="Verdana" w:hAnsi="Verdana"/>
+          <w:sz w:val="20"/>
+          <w:szCs w:val="20"/>
+        </w:rPr>
+        <w:t xml:space="preserve">The worker functions associated with all commands are contained within file </w:t>
+      </w:r>
+      <w:r>
+        <w:rPr>
+          <w:rFonts w:ascii="Verdana" w:hAnsi="Verdana"/>
+          <w:sz w:val="20"/>
+          <w:szCs w:val="20"/>
+        </w:rPr>
+        <w:t>cmdWorkers</w:t>
+      </w:r>
+      <w:r>
+        <w:rPr>
+          <w:rFonts w:ascii="Verdana" w:hAnsi="Verdana"/>
+          <w:sz w:val="20"/>
+          <w:szCs w:val="20"/>
+        </w:rPr>
+        <w:t xml:space="preserve">.py with the exceptions of the close and </w:t>
+      </w:r>
+      <w:proofErr w:type="spellStart"/>
+      <w:r>
+        <w:rPr>
+          <w:rFonts w:ascii="Verdana" w:hAnsi="Verdana"/>
+          <w:sz w:val="20"/>
+          <w:szCs w:val="20"/>
+        </w:rPr>
+        <w:t>ks</w:t>
+      </w:r>
+      <w:proofErr w:type="spellEnd"/>
+      <w:r>
+        <w:rPr>
+          <w:rFonts w:ascii="Verdana" w:hAnsi="Verdana"/>
+          <w:sz w:val="20"/>
+          <w:szCs w:val="20"/>
+        </w:rPr>
+        <w:t xml:space="preserve"> commands.  The work associated with the close and </w:t>
+      </w:r>
+      <w:proofErr w:type="spellStart"/>
+      <w:r>
+        <w:rPr>
+          <w:rFonts w:ascii="Verdana" w:hAnsi="Verdana"/>
+          <w:sz w:val="20"/>
+          <w:szCs w:val="20"/>
+        </w:rPr>
+        <w:t>ks</w:t>
+      </w:r>
+      <w:proofErr w:type="spellEnd"/>
+      <w:r>
+        <w:rPr>
+          <w:rFonts w:ascii="Verdana" w:hAnsi="Verdana"/>
+          <w:sz w:val="20"/>
+          <w:szCs w:val="20"/>
+        </w:rPr>
+        <w:t xml:space="preserve"> commands is performed in file server.py directly.</w:t>
+      </w:r>
+    </w:p>
+    <w:p>
+      <w:pPr>
+        <w:rPr>
+          <w:rFonts w:ascii="Verdana" w:hAnsi="Verdana"/>
+          <w:sz w:val="20"/>
+          <w:szCs w:val="20"/>
+        </w:rPr>
+      </w:pPr>
+      <w:r>
+        <w:rPr>
+          <w:rFonts w:ascii="Verdana" w:hAnsi="Verdana"/>
+          <w:sz w:val="20"/>
+          <w:szCs w:val="20"/>
+        </w:rPr>
+        <w:lastRenderedPageBreak/>
+        <w:t xml:space="preserve">Upon receipt of the </w:t>
+      </w:r>
+      <w:proofErr w:type="spellStart"/>
+      <w:r>
+        <w:rPr>
+          <w:rFonts w:ascii="Verdana" w:hAnsi="Verdana"/>
+          <w:sz w:val="20"/>
+          <w:szCs w:val="20"/>
+        </w:rPr>
+        <w:t>ks</w:t>
+      </w:r>
+      <w:proofErr w:type="spellEnd"/>
+      <w:r>
+        <w:rPr>
+          <w:rFonts w:ascii="Verdana" w:hAnsi="Verdana"/>
+          <w:sz w:val="20"/>
+          <w:szCs w:val="20"/>
+        </w:rPr>
+        <w:t xml:space="preserve"> command the server (1) sends a message to all clients (including the one sent the command) indicating that the server is shutting down so that the client will exit gracefully, (2) terminates all clients and then finally (3) the server </w:t>
+      </w:r>
+      <w:r>
+        <w:rPr>
+          <w:rFonts w:ascii="Verdana" w:hAnsi="Verdana"/>
+          <w:sz w:val="20"/>
+          <w:szCs w:val="20"/>
+        </w:rPr>
+        <w:t xml:space="preserve">itself </w:t>
+      </w:r>
+      <w:r>
+        <w:rPr>
+          <w:rFonts w:ascii="Verdana" w:hAnsi="Verdana"/>
+          <w:sz w:val="20"/>
+          <w:szCs w:val="20"/>
+        </w:rPr>
+        <w:t>exits.</w:t>
+      </w:r>
+    </w:p>
+    <w:p>
+      <w:pPr>
+        <w:spacing w:after="360"/>
+        <w:rPr>
+          <w:rFonts w:ascii="Verdana" w:hAnsi="Verdana"/>
+          <w:sz w:val="20"/>
+          <w:szCs w:val="20"/>
+        </w:rPr>
+      </w:pPr>
+      <w:r>
+        <w:rPr>
+          <w:rFonts w:ascii="Verdana" w:hAnsi="Verdana"/>
+          <w:sz w:val="20"/>
+          <w:szCs w:val="20"/>
+        </w:rPr>
+        <w:t>Additional details related to client connection types and to function calling sequences are provided in figures 1 and 2.</w:t>
+      </w:r>
+    </w:p>
+    <w:p>
+      <w:pPr>
+        <w:spacing w:after="120"/>
+        <w:rPr>
+          <w:rFonts w:ascii="Verdana" w:hAnsi="Verdana"/>
+          <w:b/>
+          <w:bCs/>
+          <w:sz w:val="20"/>
+          <w:szCs w:val="20"/>
+          <w:u w:val="single"/>
+        </w:rPr>
+      </w:pPr>
+      <w:r>
+        <w:rPr>
+          <w:rFonts w:ascii="Verdana" w:hAnsi="Verdana"/>
+          <w:b/>
+          <w:bCs/>
+          <w:sz w:val="20"/>
+          <w:szCs w:val="20"/>
+          <w:u w:val="single"/>
+        </w:rPr>
+        <w:t xml:space="preserve">SERVER’S HANDLING OF </w:t>
+      </w:r>
+      <w:r>
+        <w:rPr>
+          <w:rFonts w:ascii="Verdana" w:hAnsi="Verdana"/>
+          <w:b/>
+          <w:bCs/>
+          <w:sz w:val="20"/>
+          <w:szCs w:val="20"/>
+          <w:u w:val="single"/>
+        </w:rPr>
+        <w:t>UNEXPECTED EVENT</w:t>
+      </w:r>
+      <w:r>
+        <w:rPr>
+          <w:rFonts w:ascii="Verdana" w:hAnsi="Verdana"/>
+          <w:b/>
+          <w:bCs/>
+          <w:sz w:val="20"/>
+          <w:szCs w:val="20"/>
+          <w:u w:val="single"/>
+        </w:rPr>
+        <w:t>S</w:t>
+      </w:r>
+    </w:p>
+    <w:p>
+      <w:pPr>
+        <w:spacing w:after="360"/>
+        <w:rPr>
+          <w:rFonts w:ascii="Verdana" w:hAnsi="Verdana"/>
+          <w:sz w:val="20"/>
+          <w:szCs w:val="20"/>
+        </w:rPr>
+      </w:pPr>
+      <w:r>
+        <w:rPr>
+          <w:rFonts w:ascii="Verdana" w:hAnsi="Verdana"/>
+          <w:sz w:val="20"/>
+          <w:szCs w:val="20"/>
+        </w:rPr>
+        <w:t xml:space="preserve">If a user clicks the red X in the client window (closes the window) that client unexpectedly (from the server's viewpoint) terminates.  This contrasts with the client issuing the close or </w:t>
+      </w:r>
+      <w:proofErr w:type="spellStart"/>
+      <w:r>
+        <w:rPr>
+          <w:rFonts w:ascii="Verdana" w:hAnsi="Verdana"/>
+          <w:sz w:val="20"/>
+          <w:szCs w:val="20"/>
+        </w:rPr>
+        <w:t>ks</w:t>
+      </w:r>
+      <w:proofErr w:type="spellEnd"/>
+      <w:r>
+        <w:rPr>
+          <w:rFonts w:ascii="Verdana" w:hAnsi="Verdana"/>
+          <w:sz w:val="20"/>
+          <w:szCs w:val="20"/>
+        </w:rPr>
+        <w:t xml:space="preserve"> command where the server is explicitly notified of the client's termination.  An unexpected termination</w:t>
+      </w:r>
+      <w:r>
+        <w:rPr>
+          <w:rFonts w:ascii="Verdana" w:hAnsi="Verdana"/>
+          <w:sz w:val="20"/>
+          <w:szCs w:val="20"/>
+        </w:rPr>
+        <w:t xml:space="preserve"> </w:t>
+      </w:r>
+      <w:r>
+        <w:rPr>
+          <w:rFonts w:ascii="Verdana" w:hAnsi="Verdana"/>
+          <w:sz w:val="20"/>
+          <w:szCs w:val="20"/>
+        </w:rPr>
+        <w:t xml:space="preserve">results in a sort of unattached thread and socket that may continue to exist even when the server exits.  This situation is rectified by two try/except blocks in function </w:t>
+      </w:r>
+      <w:proofErr w:type="spellStart"/>
+      <w:r>
+        <w:rPr>
+          <w:rFonts w:ascii="Verdana" w:hAnsi="Verdana"/>
+          <w:sz w:val="20"/>
+          <w:szCs w:val="20"/>
+        </w:rPr>
+        <w:t>handleClient</w:t>
+      </w:r>
+      <w:proofErr w:type="spellEnd"/>
+      <w:r>
+        <w:rPr>
+          <w:rFonts w:ascii="Verdana" w:hAnsi="Verdana"/>
+          <w:sz w:val="20"/>
+          <w:szCs w:val="20"/>
+        </w:rPr>
+        <w:t>.  Two are needed because it was empirically determined the Window and Linux systems seem to block (waiting for a command from the associated client) in different places.</w:t>
+      </w:r>
+    </w:p>
+    <w:p>
+      <w:pPr>
+        <w:spacing w:after="120"/>
+        <w:rPr>
+          <w:rFonts w:ascii="Verdana" w:hAnsi="Verdana"/>
+          <w:b/>
+          <w:bCs/>
+          <w:sz w:val="20"/>
+          <w:szCs w:val="20"/>
+          <w:u w:val="single"/>
+        </w:rPr>
+      </w:pPr>
+      <w:r>
+        <w:rPr>
+          <w:rFonts w:ascii="Verdana" w:hAnsi="Verdana"/>
+          <w:b/>
+          <w:bCs/>
+          <w:sz w:val="20"/>
+          <w:szCs w:val="20"/>
+          <w:u w:val="single"/>
+        </w:rPr>
+        <w:t>SOME ASSEMBLY REQUIRED</w:t>
+      </w:r>
+    </w:p>
+    <w:p>
+      <w:pPr>
+        <w:spacing w:after="0"/>
+        <w:rPr>
+          <w:rFonts w:ascii="Verdana" w:hAnsi="Verdana"/>
+          <w:sz w:val="20"/>
+          <w:szCs w:val="20"/>
+        </w:rPr>
+      </w:pPr>
+      <w:r>
+        <w:rPr>
+          <w:rFonts w:ascii="Verdana" w:hAnsi="Verdana"/>
+          <w:sz w:val="20"/>
+          <w:szCs w:val="20"/>
+        </w:rPr>
+        <w:t>In file client.py on approximately lines 60 and 61 the following two lines of code are present:</w:t>
+      </w:r>
+    </w:p>
+    <w:p>
+      <w:pPr>
+        <w:spacing w:after="0"/>
+        <w:ind w:left="1440"/>
+        <w:rPr>
+          <w:rFonts w:ascii="Courier New" w:hAnsi="Courier New" w:cs="Courier New"/>
+          <w:b/>
+          <w:bCs/>
+          <w:sz w:val="20"/>
+          <w:szCs w:val="20"/>
+        </w:rPr>
+      </w:pPr>
+      <w:r>
+        <w:rPr>
+          <w:rFonts w:ascii="Courier New" w:hAnsi="Courier New" w:cs="Courier New"/>
+          <w:b/>
+          <w:bCs/>
+          <w:sz w:val="20"/>
+          <w:szCs w:val="20"/>
+        </w:rPr>
+        <w:t>connectDict={'s':'localhost','l':'00.00.00.00','i':'00.00.00.00'}</w:t>
+      </w:r>
+    </w:p>
+    <w:p>
+      <w:pPr>
+        <w:ind w:left="1440"/>
+        <w:rPr>
+          <w:rFonts w:ascii="Courier New" w:hAnsi="Courier New" w:cs="Courier New"/>
+          <w:b/>
+          <w:bCs/>
+          <w:sz w:val="20"/>
+          <w:szCs w:val="20"/>
+        </w:rPr>
+      </w:pPr>
+      <w:r>
+        <w:rPr>
+          <w:rFonts w:ascii="Courier New" w:hAnsi="Courier New" w:cs="Courier New"/>
+          <w:b/>
+          <w:bCs/>
+          <w:sz w:val="20"/>
+          <w:szCs w:val="20"/>
+        </w:rPr>
+        <w:t>PORT =</w:t>
+      </w:r>
+    </w:p>
+    <w:p>
+      <w:pPr>
+        <w:spacing w:after="0"/>
+        <w:rPr>
+          <w:rFonts w:ascii="Verdana" w:hAnsi="Verdana"/>
+          <w:sz w:val="20"/>
+          <w:szCs w:val="20"/>
+        </w:rPr>
+      </w:pPr>
+      <w:r>
+        <w:rPr>
+          <w:rFonts w:ascii="Verdana" w:hAnsi="Verdana"/>
+          <w:sz w:val="20"/>
+          <w:szCs w:val="20"/>
+        </w:rPr>
+        <w:t>Likewise in file server.p</w:t>
+      </w:r>
+      <w:r>
+        <w:rPr>
+          <w:rFonts w:ascii="Verdana" w:hAnsi="Verdana"/>
+          <w:sz w:val="20"/>
+          <w:szCs w:val="20"/>
+        </w:rPr>
+        <w:t>y on approximately line 164 the following line of code is present:</w:t>
+      </w:r>
+    </w:p>
+    <w:p>
+      <w:pPr>
+        <w:ind w:left="1440"/>
+        <w:rPr>
+          <w:rFonts w:ascii="Courier New" w:hAnsi="Courier New" w:cs="Courier New"/>
+          <w:b/>
+          <w:bCs/>
+          <w:sz w:val="20"/>
+          <w:szCs w:val="20"/>
+        </w:rPr>
+      </w:pPr>
+      <w:r>
+        <w:rPr>
+          <w:rFonts w:ascii="Courier New" w:hAnsi="Courier New" w:cs="Courier New"/>
+          <w:b/>
+          <w:bCs/>
+          <w:sz w:val="20"/>
+          <w:szCs w:val="20"/>
+        </w:rPr>
+        <w:t>port =</w:t>
+      </w:r>
+    </w:p>
+    <w:p>
+      <w:pPr>
+        <w:rPr>
+          <w:rFonts w:ascii="Verdana" w:hAnsi="Verdana"/>
+          <w:sz w:val="20"/>
+          <w:szCs w:val="20"/>
+        </w:rPr>
+      </w:pPr>
+      <w:r>
+        <w:rPr>
+          <w:rFonts w:ascii="Verdana" w:hAnsi="Verdana"/>
+          <w:sz w:val="20"/>
+          <w:szCs w:val="20"/>
+        </w:rPr>
+        <w:t>For all connection types (refer to Figure 1) a port number needs to be specified.  The number used must be the same in both the client and the server files.  Use a number greater than1024 – between 5,000 and 50,000 is safe.</w:t>
+      </w:r>
+    </w:p>
+    <w:p>
+      <w:pPr>
+        <w:rPr>
+          <w:rFonts w:ascii="Verdana" w:hAnsi="Verdana"/>
+          <w:sz w:val="20"/>
+          <w:szCs w:val="20"/>
+        </w:rPr>
+      </w:pPr>
+      <w:r>
+        <w:rPr>
+          <w:rFonts w:ascii="Verdana" w:hAnsi="Verdana"/>
+          <w:sz w:val="20"/>
+          <w:szCs w:val="20"/>
+        </w:rPr>
+        <w:t xml:space="preserve">For connection type 2, in addition to the port number, the IP of the server needs to be entered (value for key </w:t>
+      </w:r>
+      <w:r>
+        <w:rPr>
+          <w:rFonts w:ascii="Courier New" w:hAnsi="Courier New" w:cs="Courier New"/>
+          <w:b/>
+          <w:bCs/>
+          <w:sz w:val="20"/>
+          <w:szCs w:val="20"/>
+        </w:rPr>
+        <w:t>‘l’</w:t>
+      </w:r>
+      <w:r>
+        <w:rPr>
+          <w:rFonts w:ascii="Verdana" w:hAnsi="Verdana"/>
+          <w:sz w:val="20"/>
+          <w:szCs w:val="20"/>
+        </w:rPr>
+        <w:t>) needs to be entered.  The address can be found via the ipconfig command in a command window open on the machine that will be running the server.</w:t>
+      </w:r>
+    </w:p>
+    <w:p>
+      <w:pPr>
+        <w:rPr>
+          <w:rFonts w:ascii="Verdana" w:hAnsi="Verdana"/>
+          <w:sz w:val="20"/>
+          <w:szCs w:val="20"/>
+        </w:rPr>
+      </w:pPr>
+      <w:r>
+        <w:rPr>
+          <w:rFonts w:ascii="Verdana" w:hAnsi="Verdana"/>
+          <w:sz w:val="20"/>
+          <w:szCs w:val="20"/>
+        </w:rPr>
+        <w:t xml:space="preserve">For connection type 3, in addition to the port number, the external IP of the router needs to be entered (value for the key </w:t>
+      </w:r>
+      <w:r>
+        <w:rPr>
+          <w:rFonts w:ascii="Courier New" w:hAnsi="Courier New" w:cs="Courier New"/>
+          <w:b/>
+          <w:bCs/>
+          <w:sz w:val="20"/>
+          <w:szCs w:val="20"/>
+        </w:rPr>
+        <w:t>‘</w:t>
+      </w:r>
+      <w:proofErr w:type="spellStart"/>
+      <w:r>
+        <w:rPr>
+          <w:rFonts w:ascii="Courier New" w:hAnsi="Courier New" w:cs="Courier New"/>
+          <w:b/>
+          <w:bCs/>
+          <w:sz w:val="20"/>
+          <w:szCs w:val="20"/>
+        </w:rPr>
+        <w:t>i</w:t>
+      </w:r>
+      <w:proofErr w:type="spellEnd"/>
+      <w:r>
+        <w:rPr>
+          <w:rFonts w:ascii="Courier New" w:hAnsi="Courier New" w:cs="Courier New"/>
+          <w:b/>
+          <w:bCs/>
+          <w:sz w:val="20"/>
+          <w:szCs w:val="20"/>
+        </w:rPr>
+        <w:t>’</w:t>
+      </w:r>
+      <w:r>
+        <w:rPr>
+          <w:rFonts w:ascii="Verdana" w:hAnsi="Verdana"/>
+          <w:sz w:val="20"/>
+          <w:szCs w:val="20"/>
+        </w:rPr>
+        <w:t>) needs to be entered.  The router’s external IP address can be found using by going to the following web page on a browser.</w:t>
+      </w:r>
+    </w:p>
+    <w:p>
+      <w:pPr>
+        <w:rPr>
+          <w:rStyle w:val="Hyperlink"/>
+          <w:b/>
+          <w:bCs/>
+          <w:color w:val="153D63" w:themeColor="text2" w:themeTint="E6"/>
+        </w:rPr>
+      </w:pPr>
+      <w:hyperlink r:id="rId12" w:history="1">
+        <w:r>
+          <w:rPr>
+            <w:rStyle w:val="Hyperlink"/>
+            <w:rFonts w:ascii="Verdana" w:hAnsi="Verdana"/>
+            <w:b/>
+            <w:bCs/>
+            <w:color w:val="153D63" w:themeColor="text2" w:themeTint="E6"/>
+            <w:sz w:val="20"/>
+            <w:szCs w:val="20"/>
+          </w:rPr>
+          <w:t>https://whatismyipaddress.com/</w:t>
+        </w:r>
+      </w:hyperlink>
+    </w:p>
+    <w:p>
+      <w:pPr>
+        <w:rPr>
+          <w:rFonts w:ascii="Verdana" w:hAnsi="Verdana"/>
+          <w:sz w:val="20"/>
+          <w:szCs w:val="20"/>
+        </w:rPr>
+      </w:pPr>
+      <w:r>
+        <w:rPr>
+          <w:rFonts w:ascii="Verdana" w:hAnsi="Verdana"/>
+          <w:sz w:val="20"/>
+          <w:szCs w:val="20"/>
+        </w:rPr>
+        <w:t xml:space="preserve">The use of connection type 3 also requires port forwarding to be set up on the router.  An example is shown below.  The example shows forwarding port 1234 (substitute 1234 with whatever port number you entered client.py and server.py) to port 1234 for IP address 192.168.1.10.  Substitute </w:t>
+      </w:r>
+      <w:r>
+        <w:rPr>
+          <w:rFonts w:ascii="Verdana" w:hAnsi="Verdana"/>
+          <w:sz w:val="20"/>
+          <w:szCs w:val="20"/>
+        </w:rPr>
+        <w:t>192.168.1.10</w:t>
+      </w:r>
+      <w:r>
+        <w:rPr>
+          <w:rFonts w:ascii="Verdana" w:hAnsi="Verdana"/>
+          <w:sz w:val="20"/>
+          <w:szCs w:val="20"/>
+        </w:rPr>
+        <w:t xml:space="preserve"> with whatever the IP address of the machine running the server is.  Again, this address can be obtained via use of the ipconfig command.  Since only one port number needs to be forwarded the start and end port numbers are the same.</w:t>
+      </w:r>
+    </w:p>
+    <w:p>
+      <w:pPr>
+        <w:rPr>
+          <w:rFonts w:ascii="Verdana" w:hAnsi="Verdana"/>
+          <w:sz w:val="20"/>
+          <w:szCs w:val="20"/>
+        </w:rPr>
+      </w:pPr>
+      <w:r>
+        <w:rPr>
+          <w:rFonts w:ascii="Verdana" w:hAnsi="Verdana"/>
+          <w:sz w:val="20"/>
+          <w:szCs w:val="20"/>
+        </w:rPr>
+        <w:t xml:space="preserve">It seems weird that a port number needs to be forwarded to that same number, but it does.  </w:t>
+      </w:r>
+    </w:p>
+    <w:tbl>
+      <w:tblPr>
+        <w:tblW w:w="4699" w:type="pct"/>
+        <w:tblCellSpacing w:w="0" w:type="dxa"/>
+        <w:tblBorders>
+          <w:top w:val="outset" w:sz="6" w:space="0" w:color="auto"/>
+          <w:left w:val="outset" w:sz="6" w:space="0" w:color="auto"/>
+          <w:bottom w:val="outset" w:sz="6" w:space="0" w:color="auto"/>
+          <w:right w:val="outset" w:sz="6" w:space="0" w:color="auto"/>
+        </w:tblBorders>
+        <w:shd w:val="clear" w:color="auto" w:fill="E5E5E5"/>
+        <w:tblCellMar>
+          <w:top w:w="30" w:type="dxa"/>
+          <w:left w:w="30" w:type="dxa"/>
+          <w:bottom w:w="30" w:type="dxa"/>
+          <w:right w:w="30" w:type="dxa"/>
+        </w:tblCellMar>
+        <w:tblLook w:val="04A0" w:firstRow="1" w:lastRow="0" w:firstColumn="1" w:lastColumn="0" w:noHBand="0" w:noVBand="1"/>
+      </w:tblPr>
+      <w:tblGrid>
+        <w:gridCol w:w="2131"/>
+        <w:gridCol w:w="1473"/>
+        <w:gridCol w:w="1498"/>
+        <w:gridCol w:w="1452"/>
+        <w:gridCol w:w="1278"/>
+        <w:gridCol w:w="1761"/>
+      </w:tblGrid>
+      <w:tr>
+        <w:trPr>
+          <w:tblCellSpacing w:w="0" w:type="dxa"/>
+        </w:trPr>
+        <w:tc>
+          <w:tcPr>
+            <w:tcW w:w="1110" w:type="pct"/>
+            <w:tcBorders>
+              <w:top w:val="outset" w:sz="6" w:space="0" w:color="auto"/>
+              <w:left w:val="outset" w:sz="6" w:space="0" w:color="auto"/>
+              <w:bottom w:val="outset" w:sz="6" w:space="0" w:color="auto"/>
+              <w:right w:val="outset" w:sz="6" w:space="0" w:color="auto"/>
+            </w:tcBorders>
+            <w:shd w:val="clear" w:color="auto" w:fill="E5E5E5"/>
+            <w:vAlign w:val="center"/>
+            <w:hideMark/>
+          </w:tcPr>
+          <w:p>
+            <w:pPr>
+              <w:spacing w:after="0" w:line="240" w:lineRule="auto"/>
+              <w:rPr>
+                <w:rFonts w:ascii="Verdana" w:hAnsi="Verdana"/>
+                <w:sz w:val="20"/>
+                <w:szCs w:val="20"/>
+              </w:rPr>
+            </w:pPr>
+            <w:r>
+              <w:rPr>
+                <w:rFonts w:ascii="Verdana" w:hAnsi="Verdana"/>
+                <w:b/>
+                <w:bCs/>
+                <w:sz w:val="20"/>
+                <w:szCs w:val="20"/>
+              </w:rPr>
+              <w:t>Service Name</w:t>
+            </w:r>
+          </w:p>
+        </w:tc>
+        <w:tc>
+          <w:tcPr>
+            <w:tcW w:w="768" w:type="pct"/>
+            <w:tcBorders>
+              <w:top w:val="outset" w:sz="6" w:space="0" w:color="auto"/>
+              <w:left w:val="outset" w:sz="6" w:space="0" w:color="auto"/>
+              <w:bottom w:val="outset" w:sz="6" w:space="0" w:color="auto"/>
+              <w:right w:val="outset" w:sz="6" w:space="0" w:color="auto"/>
+            </w:tcBorders>
+            <w:shd w:val="clear" w:color="auto" w:fill="E5E5E5"/>
+            <w:vAlign w:val="center"/>
+            <w:hideMark/>
+          </w:tcPr>
+          <w:p>
+            <w:pPr>
+              <w:spacing w:after="0" w:line="240" w:lineRule="auto"/>
+              <w:rPr>
+                <w:rFonts w:ascii="Verdana" w:hAnsi="Verdana"/>
+                <w:sz w:val="20"/>
+                <w:szCs w:val="20"/>
+              </w:rPr>
+            </w:pPr>
+            <w:r>
+              <w:rPr>
+                <w:rFonts w:ascii="Verdana" w:hAnsi="Verdana"/>
+                <w:b/>
+                <w:bCs/>
+                <w:sz w:val="20"/>
+                <w:szCs w:val="20"/>
+              </w:rPr>
+              <w:t>External Start Port</w:t>
+            </w:r>
+          </w:p>
+        </w:tc>
+        <w:tc>
+          <w:tcPr>
+            <w:tcW w:w="781" w:type="pct"/>
+            <w:tcBorders>
+              <w:top w:val="outset" w:sz="6" w:space="0" w:color="auto"/>
+              <w:left w:val="outset" w:sz="6" w:space="0" w:color="auto"/>
+              <w:bottom w:val="outset" w:sz="6" w:space="0" w:color="auto"/>
+              <w:right w:val="outset" w:sz="6" w:space="0" w:color="auto"/>
+            </w:tcBorders>
+            <w:shd w:val="clear" w:color="auto" w:fill="E5E5E5"/>
+            <w:vAlign w:val="center"/>
+            <w:hideMark/>
+          </w:tcPr>
+          <w:p>
+            <w:pPr>
+              <w:spacing w:after="0" w:line="240" w:lineRule="auto"/>
+              <w:rPr>
+                <w:rFonts w:ascii="Verdana" w:hAnsi="Verdana"/>
+                <w:sz w:val="20"/>
+                <w:szCs w:val="20"/>
+              </w:rPr>
+            </w:pPr>
+            <w:r>
+              <w:rPr>
+                <w:rFonts w:ascii="Verdana" w:hAnsi="Verdana"/>
+                <w:b/>
+                <w:bCs/>
+                <w:sz w:val="20"/>
+                <w:szCs w:val="20"/>
+              </w:rPr>
+              <w:t>External End Port</w:t>
+            </w:r>
+          </w:p>
+        </w:tc>
+        <w:tc>
+          <w:tcPr>
+            <w:tcW w:w="757" w:type="pct"/>
+            <w:tcBorders>
+              <w:top w:val="outset" w:sz="6" w:space="0" w:color="auto"/>
+              <w:left w:val="outset" w:sz="6" w:space="0" w:color="auto"/>
+              <w:bottom w:val="outset" w:sz="6" w:space="0" w:color="auto"/>
+              <w:right w:val="outset" w:sz="6" w:space="0" w:color="auto"/>
+            </w:tcBorders>
+            <w:shd w:val="clear" w:color="auto" w:fill="E5E5E5"/>
+            <w:vAlign w:val="center"/>
+            <w:hideMark/>
+          </w:tcPr>
+          <w:p>
+            <w:pPr>
+              <w:spacing w:after="0" w:line="240" w:lineRule="auto"/>
+              <w:rPr>
+                <w:rFonts w:ascii="Verdana" w:hAnsi="Verdana"/>
+                <w:sz w:val="20"/>
+                <w:szCs w:val="20"/>
+              </w:rPr>
+            </w:pPr>
+            <w:r>
+              <w:rPr>
+                <w:rFonts w:ascii="Verdana" w:hAnsi="Verdana"/>
+                <w:b/>
+                <w:bCs/>
+                <w:sz w:val="20"/>
+                <w:szCs w:val="20"/>
+              </w:rPr>
+              <w:t>Internal Start Port</w:t>
+            </w:r>
+          </w:p>
+        </w:tc>
+        <w:tc>
+          <w:tcPr>
+            <w:tcW w:w="666" w:type="pct"/>
+            <w:tcBorders>
+              <w:top w:val="outset" w:sz="6" w:space="0" w:color="auto"/>
+              <w:left w:val="outset" w:sz="6" w:space="0" w:color="auto"/>
+              <w:bottom w:val="outset" w:sz="6" w:space="0" w:color="auto"/>
+              <w:right w:val="outset" w:sz="6" w:space="0" w:color="auto"/>
+            </w:tcBorders>
+            <w:shd w:val="clear" w:color="auto" w:fill="E5E5E5"/>
+            <w:vAlign w:val="center"/>
+            <w:hideMark/>
+          </w:tcPr>
+          <w:p>
+            <w:pPr>
+              <w:spacing w:after="0" w:line="240" w:lineRule="auto"/>
+              <w:rPr>
+                <w:rFonts w:ascii="Verdana" w:hAnsi="Verdana"/>
+                <w:sz w:val="20"/>
+                <w:szCs w:val="20"/>
+              </w:rPr>
+            </w:pPr>
+            <w:r>
+              <w:rPr>
+                <w:rFonts w:ascii="Verdana" w:hAnsi="Verdana"/>
+                <w:b/>
+                <w:bCs/>
+                <w:sz w:val="20"/>
+                <w:szCs w:val="20"/>
+              </w:rPr>
+              <w:t>Internal End Port</w:t>
+            </w:r>
+          </w:p>
+        </w:tc>
+        <w:tc>
+          <w:tcPr>
+            <w:tcW w:w="918" w:type="pct"/>
+            <w:tcBorders>
+              <w:top w:val="outset" w:sz="6" w:space="0" w:color="auto"/>
+              <w:left w:val="outset" w:sz="6" w:space="0" w:color="auto"/>
+              <w:bottom w:val="outset" w:sz="6" w:space="0" w:color="auto"/>
+              <w:right w:val="outset" w:sz="6" w:space="0" w:color="auto"/>
+            </w:tcBorders>
+            <w:shd w:val="clear" w:color="auto" w:fill="E5E5E5"/>
+            <w:vAlign w:val="center"/>
+            <w:hideMark/>
+          </w:tcPr>
+          <w:p>
+            <w:pPr>
+              <w:spacing w:after="0" w:line="240" w:lineRule="auto"/>
+              <w:rPr>
+                <w:rFonts w:ascii="Verdana" w:hAnsi="Verdana"/>
+                <w:sz w:val="20"/>
+                <w:szCs w:val="20"/>
+              </w:rPr>
+            </w:pPr>
+            <w:r>
+              <w:rPr>
+                <w:rFonts w:ascii="Verdana" w:hAnsi="Verdana"/>
+                <w:b/>
+                <w:bCs/>
+                <w:sz w:val="20"/>
+                <w:szCs w:val="20"/>
+              </w:rPr>
+              <w:t>Internal IP address</w:t>
+            </w:r>
+          </w:p>
+        </w:tc>
+      </w:tr>
+      <w:tr>
+        <w:trPr>
+          <w:tblCellSpacing w:w="0" w:type="dxa"/>
+        </w:trPr>
+        <w:tc>
+          <w:tcPr>
+            <w:tcW w:w="1110" w:type="pct"/>
+            <w:tcBorders>
+              <w:top w:val="outset" w:sz="6" w:space="0" w:color="auto"/>
+              <w:left w:val="outset" w:sz="6" w:space="0" w:color="auto"/>
+              <w:bottom w:val="outset" w:sz="6" w:space="0" w:color="auto"/>
+              <w:right w:val="outset" w:sz="6" w:space="0" w:color="auto"/>
+            </w:tcBorders>
+            <w:shd w:val="clear" w:color="auto" w:fill="E5E5E5"/>
+            <w:noWrap/>
+            <w:vAlign w:val="center"/>
+            <w:hideMark/>
+          </w:tcPr>
+          <w:p>
+            <w:pPr>
+              <w:spacing w:after="0"/>
+              <w:rPr>
+                <w:rFonts w:ascii="Verdana" w:hAnsi="Verdana"/>
+                <w:sz w:val="20"/>
+                <w:szCs w:val="20"/>
+              </w:rPr>
+            </w:pPr>
+            <w:r>
+              <w:rPr>
+                <w:rFonts w:ascii="Verdana" w:hAnsi="Verdana"/>
+                <w:sz w:val="20"/>
+                <w:szCs w:val="20"/>
+              </w:rPr>
+              <w:t>My Service Name</w:t>
+            </w:r>
+          </w:p>
+        </w:tc>
+        <w:tc>
+          <w:tcPr>
+            <w:tcW w:w="768" w:type="pct"/>
+            <w:tcBorders>
+              <w:top w:val="outset" w:sz="6" w:space="0" w:color="auto"/>
+              <w:left w:val="outset" w:sz="6" w:space="0" w:color="auto"/>
+              <w:bottom w:val="outset" w:sz="6" w:space="0" w:color="auto"/>
+              <w:right w:val="outset" w:sz="6" w:space="0" w:color="auto"/>
+            </w:tcBorders>
+            <w:shd w:val="clear" w:color="auto" w:fill="E5E5E5"/>
+            <w:noWrap/>
+            <w:vAlign w:val="center"/>
+            <w:hideMark/>
+          </w:tcPr>
+          <w:p>
+            <w:pPr>
+              <w:spacing w:after="0"/>
+              <w:jc w:val="center"/>
+              <w:rPr>
+                <w:rFonts w:ascii="Verdana" w:hAnsi="Verdana"/>
+                <w:sz w:val="20"/>
+                <w:szCs w:val="20"/>
+              </w:rPr>
+            </w:pPr>
+            <w:r>
+              <w:rPr>
+                <w:rFonts w:ascii="Verdana" w:hAnsi="Verdana"/>
+                <w:sz w:val="20"/>
+                <w:szCs w:val="20"/>
+              </w:rPr>
+              <w:t>1234</w:t>
+            </w:r>
+          </w:p>
+        </w:tc>
+        <w:tc>
+          <w:tcPr>
+            <w:tcW w:w="781" w:type="pct"/>
+            <w:tcBorders>
+              <w:top w:val="outset" w:sz="6" w:space="0" w:color="auto"/>
+              <w:left w:val="outset" w:sz="6" w:space="0" w:color="auto"/>
+              <w:bottom w:val="outset" w:sz="6" w:space="0" w:color="auto"/>
+              <w:right w:val="outset" w:sz="6" w:space="0" w:color="auto"/>
+            </w:tcBorders>
+            <w:shd w:val="clear" w:color="auto" w:fill="E5E5E5"/>
+            <w:noWrap/>
+            <w:vAlign w:val="center"/>
+            <w:hideMark/>
+          </w:tcPr>
+          <w:p>
+            <w:pPr>
+              <w:spacing w:after="0"/>
+              <w:jc w:val="center"/>
+              <w:rPr>
+                <w:rFonts w:ascii="Verdana" w:hAnsi="Verdana"/>
+                <w:sz w:val="20"/>
+                <w:szCs w:val="20"/>
+              </w:rPr>
+            </w:pPr>
+            <w:r>
+              <w:rPr>
+                <w:rFonts w:ascii="Verdana" w:hAnsi="Verdana"/>
+                <w:sz w:val="20"/>
+                <w:szCs w:val="20"/>
+              </w:rPr>
+              <w:t>1234</w:t>
+            </w:r>
+          </w:p>
+        </w:tc>
+        <w:tc>
+          <w:tcPr>
+            <w:tcW w:w="757" w:type="pct"/>
+            <w:tcBorders>
+              <w:top w:val="outset" w:sz="6" w:space="0" w:color="auto"/>
+              <w:left w:val="outset" w:sz="6" w:space="0" w:color="auto"/>
+              <w:bottom w:val="outset" w:sz="6" w:space="0" w:color="auto"/>
+              <w:right w:val="outset" w:sz="6" w:space="0" w:color="auto"/>
+            </w:tcBorders>
+            <w:shd w:val="clear" w:color="auto" w:fill="E5E5E5"/>
+            <w:noWrap/>
+            <w:vAlign w:val="center"/>
+            <w:hideMark/>
+          </w:tcPr>
+          <w:p>
+            <w:pPr>
+              <w:spacing w:after="0"/>
+              <w:jc w:val="center"/>
+              <w:rPr>
+                <w:rFonts w:ascii="Verdana" w:hAnsi="Verdana"/>
+                <w:sz w:val="20"/>
+                <w:szCs w:val="20"/>
+              </w:rPr>
+            </w:pPr>
+            <w:r>
+              <w:rPr>
+                <w:rFonts w:ascii="Verdana" w:hAnsi="Verdana"/>
+                <w:sz w:val="20"/>
+                <w:szCs w:val="20"/>
+              </w:rPr>
+              <w:t>1234</w:t>
+            </w:r>
+          </w:p>
+        </w:tc>
+        <w:tc>
+          <w:tcPr>
+            <w:tcW w:w="666" w:type="pct"/>
+            <w:tcBorders>
+              <w:top w:val="outset" w:sz="6" w:space="0" w:color="auto"/>
+              <w:left w:val="outset" w:sz="6" w:space="0" w:color="auto"/>
+              <w:bottom w:val="outset" w:sz="6" w:space="0" w:color="auto"/>
+              <w:right w:val="outset" w:sz="6" w:space="0" w:color="auto"/>
+            </w:tcBorders>
+            <w:shd w:val="clear" w:color="auto" w:fill="E5E5E5"/>
+            <w:noWrap/>
+            <w:vAlign w:val="center"/>
+            <w:hideMark/>
+          </w:tcPr>
+          <w:p>
+            <w:pPr>
+              <w:spacing w:after="0"/>
+              <w:jc w:val="center"/>
+              <w:rPr>
+                <w:rFonts w:ascii="Verdana" w:hAnsi="Verdana"/>
+                <w:sz w:val="20"/>
+                <w:szCs w:val="20"/>
+              </w:rPr>
+            </w:pPr>
+            <w:r>
+              <w:rPr>
+                <w:rFonts w:ascii="Verdana" w:hAnsi="Verdana"/>
+                <w:sz w:val="20"/>
+                <w:szCs w:val="20"/>
+              </w:rPr>
+              <w:t>1234</w:t>
+            </w:r>
+          </w:p>
+        </w:tc>
+        <w:tc>
+          <w:tcPr>
+            <w:tcW w:w="918" w:type="pct"/>
+            <w:tcBorders>
+              <w:top w:val="outset" w:sz="6" w:space="0" w:color="auto"/>
+              <w:left w:val="outset" w:sz="6" w:space="0" w:color="auto"/>
+              <w:bottom w:val="outset" w:sz="6" w:space="0" w:color="auto"/>
+              <w:right w:val="outset" w:sz="6" w:space="0" w:color="auto"/>
+            </w:tcBorders>
+            <w:shd w:val="clear" w:color="auto" w:fill="E5E5E5"/>
+            <w:noWrap/>
+            <w:vAlign w:val="center"/>
+            <w:hideMark/>
+          </w:tcPr>
+          <w:p>
+            <w:pPr>
+              <w:spacing w:after="0"/>
+              <w:rPr>
+                <w:rFonts w:ascii="Verdana" w:hAnsi="Verdana"/>
+                <w:sz w:val="20"/>
+                <w:szCs w:val="20"/>
+              </w:rPr>
+            </w:pPr>
+            <w:r>
+              <w:rPr>
+                <w:rFonts w:ascii="Verdana" w:hAnsi="Verdana"/>
+                <w:sz w:val="20"/>
+                <w:szCs w:val="20"/>
+              </w:rPr>
+              <w:t>192.168.1.10</w:t>
+            </w:r>
+          </w:p>
+        </w:tc>
+      </w:tr>
+    </w:tbl>
+    <w:p>
+      <w:pPr>
+        <w:rPr>
+          <w:rFonts w:ascii="Verdana" w:hAnsi="Verdana"/>
+          <w:sz w:val="20"/>
+          <w:szCs w:val="20"/>
+        </w:rPr>
+      </w:pPr>
+      <w:r>
+        <w:rPr>
+          <w:rFonts w:ascii="Verdana" w:hAnsi="Verdana"/>
+          <w:sz w:val="20"/>
+          <w:szCs w:val="20"/>
+        </w:rPr>
+        <w:br w:type="page"/>
+      </w:r>
+    </w:p>
+    <w:p>
+      <w:pPr>
+        <w:spacing w:after="120"/>
+        <w:rPr>
+          <w:rFonts w:ascii="Verdana" w:hAnsi="Verdana"/>
+          <w:b/>
+          <w:bCs/>
+          <w:sz w:val="20"/>
+          <w:szCs w:val="20"/>
+          <w:u w:val="single"/>
+        </w:rPr>
+      </w:pPr>
+      <w:r>
+        <w:rPr>
+          <w:rFonts w:ascii="Verdana" w:hAnsi="Verdana"/>
+          <w:b/>
+          <w:bCs/>
+          <w:sz w:val="20"/>
+          <w:szCs w:val="20"/>
+          <w:u w:val="single"/>
+        </w:rPr>
+        <w:lastRenderedPageBreak/>
+        <w:t xml:space="preserve">A POTENTIAL PITFALL – </w:t>
+      </w:r>
+      <w:r>
+        <w:rPr>
+          <w:rFonts w:ascii="Verdana" w:hAnsi="Verdana"/>
+          <w:b/>
+          <w:bCs/>
+          <w:sz w:val="20"/>
+          <w:szCs w:val="20"/>
+          <w:u w:val="single"/>
+        </w:rPr>
+        <w:t>FIREWALL</w:t>
+      </w:r>
+    </w:p>
+    <w:p>
+      <w:pPr>
+        <w:rPr>
+          <w:rFonts w:ascii="Verdana" w:hAnsi="Verdana"/>
+          <w:sz w:val="20"/>
+          <w:szCs w:val="20"/>
+        </w:rPr>
+      </w:pPr>
+      <w:r>
+        <w:rPr>
+          <w:rFonts w:ascii="Verdana" w:hAnsi="Verdana"/>
+          <w:sz w:val="20"/>
+          <w:szCs w:val="20"/>
+        </w:rPr>
+        <w:t>The above was all initially done with the server running on a Raspberry Pi.  The Raspberry Pi runs Linux and by default its firewall is disabled.  As such, all connection types worked only by performing the “SOME ASSEMBLY REQUIRED” steps outlined above.</w:t>
+      </w:r>
+    </w:p>
+    <w:p>
+      <w:pPr>
+        <w:rPr>
+          <w:rFonts w:ascii="Verdana" w:hAnsi="Verdana"/>
+          <w:sz w:val="20"/>
+          <w:szCs w:val="20"/>
+        </w:rPr>
+      </w:pPr>
+      <w:r>
+        <w:rPr>
+          <w:rFonts w:ascii="Verdana" w:hAnsi="Verdana"/>
+          <w:sz w:val="20"/>
+          <w:szCs w:val="20"/>
+        </w:rPr>
+        <w:t>On windows to get all connection types working, specifically connection type 3, the Windows firewall will need to be changed to allow incoming python TCP connections.</w:t>
+      </w:r>
+    </w:p>
+    <w:p>
+      <w:pPr>
+        <w:rPr>
+          <w:rFonts w:ascii="Verdana" w:hAnsi="Verdana"/>
+          <w:sz w:val="20"/>
+          <w:szCs w:val="20"/>
+        </w:rPr>
+      </w:pPr>
+      <w:r>
+        <w:rPr>
+          <w:rFonts w:ascii="Verdana" w:hAnsi="Verdana"/>
+          <w:sz w:val="20"/>
+          <w:szCs w:val="20"/>
+        </w:rPr>
+        <w:t>These are the basic steps:</w:t>
+      </w:r>
+    </w:p>
+    <w:p>
+      <w:pPr>
+        <w:spacing w:after="0"/>
+        <w:rPr>
+          <w:rFonts w:ascii="Verdana" w:hAnsi="Verdana"/>
+          <w:b/>
+          <w:bCs/>
+          <w:sz w:val="20"/>
+          <w:szCs w:val="20"/>
+        </w:rPr>
+      </w:pPr>
+      <w:r>
+        <w:rPr>
+          <w:rFonts w:ascii="Verdana" w:hAnsi="Verdana"/>
+          <w:b/>
+          <w:bCs/>
+          <w:sz w:val="20"/>
+          <w:szCs w:val="20"/>
+        </w:rPr>
+        <w:t>Control Panel\System and Security\Windows Defender Firewall</w:t>
+      </w:r>
+      <w:r>
+        <w:rPr>
+          <w:rFonts w:ascii="Verdana" w:hAnsi="Verdana"/>
+          <w:b/>
+          <w:bCs/>
+          <w:sz w:val="20"/>
+          <w:szCs w:val="20"/>
+        </w:rPr>
+        <w:t xml:space="preserve"> </w:t>
+      </w:r>
+      <w:r>
+        <w:rPr>
+          <w:rFonts w:ascii="Verdana" w:hAnsi="Verdana"/>
+          <w:b/>
+          <w:bCs/>
+          <w:sz w:val="20"/>
+          <w:szCs w:val="20"/>
+        </w:rPr>
+        <w:t xml:space="preserve">---&gt; </w:t>
+      </w:r>
+    </w:p>
+    <w:p>
+      <w:pPr>
+        <w:spacing w:after="360"/>
+        <w:rPr>
+          <w:rFonts w:ascii="Verdana" w:hAnsi="Verdana"/>
+          <w:b/>
+          <w:bCs/>
+          <w:sz w:val="20"/>
+          <w:szCs w:val="20"/>
+        </w:rPr>
+      </w:pPr>
+      <w:r>
+        <w:rPr>
+          <w:rFonts w:ascii="Verdana" w:hAnsi="Verdana"/>
+          <w:b/>
+          <w:bCs/>
+          <w:sz w:val="20"/>
+          <w:szCs w:val="20"/>
+        </w:rPr>
+        <w:t>Advanced settings</w:t>
+      </w:r>
+      <w:r>
+        <w:rPr>
+          <w:rFonts w:ascii="Verdana" w:hAnsi="Verdana"/>
+          <w:b/>
+          <w:bCs/>
+          <w:sz w:val="20"/>
+          <w:szCs w:val="20"/>
+        </w:rPr>
+        <w:t xml:space="preserve"> </w:t>
+      </w:r>
+      <w:r>
+        <w:rPr>
+          <w:rFonts w:ascii="Verdana" w:hAnsi="Verdana"/>
+          <w:b/>
+          <w:bCs/>
+          <w:sz w:val="20"/>
+          <w:szCs w:val="20"/>
+        </w:rPr>
+        <w:t>---&gt;</w:t>
+      </w:r>
+      <w:r>
+        <w:rPr>
+          <w:rFonts w:ascii="Verdana" w:hAnsi="Verdana"/>
+          <w:b/>
+          <w:bCs/>
+          <w:sz w:val="20"/>
+          <w:szCs w:val="20"/>
+        </w:rPr>
+        <w:t xml:space="preserve"> Connection Security Rules ---</w:t>
+      </w:r>
+      <w:r>
+        <w:rPr>
+          <w:rFonts w:ascii="Verdana" w:hAnsi="Verdana"/>
+          <w:b/>
+          <w:bCs/>
+          <w:sz w:val="20"/>
+          <w:szCs w:val="20"/>
+        </w:rPr>
+        <w:t>&gt;</w:t>
+      </w:r>
+      <w:r>
+        <w:rPr>
+          <w:rFonts w:ascii="Verdana" w:hAnsi="Verdana"/>
+          <w:b/>
+          <w:bCs/>
+          <w:sz w:val="20"/>
+          <w:szCs w:val="20"/>
+        </w:rPr>
+        <w:t xml:space="preserve"> Inbound Rules</w:t>
+      </w:r>
+    </w:p>
+    <w:p>
+      <w:pPr>
+        <w:jc w:val="center"/>
+        <w:rPr>
+          <w:rFonts w:ascii="Verdana" w:hAnsi="Verdana"/>
+          <w:sz w:val="20"/>
+          <w:szCs w:val="20"/>
+        </w:rPr>
+      </w:pPr>
+      <w:r>
+        <w:rPr>
+          <w:rFonts w:ascii="Verdana" w:hAnsi="Verdana"/>
+          <w:noProof/>
+          <w:sz w:val="20"/>
+          <w:szCs w:val="20"/>
+        </w:rPr>
+        <w:drawing>
+          <wp:inline distT="0" distB="0" distL="0" distR="0" wp14:anchorId="2B355FBB" wp14:editId="39A648A0">
+            <wp:extent cx="3200400" cy="2742143"/>
+            <wp:effectExtent l="19050" t="19050" r="19050" b="20320"/>
+            <wp:docPr id="1104506871" name="Picture 1" descr="A screenshot of a computer&#10;&#10;Description automatically generated"/>
+            <wp:cNvGraphicFramePr>
+              <a:graphicFrameLocks xmlns:a="http://schemas.openxmlformats.org/drawingml/2006/main" noChangeAspect="1"/>
+            </wp:cNvGraphicFramePr>
+            <a:graphic xmlns:a="http://schemas.openxmlformats.org/drawingml/2006/main">
+              <a:graphicData uri="http://schemas.openxmlformats.org/drawingml/2006/picture">
+                <pic:pic xmlns:pic="http://schemas.openxmlformats.org/drawingml/2006/picture">
+                  <pic:nvPicPr>
+                    <pic:cNvPr id="1104506871" name="Picture 1" descr="A screenshot of a computer&#10;&#10;Description automatically generated"/>
+                    <pic:cNvPicPr/>
+                  </pic:nvPicPr>
+                  <pic:blipFill>
+                    <a:blip r:embed="rId13"/>
+                    <a:stretch>
+                      <a:fillRect/>
+                    </a:stretch>
+                  </pic:blipFill>
+                  <pic:spPr>
+                    <a:xfrm>
+                      <a:off x="0" y="0"/>
+                      <a:ext cx="3214549" cy="2754266"/>
+                    </a:xfrm>
+                    <a:prstGeom prst="rect">
+                      <a:avLst/>
+                    </a:prstGeom>
+                    <a:ln w="15875">
+                      <a:solidFill>
+                        <a:schemeClr val="tx1"/>
+                      </a:solidFill>
+                    </a:ln>
+                  </pic:spPr>
+                </pic:pic>
+              </a:graphicData>
+            </a:graphic>
+          </wp:inline>
+        </w:drawing>
+      </w:r>
+      <w:r>
+        <w:rPr>
+          <w:rFonts w:ascii="Verdana" w:hAnsi="Verdana"/>
+          <w:noProof/>
+          <w:sz w:val="20"/>
+          <w:szCs w:val="20"/>
+        </w:rPr>
+        <w:drawing>
+          <wp:inline distT="0" distB="0" distL="0" distR="0" wp14:anchorId="3B3CE4BD" wp14:editId="2A1FEC7F">
+            <wp:extent cx="3648584" cy="2724530"/>
+            <wp:effectExtent l="19050" t="19050" r="28575" b="19050"/>
+            <wp:docPr id="1862243597" name="Picture 1" descr="A screenshot of a computer&#10;&#10;Description automatically generated"/>
+            <wp:cNvGraphicFramePr>
+              <a:graphicFrameLocks xmlns:a="http://schemas.openxmlformats.org/drawingml/2006/main" noChangeAspect="1"/>
+            </wp:cNvGraphicFramePr>
+            <a:graphic xmlns:a="http://schemas.openxmlformats.org/drawingml/2006/main">
+              <a:graphicData uri="http://schemas.openxmlformats.org/drawingml/2006/picture">
+                <pic:pic xmlns:pic="http://schemas.openxmlformats.org/drawingml/2006/picture">
+                  <pic:nvPicPr>
+                    <pic:cNvPr id="1862243597" name="Picture 1" descr="A screenshot of a computer&#10;&#10;Description automatically generated"/>
+                    <pic:cNvPicPr/>
+                  </pic:nvPicPr>
+                  <pic:blipFill>
+                    <a:blip r:embed="rId14"/>
+                    <a:stretch>
+                      <a:fillRect/>
+                    </a:stretch>
+                  </pic:blipFill>
+                  <pic:spPr>
+                    <a:xfrm>
+                      <a:off x="0" y="0"/>
+                      <a:ext cx="3648584" cy="2724530"/>
+                    </a:xfrm>
+                    <a:prstGeom prst="rect">
+                      <a:avLst/>
+                    </a:prstGeom>
+                    <a:ln w="15875">
+                      <a:solidFill>
+                        <a:schemeClr val="tx1"/>
+                      </a:solidFill>
+                    </a:ln>
+                  </pic:spPr>
+                </pic:pic>
+              </a:graphicData>
+            </a:graphic>
+          </wp:inline>
+        </w:drawing>
+      </w:r>
+    </w:p>
+    <w:p>
+      <w:pPr>
+        <w:rPr>
+          <w:rFonts w:ascii="Verdana" w:hAnsi="Verdana"/>
+          <w:sz w:val="20"/>
+          <w:szCs w:val="20"/>
+        </w:rPr>
+      </w:pPr>
+      <w:r>
+        <w:rPr>
+          <w:rFonts w:ascii="Verdana" w:hAnsi="Verdana"/>
+          <w:sz w:val="20"/>
+          <w:szCs w:val="20"/>
+        </w:rPr>
+        <w:br w:type="page"/>
+      </w:r>
+    </w:p>
+    <w:p>
+      <w:pPr>
+        <w:jc w:val="center"/>
+        <w:rPr>
+          <w:rFonts w:ascii="Verdana" w:hAnsi="Verdana"/>
+          <w:sz w:val="20"/>
+          <w:szCs w:val="20"/>
+        </w:rPr>
+      </w:pPr>
+    </w:p>
+    <w:p>
+      <w:pPr>
+        <w:jc w:val="center"/>
+        <w:rPr>
+          <w:rFonts w:ascii="Verdana" w:hAnsi="Verdana"/>
+          <w:sz w:val="20"/>
+          <w:szCs w:val="20"/>
+        </w:rPr>
+      </w:pPr>
+      <w:r>
+        <w:rPr>
+          <w:rFonts w:ascii="Verdana" w:hAnsi="Verdana"/>
+          <w:noProof/>
+          <w:sz w:val="20"/>
+          <w:szCs w:val="20"/>
+        </w:rPr>
+        <w:drawing>
+          <wp:inline distT="0" distB="0" distL="0" distR="0" wp14:anchorId="25C082B4" wp14:editId="65630091">
+            <wp:extent cx="5363323" cy="2638793"/>
+            <wp:effectExtent l="19050" t="19050" r="27940" b="28575"/>
+            <wp:docPr id="1795934394" name="Picture 1" descr="A screenshot of a computer&#10;&#10;Description automatically generated"/>
+            <wp:cNvGraphicFramePr>
+              <a:graphicFrameLocks xmlns:a="http://schemas.openxmlformats.org/drawingml/2006/main" noChangeAspect="1"/>
+            </wp:cNvGraphicFramePr>
+            <a:graphic xmlns:a="http://schemas.openxmlformats.org/drawingml/2006/main">
+              <a:graphicData uri="http://schemas.openxmlformats.org/drawingml/2006/picture">
+                <pic:pic xmlns:pic="http://schemas.openxmlformats.org/drawingml/2006/picture">
+                  <pic:nvPicPr>
+                    <pic:cNvPr id="1795934394" name="Picture 1" descr="A screenshot of a computer&#10;&#10;Description automatically generated"/>
+                    <pic:cNvPicPr/>
+                  </pic:nvPicPr>
+                  <pic:blipFill>
+                    <a:blip r:embed="rId15"/>
+                    <a:stretch>
+                      <a:fillRect/>
+                    </a:stretch>
+                  </pic:blipFill>
+                  <pic:spPr>
+                    <a:xfrm>
+                      <a:off x="0" y="0"/>
+                      <a:ext cx="5363323" cy="2638793"/>
+                    </a:xfrm>
+                    <a:prstGeom prst="rect">
+                      <a:avLst/>
+                    </a:prstGeom>
+                    <a:ln w="15875">
+                      <a:solidFill>
+                        <a:schemeClr val="tx1"/>
+                      </a:solidFill>
+                    </a:ln>
+                  </pic:spPr>
+                </pic:pic>
+              </a:graphicData>
+            </a:graphic>
+          </wp:inline>
+        </w:drawing>
+      </w:r>
+    </w:p>
+    <w:p>
+      <w:pPr>
+        <w:spacing w:after="360"/>
+        <w:rPr>
+          <w:rFonts w:ascii="Verdana" w:hAnsi="Verdana"/>
+          <w:sz w:val="20"/>
+          <w:szCs w:val="20"/>
+        </w:rPr>
+      </w:pPr>
+      <w:r>
+        <w:rPr>
+          <w:rFonts w:ascii="Verdana" w:hAnsi="Verdana"/>
+          <w:sz w:val="20"/>
+          <w:szCs w:val="20"/>
+        </w:rPr>
+        <w:t>Right click on the Incoming Rule for Python TCP Protocol, select the General Tab and change to Allow the connection.</w:t>
+      </w:r>
+    </w:p>
+    <w:p>
+      <w:pPr>
+        <w:spacing w:before="120" w:after="120"/>
+        <w:rPr>
+          <w:rFonts w:ascii="Verdana" w:hAnsi="Verdana"/>
+          <w:b/>
+          <w:bCs/>
+          <w:sz w:val="20"/>
+          <w:szCs w:val="20"/>
+          <w:u w:val="single"/>
+        </w:rPr>
+      </w:pPr>
+      <w:r>
+        <w:rPr>
+          <w:rFonts w:ascii="Verdana" w:hAnsi="Verdana"/>
+          <w:noProof/>
+          <w:sz w:val="20"/>
+          <w:szCs w:val="20"/>
+        </w:rPr>
+        <w:drawing>
+          <wp:inline distT="0" distB="0" distL="0" distR="0" wp14:anchorId="221997F7" wp14:editId="4AE797AD">
+            <wp:extent cx="4067743" cy="3505689"/>
+            <wp:effectExtent l="19050" t="19050" r="28575" b="19050"/>
+            <wp:docPr id="1616598094" name="Picture 1" descr="A screenshot of a computer&#10;&#10;Description automatically generated"/>
+            <wp:cNvGraphicFramePr>
+              <a:graphicFrameLocks xmlns:a="http://schemas.openxmlformats.org/drawingml/2006/main" noChangeAspect="1"/>
+            </wp:cNvGraphicFramePr>
+            <a:graphic xmlns:a="http://schemas.openxmlformats.org/drawingml/2006/main">
+              <a:graphicData uri="http://schemas.openxmlformats.org/drawingml/2006/picture">
+                <pic:pic xmlns:pic="http://schemas.openxmlformats.org/drawingml/2006/picture">
+                  <pic:nvPicPr>
+                    <pic:cNvPr id="1616598094" name="Picture 1" descr="A screenshot of a computer&#10;&#10;Description automatically generated"/>
+                    <pic:cNvPicPr/>
+                  </pic:nvPicPr>
+                  <pic:blipFill>
+                    <a:blip r:embed="rId16"/>
+                    <a:stretch>
+                      <a:fillRect/>
+                    </a:stretch>
+                  </pic:blipFill>
+                  <pic:spPr>
+                    <a:xfrm>
+                      <a:off x="0" y="0"/>
+                      <a:ext cx="4067743" cy="3505689"/>
+                    </a:xfrm>
+                    <a:prstGeom prst="rect">
+                      <a:avLst/>
+                    </a:prstGeom>
+                    <a:ln w="15875">
+                      <a:solidFill>
+                        <a:schemeClr val="tx1"/>
+                      </a:solidFill>
+                    </a:ln>
+                  </pic:spPr>
+                </pic:pic>
+              </a:graphicData>
+            </a:graphic>
+          </wp:inline>
+        </w:drawing>
+      </w:r>
+    </w:p>
+    <w:p>
+      <w:pPr>
+        <w:spacing w:before="120" w:after="120"/>
+        <w:rPr>
+          <w:rFonts w:ascii="Verdana" w:hAnsi="Verdana"/>
+          <w:b/>
+          <w:bCs/>
+          <w:sz w:val="20"/>
+          <w:szCs w:val="20"/>
+          <w:u w:val="single"/>
+        </w:rPr>
+      </w:pPr>
+      <w:r>
+        <w:rPr>
+          <w:rFonts w:ascii="Verdana" w:hAnsi="Verdana"/>
+          <w:b/>
+          <w:bCs/>
+          <w:sz w:val="20"/>
+          <w:szCs w:val="20"/>
+          <w:u w:val="single"/>
+        </w:rPr>
+        <w:t>EXPLANATORY FIGURES</w:t>
+      </w:r>
+    </w:p>
+    <w:p>
+      <w:pPr>
+        <w:rPr>
+          <w:rFonts w:ascii="Verdana" w:hAnsi="Verdana"/>
+          <w:sz w:val="20"/>
+          <w:szCs w:val="20"/>
+        </w:rPr>
+      </w:pPr>
+      <w:r>
+        <w:rPr>
+          <w:rFonts w:ascii="Verdana" w:hAnsi="Verdana"/>
+          <w:sz w:val="20"/>
+          <w:szCs w:val="20"/>
+        </w:rPr>
+        <w:t>Figures 1 and 2 illustrate the various connection types and the functional call tree, respectably.  This client-server architecture was used in the design of a Raspberry Pi sprinkler controller and a functional block diagram and a wiring diagram for that are provided in figures 3 and 4.</w:t>
+      </w:r>
+    </w:p>
+    <w:p>
+      <w:pPr>
+        <w:jc w:val="center"/>
+        <w:rPr>
+          <w:rFonts w:ascii="Verdana" w:hAnsi="Verdana"/>
+          <w:sz w:val="20"/>
+          <w:szCs w:val="20"/>
+        </w:rPr>
+      </w:pPr>
+    </w:p>
+    <w:p>
+      <w:pPr>
+        <w:rPr>
+          <w:rFonts w:ascii="Verdana" w:hAnsi="Verdana"/>
+          <w:sz w:val="20"/>
+          <w:szCs w:val="20"/>
+        </w:rPr>
+      </w:pPr>
+      <w:r>
+        <w:rPr>
+          <w:rFonts w:ascii="Verdana" w:hAnsi="Verdana"/>
+          <w:sz w:val="20"/>
+          <w:szCs w:val="20"/>
+        </w:rPr>
+        <w:br w:type="page"/>
+      </w:r>
+      <w:r>
+        <w:rPr>
+          <w:rFonts w:ascii="Verdana" w:hAnsi="Verdana"/>
+          <w:noProof/>
+          <w:sz w:val="20"/>
+          <w:szCs w:val="20"/>
+        </w:rPr>
+        <w:lastRenderedPageBreak/>
+        <w:drawing>
+          <wp:inline distT="0" distB="0" distL="0" distR="0" wp14:anchorId="31B2A37C" wp14:editId="2D36AB82">
+            <wp:extent cx="5701665" cy="8229600"/>
+            <wp:effectExtent l="0" t="0" r="0" b="0"/>
+            <wp:docPr id="1720370953" name="Picture 4" descr="A screenshot of a computer&#10;&#10;Description automatically generated"/>
+            <wp:cNvGraphicFramePr>
+              <a:graphicFrameLocks xmlns:a="http://schemas.openxmlformats.org/drawingml/2006/main" noChangeAspect="1"/>
+            </wp:cNvGraphicFramePr>
+            <a:graphic xmlns:a="http://schemas.openxmlformats.org/drawingml/2006/main">
+              <a:graphicData uri="http://schemas.openxmlformats.org/drawingml/2006/picture">
+                <pic:pic xmlns:pic="http://schemas.openxmlformats.org/drawingml/2006/picture">
+                  <pic:nvPicPr>
+                    <pic:cNvPr id="1720370953" name="Picture 4" descr="A screenshot of a computer&#10;&#10;Description automatically generated"/>
+                    <pic:cNvPicPr>
+                      <a:picLocks noChangeAspect="1" noChangeArrowheads="1"/>
+                    </pic:cNvPicPr>
+                  </pic:nvPicPr>
+                  <pic:blipFill>
+                    <a:blip r:embed="rId17">
+                      <a:extLst>
+                        <a:ext uri="{28A0092B-C50C-407E-A947-70E740481C1C}">
+                          <a14:useLocalDpi xmlns:a14="http://schemas.microsoft.com/office/drawing/2010/main" val="0"/>
+                        </a:ext>
+                      </a:extLst>
+                    </a:blip>
+                    <a:srcRect/>
+                    <a:stretch>
+                      <a:fillRect/>
+                    </a:stretch>
+                  </pic:blipFill>
+                  <pic:spPr bwMode="auto">
+                    <a:xfrm>
+                      <a:off x="0" y="0"/>
+                      <a:ext cx="5701665" cy="8229600"/>
+                    </a:xfrm>
+                    <a:prstGeom prst="rect">
+                      <a:avLst/>
+                    </a:prstGeom>
+                    <a:noFill/>
+                    <a:ln>
+                      <a:noFill/>
+                    </a:ln>
+                  </pic:spPr>
+                </pic:pic>
+              </a:graphicData>
+            </a:graphic>
+          </wp:inline>
+        </w:drawing>
+      </w:r>
+    </w:p>
+    <w:p>
+      <w:pPr>
+        <w:rPr>
+          <w:rFonts w:ascii="Verdana" w:hAnsi="Verdana"/>
+          <w:sz w:val="20"/>
+          <w:szCs w:val="20"/>
+        </w:rPr>
+      </w:pPr>
+      <w:r>
+        <w:rPr>
+          <w:rFonts w:ascii="Verdana" w:hAnsi="Verdana"/>
+          <w:noProof/>
+          <w:sz w:val="20"/>
+          <w:szCs w:val="20"/>
+        </w:rPr>
+        <w:lastRenderedPageBreak/>
+        <w:drawing>
+          <wp:inline distT="0" distB="0" distL="0" distR="0" wp14:anchorId="255E5D70" wp14:editId="303368E8">
+            <wp:extent cx="5875655" cy="8229600"/>
+            <wp:effectExtent l="0" t="0" r="0" b="0"/>
+            <wp:docPr id="1379990800" name="Picture 6" descr="A screenshot of a computer screen&#10;&#10;Description automatically generated"/>
+            <wp:cNvGraphicFramePr>
+              <a:graphicFrameLocks xmlns:a="http://schemas.openxmlformats.org/drawingml/2006/main" noChangeAspect="1"/>
+            </wp:cNvGraphicFramePr>
+            <a:graphic xmlns:a="http://schemas.openxmlformats.org/drawingml/2006/main">
+              <a:graphicData uri="http://schemas.openxmlformats.org/drawingml/2006/picture">
+                <pic:pic xmlns:pic="http://schemas.openxmlformats.org/drawingml/2006/picture">
+                  <pic:nvPicPr>
+                    <pic:cNvPr id="1379990800" name="Picture 6" descr="A screenshot of a computer screen&#10;&#10;Description automatically generated"/>
+                    <pic:cNvPicPr>
+                      <a:picLocks noChangeAspect="1" noChangeArrowheads="1"/>
+                    </pic:cNvPicPr>
+                  </pic:nvPicPr>
+                  <pic:blipFill>
+                    <a:blip r:embed="rId18">
+                      <a:extLst>
+                        <a:ext uri="{28A0092B-C50C-407E-A947-70E740481C1C}">
+                          <a14:useLocalDpi xmlns:a14="http://schemas.microsoft.com/office/drawing/2010/main" val="0"/>
+                        </a:ext>
+                      </a:extLst>
+                    </a:blip>
+                    <a:srcRect/>
+                    <a:stretch>
+                      <a:fillRect/>
+                    </a:stretch>
+                  </pic:blipFill>
+                  <pic:spPr bwMode="auto">
+                    <a:xfrm>
+                      <a:off x="0" y="0"/>
+                      <a:ext cx="5875655" cy="8229600"/>
+                    </a:xfrm>
+                    <a:prstGeom prst="rect">
+                      <a:avLst/>
+                    </a:prstGeom>
+                    <a:noFill/>
+                    <a:ln>
+                      <a:noFill/>
+                    </a:ln>
+                  </pic:spPr>
+                </pic:pic>
+              </a:graphicData>
+            </a:graphic>
+          </wp:inline>
+        </w:drawing>
+      </w:r>
+    </w:p>
+    <w:p/>
     <w:p/>
     <w:sectPr>
       <w:pgSz w:w="12240" w:h="15840"/>

</xml_diff>

<commit_message>
'v1.4.27'. Update docs. Fix bug in shellCmds.
</commit_message>
<xml_diff>
--- a/docs/spiClock.docx
+++ b/docs/spiClock.docx
@@ -82,7 +82,15 @@
         <w:t>s</w:t>
       </w:r>
       <w:r>
-        <w:t xml:space="preserve"> (from Waveshare)</w:t>
+        <w:t xml:space="preserve"> (from </w:t>
+      </w:r>
+      <w:proofErr w:type="spellStart"/>
+      <w:r>
+        <w:t>Waveshare</w:t>
+      </w:r>
+      <w:proofErr w:type="spellEnd"/>
+      <w:r>
+        <w:t>)</w:t>
       </w:r>
       <w:r>
         <w:t>.</w:t>
@@ -211,11 +219,33 @@
           <w:lang w:val="es-ES"/>
         </w:rPr>
       </w:pPr>
+      <w:proofErr w:type="spellStart"/>
       <w:r>
         <w:rPr>
           <w:lang w:val="es-ES"/>
         </w:rPr>
-        <w:t>RPi SD card (OS)</w:t>
+        <w:t>RPi</w:t>
+      </w:r>
+      <w:proofErr w:type="spellEnd"/>
+      <w:r>
+        <w:rPr>
+          <w:lang w:val="es-ES"/>
+        </w:rPr>
+        <w:t xml:space="preserve"> SD </w:t>
+      </w:r>
+      <w:proofErr w:type="spellStart"/>
+      <w:r>
+        <w:rPr>
+          <w:lang w:val="es-ES"/>
+        </w:rPr>
+        <w:t>card</w:t>
+      </w:r>
+      <w:proofErr w:type="spellEnd"/>
+      <w:r>
+        <w:rPr>
+          <w:lang w:val="es-ES"/>
+        </w:rPr>
+        <w:t xml:space="preserve"> (OS)</w:t>
       </w:r>
       <w:r>
         <w:rPr>
@@ -781,7 +811,23 @@
       </w:r>
       <w:r>
         <w:lastRenderedPageBreak/>
-        <w:t>Control of the clock is accomplished by running a python script (client.py) on a remote machine (PC, Phone).  The clock on the Rpi runs within a server on the Rpi and the server will communicate with a remote machine running a client.  Information on this client/server implementation can be found in Appendix 1:</w:t>
+        <w:t xml:space="preserve">Control of the clock is accomplished by running a python script (client.py) on a remote machine (PC, Phone).  The clock on the </w:t>
+      </w:r>
+      <w:proofErr w:type="spellStart"/>
+      <w:r>
+        <w:t>Rpi</w:t>
+      </w:r>
+      <w:proofErr w:type="spellEnd"/>
+      <w:r>
+        <w:t xml:space="preserve"> runs within a server on the </w:t>
+      </w:r>
+      <w:proofErr w:type="spellStart"/>
+      <w:r>
+        <w:t>Rpi</w:t>
+      </w:r>
+      <w:proofErr w:type="spellEnd"/>
+      <w:r>
+        <w:t xml:space="preserve"> and the server will communicate with a remote machine running a client.  Information on this client/server implementation can be found in Appendix 1:</w:t>
       </w:r>
     </w:p>
     <w:p>
@@ -1047,7 +1093,25 @@
           <w:sz w:val="20"/>
           <w:szCs w:val="20"/>
         </w:rPr>
-        <w:t>+--spiClock                   --+ ALL CODE RESIDES IN THIS ROOT DIRECTORY.</w:t>
+        <w:t>+--</w:t>
+      </w:r>
+      <w:proofErr w:type="spellStart"/>
+      <w:r>
+        <w:rPr>
+          <w:rFonts w:ascii="Courier New" w:hAnsi="Courier New" w:cs="Courier New"/>
+          <w:sz w:val="20"/>
+          <w:szCs w:val="20"/>
+        </w:rPr>
+        <w:t>spiClock</w:t>
+      </w:r>
+      <w:proofErr w:type="spellEnd"/>
+      <w:r>
+        <w:rPr>
+          <w:rFonts w:ascii="Courier New" w:hAnsi="Courier New" w:cs="Courier New"/>
+          <w:sz w:val="20"/>
+          <w:szCs w:val="20"/>
+        </w:rPr>
+        <w:t xml:space="preserve">                   --+ ALL CODE RESIDES IN THIS ROOT DIRECTORY.</w:t>
       </w:r>
     </w:p>
     <w:p>
@@ -1083,43 +1147,115 @@
           <w:sz w:val="20"/>
           <w:szCs w:val="20"/>
         </w:rPr>
-        <w:t>|    gui.py                     | the machine running the client, command line of gui.</w:t>
-      </w:r>
-    </w:p>
-    <w:p>
-      <w:pPr>
-        <w:spacing w:after="0"/>
-        <w:rPr>
-          <w:rFonts w:ascii="Courier New" w:hAnsi="Courier New" w:cs="Courier New"/>
-          <w:sz w:val="20"/>
-          <w:szCs w:val="20"/>
-        </w:rPr>
-      </w:pPr>
-      <w:r>
-        <w:rPr>
-          <w:rFonts w:ascii="Courier New" w:hAnsi="Courier New" w:cs="Courier New"/>
-          <w:sz w:val="20"/>
-          <w:szCs w:val="20"/>
-        </w:rPr>
-        <w:t xml:space="preserve">|    cfg.py                     | The last 2 (cfg.*) also need to be on the machine </w:t>
-      </w:r>
-    </w:p>
-    <w:p>
-      <w:pPr>
-        <w:spacing w:after="0"/>
-        <w:rPr>
-          <w:rFonts w:ascii="Courier New" w:hAnsi="Courier New" w:cs="Courier New"/>
-          <w:sz w:val="20"/>
-          <w:szCs w:val="20"/>
-        </w:rPr>
-      </w:pPr>
-      <w:r>
-        <w:rPr>
-          <w:rFonts w:ascii="Courier New" w:hAnsi="Courier New" w:cs="Courier New"/>
-          <w:sz w:val="20"/>
-          <w:szCs w:val="20"/>
-        </w:rPr>
-        <w:t>|    cfg.cfg                    | running the server (RPi). cfg.cfg, read by cfg.py,</w:t>
+        <w:t xml:space="preserve">|    gui.py                     | the machine running the client, command line of </w:t>
+      </w:r>
+      <w:proofErr w:type="spellStart"/>
+      <w:r>
+        <w:rPr>
+          <w:rFonts w:ascii="Courier New" w:hAnsi="Courier New" w:cs="Courier New"/>
+          <w:sz w:val="20"/>
+          <w:szCs w:val="20"/>
+        </w:rPr>
+        <w:t>gui</w:t>
+      </w:r>
+      <w:proofErr w:type="spellEnd"/>
+      <w:r>
+        <w:rPr>
+          <w:rFonts w:ascii="Courier New" w:hAnsi="Courier New" w:cs="Courier New"/>
+          <w:sz w:val="20"/>
+          <w:szCs w:val="20"/>
+        </w:rPr>
+        <w:t>.</w:t>
+      </w:r>
+    </w:p>
+    <w:p>
+      <w:pPr>
+        <w:spacing w:after="0"/>
+        <w:rPr>
+          <w:rFonts w:ascii="Courier New" w:hAnsi="Courier New" w:cs="Courier New"/>
+          <w:sz w:val="20"/>
+          <w:szCs w:val="20"/>
+        </w:rPr>
+      </w:pPr>
+      <w:r>
+        <w:rPr>
+          <w:rFonts w:ascii="Courier New" w:hAnsi="Courier New" w:cs="Courier New"/>
+          <w:sz w:val="20"/>
+          <w:szCs w:val="20"/>
+        </w:rPr>
+        <w:t>|    cfg.py                     | The last 2 (</w:t>
+      </w:r>
+      <w:proofErr w:type="spellStart"/>
+      <w:r>
+        <w:rPr>
+          <w:rFonts w:ascii="Courier New" w:hAnsi="Courier New" w:cs="Courier New"/>
+          <w:sz w:val="20"/>
+          <w:szCs w:val="20"/>
+        </w:rPr>
+        <w:t>cfg</w:t>
+      </w:r>
+      <w:proofErr w:type="spellEnd"/>
+      <w:r>
+        <w:rPr>
+          <w:rFonts w:ascii="Courier New" w:hAnsi="Courier New" w:cs="Courier New"/>
+          <w:sz w:val="20"/>
+          <w:szCs w:val="20"/>
+        </w:rPr>
+        <w:t xml:space="preserve">.*) also need to be on the machine </w:t>
+      </w:r>
+    </w:p>
+    <w:p>
+      <w:pPr>
+        <w:spacing w:after="0"/>
+        <w:rPr>
+          <w:rFonts w:ascii="Courier New" w:hAnsi="Courier New" w:cs="Courier New"/>
+          <w:sz w:val="20"/>
+          <w:szCs w:val="20"/>
+        </w:rPr>
+      </w:pPr>
+      <w:r>
+        <w:rPr>
+          <w:rFonts w:ascii="Courier New" w:hAnsi="Courier New" w:cs="Courier New"/>
+          <w:sz w:val="20"/>
+          <w:szCs w:val="20"/>
+        </w:rPr>
+        <w:t xml:space="preserve">|    </w:t>
+      </w:r>
+      <w:proofErr w:type="spellStart"/>
+      <w:r>
+        <w:rPr>
+          <w:rFonts w:ascii="Courier New" w:hAnsi="Courier New" w:cs="Courier New"/>
+          <w:sz w:val="20"/>
+          <w:szCs w:val="20"/>
+        </w:rPr>
+        <w:t>cfg.cfg</w:t>
+      </w:r>
+      <w:proofErr w:type="spellEnd"/>
+      <w:r>
+        <w:rPr>
+          <w:rFonts w:ascii="Courier New" w:hAnsi="Courier New" w:cs="Courier New"/>
+          <w:sz w:val="20"/>
+          <w:szCs w:val="20"/>
+        </w:rPr>
+        <w:t xml:space="preserve">                    | running the server (RPi). </w:t>
+      </w:r>
+      <w:proofErr w:type="spellStart"/>
+      <w:r>
+        <w:rPr>
+          <w:rFonts w:ascii="Courier New" w:hAnsi="Courier New" w:cs="Courier New"/>
+          <w:sz w:val="20"/>
+          <w:szCs w:val="20"/>
+        </w:rPr>
+        <w:t>cfg.cfg</w:t>
+      </w:r>
+      <w:proofErr w:type="spellEnd"/>
+      <w:r>
+        <w:rPr>
+          <w:rFonts w:ascii="Courier New" w:hAnsi="Courier New" w:cs="Courier New"/>
+          <w:sz w:val="20"/>
+          <w:szCs w:val="20"/>
+        </w:rPr>
+        <w:t>, read by cfg.py,</w:t>
       </w:r>
     </w:p>
     <w:p>
@@ -1299,75 +1435,53 @@
           <w:sz w:val="20"/>
           <w:szCs w:val="20"/>
         </w:rPr>
-        <w:t>|      clockProcess.py          | commands reside in startStopClock.py. These worker</w:t>
-      </w:r>
-    </w:p>
-    <w:p>
-      <w:pPr>
-        <w:spacing w:after="0"/>
-        <w:rPr>
-          <w:rFonts w:ascii="Courier New" w:hAnsi="Courier New" w:cs="Courier New"/>
-          <w:sz w:val="20"/>
-          <w:szCs w:val="20"/>
-        </w:rPr>
-      </w:pPr>
-      <w:r>
-        <w:rPr>
-          <w:rFonts w:ascii="Courier New" w:hAnsi="Courier New" w:cs="Courier New"/>
-          <w:sz w:val="20"/>
-          <w:szCs w:val="20"/>
-        </w:rPr>
-        <w:t xml:space="preserve">|      lcdProcess.py            | functions spawn/terminate two </w:t>
-      </w:r>
-      <w:r>
-        <w:rPr>
-          <w:rFonts w:ascii="Courier New" w:hAnsi="Courier New" w:cs="Courier New"/>
-          <w:sz w:val="20"/>
-          <w:szCs w:val="20"/>
-        </w:rPr>
-        <w:t>separate</w:t>
-      </w:r>
-      <w:r>
-        <w:rPr>
-          <w:rFonts w:ascii="Courier New" w:hAnsi="Courier New" w:cs="Courier New"/>
-          <w:sz w:val="20"/>
-          <w:szCs w:val="20"/>
-        </w:rPr>
-        <w:t xml:space="preserve"> processes,</w:t>
-      </w:r>
-    </w:p>
-    <w:p>
-      <w:pPr>
-        <w:spacing w:after="0"/>
-        <w:rPr>
-          <w:rFonts w:ascii="Courier New" w:hAnsi="Courier New" w:cs="Courier New"/>
-          <w:sz w:val="20"/>
-          <w:szCs w:val="20"/>
-        </w:rPr>
-      </w:pPr>
-      <w:r>
-        <w:rPr>
-          <w:rFonts w:ascii="Courier New" w:hAnsi="Courier New" w:cs="Courier New"/>
-          <w:sz w:val="20"/>
-          <w:szCs w:val="20"/>
-        </w:rPr>
-        <w:t xml:space="preserve">|                               | running concurrently on </w:t>
-      </w:r>
-      <w:r>
-        <w:rPr>
-          <w:rFonts w:ascii="Courier New" w:hAnsi="Courier New" w:cs="Courier New"/>
-          <w:sz w:val="20"/>
-          <w:szCs w:val="20"/>
-        </w:rPr>
-        <w:t>separate</w:t>
-      </w:r>
-      <w:r>
-        <w:rPr>
-          <w:rFonts w:ascii="Courier New" w:hAnsi="Courier New" w:cs="Courier New"/>
-          <w:sz w:val="20"/>
-          <w:szCs w:val="20"/>
-        </w:rPr>
-        <w:t xml:space="preserve"> cores, that</w:t>
+        <w:t xml:space="preserve">|      clockProcess.py          | commands reside in startStopClock.py. These </w:t>
+      </w:r>
+      <w:proofErr w:type="gramStart"/>
+      <w:r>
+        <w:rPr>
+          <w:rFonts w:ascii="Courier New" w:hAnsi="Courier New" w:cs="Courier New"/>
+          <w:sz w:val="20"/>
+          <w:szCs w:val="20"/>
+        </w:rPr>
+        <w:t>worker</w:t>
+      </w:r>
+      <w:proofErr w:type="gramEnd"/>
+    </w:p>
+    <w:p>
+      <w:pPr>
+        <w:spacing w:after="0"/>
+        <w:rPr>
+          <w:rFonts w:ascii="Courier New" w:hAnsi="Courier New" w:cs="Courier New"/>
+          <w:sz w:val="20"/>
+          <w:szCs w:val="20"/>
+        </w:rPr>
+      </w:pPr>
+      <w:r>
+        <w:rPr>
+          <w:rFonts w:ascii="Courier New" w:hAnsi="Courier New" w:cs="Courier New"/>
+          <w:sz w:val="20"/>
+          <w:szCs w:val="20"/>
+        </w:rPr>
+        <w:t>|      lcdProcess.py            | functions spawn/terminate two separate processes,</w:t>
+      </w:r>
+    </w:p>
+    <w:p>
+      <w:pPr>
+        <w:spacing w:after="0"/>
+        <w:rPr>
+          <w:rFonts w:ascii="Courier New" w:hAnsi="Courier New" w:cs="Courier New"/>
+          <w:sz w:val="20"/>
+          <w:szCs w:val="20"/>
+        </w:rPr>
+      </w:pPr>
+      <w:r>
+        <w:rPr>
+          <w:rFonts w:ascii="Courier New" w:hAnsi="Courier New" w:cs="Courier New"/>
+          <w:sz w:val="20"/>
+          <w:szCs w:val="20"/>
+        </w:rPr>
+        <w:t>|                               | running concurrently on separate cores, that</w:t>
       </w:r>
     </w:p>
     <w:p>
@@ -1511,41 +1625,35 @@
           <w:sz w:val="20"/>
           <w:szCs w:val="20"/>
         </w:rPr>
-        <w:t>|                               | displayed on a black background.  Management routines</w:t>
-      </w:r>
-    </w:p>
-    <w:p>
-      <w:pPr>
-        <w:spacing w:after="0"/>
-        <w:rPr>
-          <w:rFonts w:ascii="Courier New" w:hAnsi="Courier New" w:cs="Courier New"/>
-          <w:sz w:val="20"/>
-          <w:szCs w:val="20"/>
-        </w:rPr>
-      </w:pPr>
-      <w:r>
-        <w:rPr>
-          <w:rFonts w:ascii="Courier New" w:hAnsi="Courier New" w:cs="Courier New"/>
-          <w:sz w:val="20"/>
-          <w:szCs w:val="20"/>
-        </w:rPr>
-        <w:t xml:space="preserve">|                               | allow for changing styles, </w:t>
-      </w:r>
-      <w:r>
-        <w:rPr>
-          <w:rFonts w:ascii="Courier New" w:hAnsi="Courier New" w:cs="Courier New"/>
-          <w:sz w:val="20"/>
-          <w:szCs w:val="20"/>
-        </w:rPr>
-        <w:t>choosing</w:t>
-      </w:r>
-      <w:r>
-        <w:rPr>
-          <w:rFonts w:ascii="Courier New" w:hAnsi="Courier New" w:cs="Courier New"/>
-          <w:sz w:val="20"/>
-          <w:szCs w:val="20"/>
-        </w:rPr>
-        <w:t xml:space="preserve"> a nighttime style,</w:t>
+        <w:t xml:space="preserve">|                               | displayed on a black background.  Management </w:t>
+      </w:r>
+      <w:proofErr w:type="gramStart"/>
+      <w:r>
+        <w:rPr>
+          <w:rFonts w:ascii="Courier New" w:hAnsi="Courier New" w:cs="Courier New"/>
+          <w:sz w:val="20"/>
+          <w:szCs w:val="20"/>
+        </w:rPr>
+        <w:t>routines</w:t>
+      </w:r>
+      <w:proofErr w:type="gramEnd"/>
+    </w:p>
+    <w:p>
+      <w:pPr>
+        <w:spacing w:after="0"/>
+        <w:rPr>
+          <w:rFonts w:ascii="Courier New" w:hAnsi="Courier New" w:cs="Courier New"/>
+          <w:sz w:val="20"/>
+          <w:szCs w:val="20"/>
+        </w:rPr>
+      </w:pPr>
+      <w:r>
+        <w:rPr>
+          <w:rFonts w:ascii="Courier New" w:hAnsi="Courier New" w:cs="Courier New"/>
+          <w:sz w:val="20"/>
+          <w:szCs w:val="20"/>
+        </w:rPr>
+        <w:t>|                               | allow for changing styles, choosing a nighttime style,</w:t>
       </w:r>
     </w:p>
     <w:p>
@@ -1725,97 +1833,223 @@
           <w:sz w:val="20"/>
           <w:szCs w:val="20"/>
         </w:rPr>
-        <w:t>+----digitScreenStyles        --+ ALL SCREEN STYLES RESIDE IN THIS SUBDIRECTORY</w:t>
-      </w:r>
-    </w:p>
-    <w:p>
-      <w:pPr>
-        <w:spacing w:after="0"/>
-        <w:rPr>
-          <w:rFonts w:ascii="Courier New" w:hAnsi="Courier New" w:cs="Courier New"/>
-          <w:sz w:val="20"/>
-          <w:szCs w:val="20"/>
-        </w:rPr>
-      </w:pPr>
-      <w:r>
-        <w:rPr>
-          <w:rFonts w:ascii="Courier New" w:hAnsi="Courier New" w:cs="Courier New"/>
-          <w:sz w:val="20"/>
-          <w:szCs w:val="20"/>
-        </w:rPr>
-        <w:t>|      blackOnWhite.pickle      | blackOnWhite is the default and cannot be deleted.</w:t>
-      </w:r>
-    </w:p>
-    <w:p>
-      <w:pPr>
-        <w:spacing w:after="0"/>
-        <w:rPr>
-          <w:rFonts w:ascii="Courier New" w:hAnsi="Courier New" w:cs="Courier New"/>
-          <w:sz w:val="20"/>
-          <w:szCs w:val="20"/>
-        </w:rPr>
-      </w:pPr>
-      <w:r>
-        <w:rPr>
-          <w:rFonts w:ascii="Courier New" w:hAnsi="Courier New" w:cs="Courier New"/>
-          <w:sz w:val="20"/>
-          <w:szCs w:val="20"/>
-        </w:rPr>
-        <w:t>|      greyOnBlack.pickle       | All other styles can be deleted. New styles can be</w:t>
-      </w:r>
-    </w:p>
-    <w:p>
-      <w:pPr>
-        <w:spacing w:after="0"/>
-        <w:rPr>
-          <w:rFonts w:ascii="Courier New" w:hAnsi="Courier New" w:cs="Courier New"/>
-          <w:sz w:val="20"/>
-          <w:szCs w:val="20"/>
-        </w:rPr>
-      </w:pPr>
-      <w:r>
-        <w:rPr>
-          <w:rFonts w:ascii="Courier New" w:hAnsi="Courier New" w:cs="Courier New"/>
-          <w:sz w:val="20"/>
-          <w:szCs w:val="20"/>
-        </w:rPr>
-        <w:t>|      orangeOnTurquoise.pickle | created at will.  Each file contains an image for</w:t>
-      </w:r>
-    </w:p>
-    <w:p>
-      <w:pPr>
-        <w:spacing w:after="0"/>
-        <w:rPr>
-          <w:rFonts w:ascii="Courier New" w:hAnsi="Courier New" w:cs="Courier New"/>
-          <w:sz w:val="20"/>
-          <w:szCs w:val="20"/>
-        </w:rPr>
-      </w:pPr>
-      <w:r>
-        <w:rPr>
-          <w:rFonts w:ascii="Courier New" w:hAnsi="Courier New" w:cs="Courier New"/>
-          <w:sz w:val="20"/>
-          <w:szCs w:val="20"/>
-        </w:rPr>
-        <w:t>|      turquoiseOnOrange.pickle | all digits 1 through 9.</w:t>
-      </w:r>
-    </w:p>
-    <w:p>
-      <w:pPr>
-        <w:spacing w:after="0"/>
-        <w:rPr>
-          <w:rFonts w:ascii="Courier New" w:hAnsi="Courier New" w:cs="Courier New"/>
-          <w:sz w:val="20"/>
-          <w:szCs w:val="20"/>
-        </w:rPr>
-      </w:pPr>
-      <w:r>
-        <w:rPr>
-          <w:rFonts w:ascii="Courier New" w:hAnsi="Courier New" w:cs="Courier New"/>
-          <w:sz w:val="20"/>
-          <w:szCs w:val="20"/>
-        </w:rPr>
-        <w:t>|      whiteOnBlack.pickle    --+</w:t>
+        <w:t>+----</w:t>
+      </w:r>
+      <w:proofErr w:type="spellStart"/>
+      <w:r>
+        <w:rPr>
+          <w:rFonts w:ascii="Courier New" w:hAnsi="Courier New" w:cs="Courier New"/>
+          <w:sz w:val="20"/>
+          <w:szCs w:val="20"/>
+        </w:rPr>
+        <w:t>digitScreenStyles</w:t>
+      </w:r>
+      <w:proofErr w:type="spellEnd"/>
+      <w:r>
+        <w:rPr>
+          <w:rFonts w:ascii="Courier New" w:hAnsi="Courier New" w:cs="Courier New"/>
+          <w:sz w:val="20"/>
+          <w:szCs w:val="20"/>
+        </w:rPr>
+        <w:t xml:space="preserve">        --+ ALL SCREEN STYLES RESIDE IN THIS SUBDIRECTORY</w:t>
+      </w:r>
+    </w:p>
+    <w:p>
+      <w:pPr>
+        <w:spacing w:after="0"/>
+        <w:rPr>
+          <w:rFonts w:ascii="Courier New" w:hAnsi="Courier New" w:cs="Courier New"/>
+          <w:sz w:val="20"/>
+          <w:szCs w:val="20"/>
+        </w:rPr>
+      </w:pPr>
+      <w:r>
+        <w:rPr>
+          <w:rFonts w:ascii="Courier New" w:hAnsi="Courier New" w:cs="Courier New"/>
+          <w:sz w:val="20"/>
+          <w:szCs w:val="20"/>
+        </w:rPr>
+        <w:t xml:space="preserve">|      </w:t>
+      </w:r>
+      <w:proofErr w:type="spellStart"/>
+      <w:r>
+        <w:rPr>
+          <w:rFonts w:ascii="Courier New" w:hAnsi="Courier New" w:cs="Courier New"/>
+          <w:sz w:val="20"/>
+          <w:szCs w:val="20"/>
+        </w:rPr>
+        <w:t>blackOnWhite.pickle</w:t>
+      </w:r>
+      <w:proofErr w:type="spellEnd"/>
+      <w:r>
+        <w:rPr>
+          <w:rFonts w:ascii="Courier New" w:hAnsi="Courier New" w:cs="Courier New"/>
+          <w:sz w:val="20"/>
+          <w:szCs w:val="20"/>
+        </w:rPr>
+        <w:t xml:space="preserve">      | </w:t>
+      </w:r>
+      <w:proofErr w:type="spellStart"/>
+      <w:r>
+        <w:rPr>
+          <w:rFonts w:ascii="Courier New" w:hAnsi="Courier New" w:cs="Courier New"/>
+          <w:sz w:val="20"/>
+          <w:szCs w:val="20"/>
+        </w:rPr>
+        <w:t>blackOnWhite</w:t>
+      </w:r>
+      <w:proofErr w:type="spellEnd"/>
+      <w:r>
+        <w:rPr>
+          <w:rFonts w:ascii="Courier New" w:hAnsi="Courier New" w:cs="Courier New"/>
+          <w:sz w:val="20"/>
+          <w:szCs w:val="20"/>
+        </w:rPr>
+        <w:t xml:space="preserve"> is the default and cannot be deleted.</w:t>
+      </w:r>
+    </w:p>
+    <w:p>
+      <w:pPr>
+        <w:spacing w:after="0"/>
+        <w:rPr>
+          <w:rFonts w:ascii="Courier New" w:hAnsi="Courier New" w:cs="Courier New"/>
+          <w:sz w:val="20"/>
+          <w:szCs w:val="20"/>
+        </w:rPr>
+      </w:pPr>
+      <w:r>
+        <w:rPr>
+          <w:rFonts w:ascii="Courier New" w:hAnsi="Courier New" w:cs="Courier New"/>
+          <w:sz w:val="20"/>
+          <w:szCs w:val="20"/>
+        </w:rPr>
+        <w:t xml:space="preserve">|      </w:t>
+      </w:r>
+      <w:proofErr w:type="spellStart"/>
+      <w:r>
+        <w:rPr>
+          <w:rFonts w:ascii="Courier New" w:hAnsi="Courier New" w:cs="Courier New"/>
+          <w:sz w:val="20"/>
+          <w:szCs w:val="20"/>
+        </w:rPr>
+        <w:t>greyOnBlack.pickle</w:t>
+      </w:r>
+      <w:proofErr w:type="spellEnd"/>
+      <w:r>
+        <w:rPr>
+          <w:rFonts w:ascii="Courier New" w:hAnsi="Courier New" w:cs="Courier New"/>
+          <w:sz w:val="20"/>
+          <w:szCs w:val="20"/>
+        </w:rPr>
+        <w:t xml:space="preserve">       | All other styles can be deleted. New styles can be</w:t>
+      </w:r>
+    </w:p>
+    <w:p>
+      <w:pPr>
+        <w:spacing w:after="0"/>
+        <w:rPr>
+          <w:rFonts w:ascii="Courier New" w:hAnsi="Courier New" w:cs="Courier New"/>
+          <w:sz w:val="20"/>
+          <w:szCs w:val="20"/>
+        </w:rPr>
+      </w:pPr>
+      <w:r>
+        <w:rPr>
+          <w:rFonts w:ascii="Courier New" w:hAnsi="Courier New" w:cs="Courier New"/>
+          <w:sz w:val="20"/>
+          <w:szCs w:val="20"/>
+        </w:rPr>
+        <w:t xml:space="preserve">|      </w:t>
+      </w:r>
+      <w:proofErr w:type="spellStart"/>
+      <w:r>
+        <w:rPr>
+          <w:rFonts w:ascii="Courier New" w:hAnsi="Courier New" w:cs="Courier New"/>
+          <w:sz w:val="20"/>
+          <w:szCs w:val="20"/>
+        </w:rPr>
+        <w:t>orangeOnTurquoise.pickle</w:t>
+      </w:r>
+      <w:proofErr w:type="spellEnd"/>
+      <w:r>
+        <w:rPr>
+          <w:rFonts w:ascii="Courier New" w:hAnsi="Courier New" w:cs="Courier New"/>
+          <w:sz w:val="20"/>
+          <w:szCs w:val="20"/>
+        </w:rPr>
+        <w:t xml:space="preserve"> | created at will.  Each file contains an image for</w:t>
+      </w:r>
+    </w:p>
+    <w:p>
+      <w:pPr>
+        <w:spacing w:after="0"/>
+        <w:rPr>
+          <w:rFonts w:ascii="Courier New" w:hAnsi="Courier New" w:cs="Courier New"/>
+          <w:sz w:val="20"/>
+          <w:szCs w:val="20"/>
+        </w:rPr>
+      </w:pPr>
+      <w:r>
+        <w:rPr>
+          <w:rFonts w:ascii="Courier New" w:hAnsi="Courier New" w:cs="Courier New"/>
+          <w:sz w:val="20"/>
+          <w:szCs w:val="20"/>
+        </w:rPr>
+        <w:t xml:space="preserve">|      </w:t>
+      </w:r>
+      <w:proofErr w:type="spellStart"/>
+      <w:r>
+        <w:rPr>
+          <w:rFonts w:ascii="Courier New" w:hAnsi="Courier New" w:cs="Courier New"/>
+          <w:sz w:val="20"/>
+          <w:szCs w:val="20"/>
+        </w:rPr>
+        <w:t>turquoiseOnOrange.pickle</w:t>
+      </w:r>
+      <w:proofErr w:type="spellEnd"/>
+      <w:r>
+        <w:rPr>
+          <w:rFonts w:ascii="Courier New" w:hAnsi="Courier New" w:cs="Courier New"/>
+          <w:sz w:val="20"/>
+          <w:szCs w:val="20"/>
+        </w:rPr>
+        <w:t xml:space="preserve"> | all digits 1 through 9.</w:t>
+      </w:r>
+    </w:p>
+    <w:p>
+      <w:pPr>
+        <w:spacing w:after="0"/>
+        <w:rPr>
+          <w:rFonts w:ascii="Courier New" w:hAnsi="Courier New" w:cs="Courier New"/>
+          <w:sz w:val="20"/>
+          <w:szCs w:val="20"/>
+        </w:rPr>
+      </w:pPr>
+      <w:r>
+        <w:rPr>
+          <w:rFonts w:ascii="Courier New" w:hAnsi="Courier New" w:cs="Courier New"/>
+          <w:sz w:val="20"/>
+          <w:szCs w:val="20"/>
+        </w:rPr>
+        <w:t xml:space="preserve">|      </w:t>
+      </w:r>
+      <w:proofErr w:type="spellStart"/>
+      <w:r>
+        <w:rPr>
+          <w:rFonts w:ascii="Courier New" w:hAnsi="Courier New" w:cs="Courier New"/>
+          <w:sz w:val="20"/>
+          <w:szCs w:val="20"/>
+        </w:rPr>
+        <w:t>whiteOnBlack.pickle</w:t>
+      </w:r>
+      <w:proofErr w:type="spellEnd"/>
+      <w:r>
+        <w:rPr>
+          <w:rFonts w:ascii="Courier New" w:hAnsi="Courier New" w:cs="Courier New"/>
+          <w:sz w:val="20"/>
+          <w:szCs w:val="20"/>
+        </w:rPr>
+        <w:t xml:space="preserve">    --+</w:t>
       </w:r>
     </w:p>
     <w:p>
@@ -1869,7 +2103,25 @@
           <w:sz w:val="20"/>
           <w:szCs w:val="20"/>
         </w:rPr>
-        <w:t>|      Font00.ttf             --+ This file contains the font that used for all digits.</w:t>
+        <w:t xml:space="preserve">|      Font00.ttf             --+ This file contains the font that </w:t>
+      </w:r>
+      <w:proofErr w:type="gramStart"/>
+      <w:r>
+        <w:rPr>
+          <w:rFonts w:ascii="Courier New" w:hAnsi="Courier New" w:cs="Courier New"/>
+          <w:sz w:val="20"/>
+          <w:szCs w:val="20"/>
+        </w:rPr>
+        <w:t>used</w:t>
+      </w:r>
+      <w:proofErr w:type="gramEnd"/>
+      <w:r>
+        <w:rPr>
+          <w:rFonts w:ascii="Courier New" w:hAnsi="Courier New" w:cs="Courier New"/>
+          <w:sz w:val="20"/>
+          <w:szCs w:val="20"/>
+        </w:rPr>
+        <w:t xml:space="preserve"> for all digits.</w:t>
       </w:r>
     </w:p>
     <w:p>
@@ -1941,23 +2193,7 @@
           <w:sz w:val="20"/>
           <w:szCs w:val="20"/>
         </w:rPr>
-        <w:t xml:space="preserve">|      240x320c.jpg             | to </w:t>
-      </w:r>
-      <w:r>
-        <w:rPr>
-          <w:rFonts w:ascii="Courier New" w:hAnsi="Courier New" w:cs="Courier New"/>
-          <w:sz w:val="20"/>
-          <w:szCs w:val="20"/>
-        </w:rPr>
-        <w:t>momentarily</w:t>
-      </w:r>
-      <w:r>
-        <w:rPr>
-          <w:rFonts w:ascii="Courier New" w:hAnsi="Courier New" w:cs="Courier New"/>
-          <w:sz w:val="20"/>
-          <w:szCs w:val="20"/>
-        </w:rPr>
-        <w:t xml:space="preserve"> display a set of six 240x320 jpg     </w:t>
+        <w:t xml:space="preserve">|      240x320c.jpg             | to momentarily display a set of six 240x320 jpg     </w:t>
       </w:r>
     </w:p>
     <w:p>
@@ -2521,7 +2757,16 @@
           <w:sz w:val="20"/>
           <w:szCs w:val="20"/>
         </w:rPr>
-        <w:t>port) is removed from the list and as a result the handleClient</w:t>
+        <w:t xml:space="preserve">port) is removed from the list and as a result the </w:t>
+      </w:r>
+      <w:proofErr w:type="spellStart"/>
+      <w:r>
+        <w:rPr>
+          <w:rFonts w:ascii="Verdana" w:hAnsi="Verdana"/>
+          <w:sz w:val="20"/>
+          <w:szCs w:val="20"/>
+        </w:rPr>
+        <w:t>handleClient</w:t>
       </w:r>
       <w:r>
         <w:rPr>
@@ -2531,6 +2776,7 @@
         </w:rPr>
         <w:t>’s</w:t>
       </w:r>
+      <w:proofErr w:type="spellEnd"/>
       <w:r>
         <w:rPr>
           <w:rFonts w:ascii="Verdana" w:hAnsi="Verdana"/>
@@ -2554,7 +2800,25 @@
           <w:sz w:val="20"/>
           <w:szCs w:val="20"/>
         </w:rPr>
-        <w:t xml:space="preserve">When a client issues a "ks" (kill server) </w:t>
+        <w:t>When a client issues a "</w:t>
+      </w:r>
+      <w:proofErr w:type="spellStart"/>
+      <w:r>
+        <w:rPr>
+          <w:rFonts w:ascii="Verdana" w:hAnsi="Verdana"/>
+          <w:sz w:val="20"/>
+          <w:szCs w:val="20"/>
+        </w:rPr>
+        <w:t>ks</w:t>
+      </w:r>
+      <w:proofErr w:type="spellEnd"/>
+      <w:r>
+        <w:rPr>
+          <w:rFonts w:ascii="Verdana" w:hAnsi="Verdana"/>
+          <w:sz w:val="20"/>
+          <w:szCs w:val="20"/>
+        </w:rPr>
+        <w:t xml:space="preserve">" (kill server) </w:t>
       </w:r>
       <w:r>
         <w:rPr>
@@ -2570,7 +2834,25 @@
           <w:sz w:val="20"/>
           <w:szCs w:val="20"/>
         </w:rPr>
-        <w:t>not only does that client terminate but all other clients terminate as well.  Furthermore the "ks" command causes the server itself (it's still waiting for other clients to possibly connect) to terminate.</w:t>
+        <w:t>not only does that client terminate but all other clients terminate as well.  Furthermore the "</w:t>
+      </w:r>
+      <w:proofErr w:type="spellStart"/>
+      <w:r>
+        <w:rPr>
+          <w:rFonts w:ascii="Verdana" w:hAnsi="Verdana"/>
+          <w:sz w:val="20"/>
+          <w:szCs w:val="20"/>
+        </w:rPr>
+        <w:t>ks</w:t>
+      </w:r>
+      <w:proofErr w:type="spellEnd"/>
+      <w:r>
+        <w:rPr>
+          <w:rFonts w:ascii="Verdana" w:hAnsi="Verdana"/>
+          <w:sz w:val="20"/>
+          <w:szCs w:val="20"/>
+        </w:rPr>
+        <w:t>" command causes the server itself (it's still waiting for other clients to possibly connect) to terminate.</w:t>
       </w:r>
     </w:p>
     <w:p>
@@ -2603,24 +2885,78 @@
           <w:sz w:val="20"/>
           <w:szCs w:val="20"/>
         </w:rPr>
-        <w:t>.py with the exceptions of the close and ks commands.  The work associated with the close and ks commands is performed in file server.py directly.</w:t>
-      </w:r>
-    </w:p>
-    <w:p>
-      <w:pPr>
-        <w:rPr>
-          <w:rFonts w:ascii="Verdana" w:hAnsi="Verdana"/>
-          <w:sz w:val="20"/>
-          <w:szCs w:val="20"/>
-        </w:rPr>
-      </w:pPr>
-      <w:r>
-        <w:rPr>
-          <w:rFonts w:ascii="Verdana" w:hAnsi="Verdana"/>
-          <w:sz w:val="20"/>
-          <w:szCs w:val="20"/>
-        </w:rPr>
-        <w:t xml:space="preserve">Upon receipt of the ks command the server (1) sends a message to all clients (including the one sent the command) indicating that the server is shutting down so that the client will exit gracefully, (2) terminates all clients and then finally (3) the server </w:t>
+        <w:t xml:space="preserve">.py with the exceptions of the close and </w:t>
+      </w:r>
+      <w:proofErr w:type="spellStart"/>
+      <w:r>
+        <w:rPr>
+          <w:rFonts w:ascii="Verdana" w:hAnsi="Verdana"/>
+          <w:sz w:val="20"/>
+          <w:szCs w:val="20"/>
+        </w:rPr>
+        <w:t>ks</w:t>
+      </w:r>
+      <w:proofErr w:type="spellEnd"/>
+      <w:r>
+        <w:rPr>
+          <w:rFonts w:ascii="Verdana" w:hAnsi="Verdana"/>
+          <w:sz w:val="20"/>
+          <w:szCs w:val="20"/>
+        </w:rPr>
+        <w:t xml:space="preserve"> commands.  The work associated with the close and </w:t>
+      </w:r>
+      <w:proofErr w:type="spellStart"/>
+      <w:r>
+        <w:rPr>
+          <w:rFonts w:ascii="Verdana" w:hAnsi="Verdana"/>
+          <w:sz w:val="20"/>
+          <w:szCs w:val="20"/>
+        </w:rPr>
+        <w:t>ks</w:t>
+      </w:r>
+      <w:proofErr w:type="spellEnd"/>
+      <w:r>
+        <w:rPr>
+          <w:rFonts w:ascii="Verdana" w:hAnsi="Verdana"/>
+          <w:sz w:val="20"/>
+          <w:szCs w:val="20"/>
+        </w:rPr>
+        <w:t xml:space="preserve"> commands is performed in file server.py directly.</w:t>
+      </w:r>
+    </w:p>
+    <w:p>
+      <w:pPr>
+        <w:rPr>
+          <w:rFonts w:ascii="Verdana" w:hAnsi="Verdana"/>
+          <w:sz w:val="20"/>
+          <w:szCs w:val="20"/>
+        </w:rPr>
+      </w:pPr>
+      <w:r>
+        <w:rPr>
+          <w:rFonts w:ascii="Verdana" w:hAnsi="Verdana"/>
+          <w:sz w:val="20"/>
+          <w:szCs w:val="20"/>
+        </w:rPr>
+        <w:t xml:space="preserve">Upon receipt of the </w:t>
+      </w:r>
+      <w:proofErr w:type="spellStart"/>
+      <w:r>
+        <w:rPr>
+          <w:rFonts w:ascii="Verdana" w:hAnsi="Verdana"/>
+          <w:sz w:val="20"/>
+          <w:szCs w:val="20"/>
+        </w:rPr>
+        <w:t>ks</w:t>
+      </w:r>
+      <w:proofErr w:type="spellEnd"/>
+      <w:r>
+        <w:rPr>
+          <w:rFonts w:ascii="Verdana" w:hAnsi="Verdana"/>
+          <w:sz w:val="20"/>
+          <w:szCs w:val="20"/>
+        </w:rPr>
+        <w:t xml:space="preserve"> command the server (1) sends a message to all clients (including the one sent the command) indicating that the server is shutting down so that the client will exit gracefully, (2) terminates all clients and then finally (3) the server </w:t>
       </w:r>
       <w:r>
         <w:rPr>
@@ -2719,7 +3055,25 @@
           <w:sz w:val="20"/>
           <w:szCs w:val="20"/>
         </w:rPr>
-        <w:t>If a user clicks the red X in the client window (closes the window) that client unexpectedly (from the server's viewpoint) terminates.  This contrasts with the client issuing the close or ks command where the server is explicitly notified of the client's termination.  An unexpected termination</w:t>
+        <w:t xml:space="preserve">If a user clicks the red X in the client window (closes the window) that client unexpectedly (from the server's viewpoint) terminates.  This contrasts with the client issuing the close or </w:t>
+      </w:r>
+      <w:proofErr w:type="spellStart"/>
+      <w:r>
+        <w:rPr>
+          <w:rFonts w:ascii="Verdana" w:hAnsi="Verdana"/>
+          <w:sz w:val="20"/>
+          <w:szCs w:val="20"/>
+        </w:rPr>
+        <w:t>ks</w:t>
+      </w:r>
+      <w:proofErr w:type="spellEnd"/>
+      <w:r>
+        <w:rPr>
+          <w:rFonts w:ascii="Verdana" w:hAnsi="Verdana"/>
+          <w:sz w:val="20"/>
+          <w:szCs w:val="20"/>
+        </w:rPr>
+        <w:t xml:space="preserve"> command where the server is explicitly notified of the client's termination.  An unexpected termination</w:t>
       </w:r>
       <w:r>
         <w:rPr>
@@ -2735,7 +3089,25 @@
           <w:sz w:val="20"/>
           <w:szCs w:val="20"/>
         </w:rPr>
-        <w:t>results in a sort of unattached thread and socket that may continue to exist even when the server exits.  This situation is rectified by two try/except blocks in function handleClient.  Two are needed because it was empirically determined the Window and Linux systems seem to block (waiting for a command from the associated client) in different places.</w:t>
+        <w:t xml:space="preserve">results in a sort of unattached thread and socket that may continue to exist even when the server exits.  This situation is rectified by two try/except blocks in function </w:t>
+      </w:r>
+      <w:proofErr w:type="spellStart"/>
+      <w:r>
+        <w:rPr>
+          <w:rFonts w:ascii="Verdana" w:hAnsi="Verdana"/>
+          <w:sz w:val="20"/>
+          <w:szCs w:val="20"/>
+        </w:rPr>
+        <w:t>handleClient</w:t>
+      </w:r>
+      <w:proofErr w:type="spellEnd"/>
+      <w:r>
+        <w:rPr>
+          <w:rFonts w:ascii="Verdana" w:hAnsi="Verdana"/>
+          <w:sz w:val="20"/>
+          <w:szCs w:val="20"/>
+        </w:rPr>
+        <w:t>.  Two are needed because it was empirically determined the Window and Linux systems seem to block (waiting for a command from the associated client) in different places.</w:t>
       </w:r>
     </w:p>
     <w:p>
@@ -2800,12 +3172,10 @@
           <w:sz w:val="20"/>
           <w:szCs w:val="20"/>
         </w:rPr>
-        <w:t>connectDict={'s':'localhost','l':'00.00.00.00','i':'00.00.00.00'}</w:t>
-      </w:r>
-    </w:p>
-    <w:p>
-      <w:pPr>
-        <w:ind w:left="1440"/>
+        <w:t>connectDict</w:t>
+      </w:r>
+      <w:proofErr w:type="gramStart"/>
+      <w:r>
         <w:rPr>
           <w:rFonts w:ascii="Courier New" w:hAnsi="Courier New" w:cs="Courier New"/>
           <w:b/>
@@ -2813,7 +3183,9 @@
           <w:sz w:val="20"/>
           <w:szCs w:val="20"/>
         </w:rPr>
-      </w:pPr>
+        <w:t>={'s':</w:t>
+      </w:r>
+      <w:proofErr w:type="gramEnd"/>
       <w:r>
         <w:rPr>
           <w:rFonts w:ascii="Courier New" w:hAnsi="Courier New" w:cs="Courier New"/>
@@ -2822,38 +3194,10 @@
           <w:sz w:val="20"/>
           <w:szCs w:val="20"/>
         </w:rPr>
-        <w:t>PORT =</w:t>
-      </w:r>
-    </w:p>
-    <w:p>
-      <w:pPr>
-        <w:spacing w:after="0"/>
-        <w:rPr>
-          <w:rFonts w:ascii="Verdana" w:hAnsi="Verdana"/>
-          <w:sz w:val="20"/>
-          <w:szCs w:val="20"/>
-        </w:rPr>
-      </w:pPr>
-      <w:r>
-        <w:rPr>
-          <w:rFonts w:ascii="Verdana" w:hAnsi="Verdana"/>
-          <w:sz w:val="20"/>
-          <w:szCs w:val="20"/>
-        </w:rPr>
-        <w:t>Likewise in file server.p</w:t>
-      </w:r>
-      <w:r>
-        <w:rPr>
-          <w:rFonts w:ascii="Verdana" w:hAnsi="Verdana"/>
-          <w:sz w:val="20"/>
-          <w:szCs w:val="20"/>
-        </w:rPr>
-        <w:t>y on approximately line 164 the following line of code is present:</w:t>
-      </w:r>
-    </w:p>
-    <w:p>
-      <w:pPr>
-        <w:ind w:left="1440"/>
+        <w:t>'localhost','l':'00.00.00.00','i':'00.00.00.00</w:t>
+      </w:r>
+      <w:proofErr w:type="gramStart"/>
+      <w:r>
         <w:rPr>
           <w:rFonts w:ascii="Courier New" w:hAnsi="Courier New" w:cs="Courier New"/>
           <w:b/>
@@ -2861,8 +3205,13 @@
           <w:sz w:val="20"/>
           <w:szCs w:val="20"/>
         </w:rPr>
-      </w:pPr>
-      <w:r>
+        <w:t>'}</w:t>
+      </w:r>
+      <w:proofErr w:type="gramEnd"/>
+    </w:p>
+    <w:p>
+      <w:pPr>
+        <w:ind w:left="1440"/>
         <w:rPr>
           <w:rFonts w:ascii="Courier New" w:hAnsi="Courier New" w:cs="Courier New"/>
           <w:b/>
@@ -2870,42 +3219,7 @@
           <w:sz w:val="20"/>
           <w:szCs w:val="20"/>
         </w:rPr>
-        <w:t>port =</w:t>
-      </w:r>
-    </w:p>
-    <w:p>
-      <w:pPr>
-        <w:rPr>
-          <w:rFonts w:ascii="Verdana" w:hAnsi="Verdana"/>
-          <w:sz w:val="20"/>
-          <w:szCs w:val="20"/>
-        </w:rPr>
-      </w:pPr>
-      <w:r>
-        <w:rPr>
-          <w:rFonts w:ascii="Verdana" w:hAnsi="Verdana"/>
-          <w:sz w:val="20"/>
-          <w:szCs w:val="20"/>
-        </w:rPr>
-        <w:t>For all connection types (refer to Figure 1) a port number needs to be specified.  The number used must be the same in both the client and the server files.  Use a number greater than1024 – between 5,000 and 50,000 is safe.</w:t>
-      </w:r>
-    </w:p>
-    <w:p>
-      <w:pPr>
-        <w:rPr>
-          <w:rFonts w:ascii="Verdana" w:hAnsi="Verdana"/>
-          <w:sz w:val="20"/>
-          <w:szCs w:val="20"/>
-        </w:rPr>
-      </w:pPr>
-      <w:r>
-        <w:rPr>
-          <w:rFonts w:ascii="Verdana" w:hAnsi="Verdana"/>
-          <w:sz w:val="20"/>
-          <w:szCs w:val="20"/>
-        </w:rPr>
-        <w:t xml:space="preserve">For connection type 2, in addition to the port number, the IP of the server needs to be entered (value for key </w:t>
-      </w:r>
+      </w:pPr>
       <w:r>
         <w:rPr>
           <w:rFonts w:ascii="Courier New" w:hAnsi="Courier New" w:cs="Courier New"/>
@@ -2914,34 +3228,38 @@
           <w:sz w:val="20"/>
           <w:szCs w:val="20"/>
         </w:rPr>
-        <w:t>‘l’</w:t>
-      </w:r>
-      <w:r>
-        <w:rPr>
-          <w:rFonts w:ascii="Verdana" w:hAnsi="Verdana"/>
-          <w:sz w:val="20"/>
-          <w:szCs w:val="20"/>
-        </w:rPr>
-        <w:t>) needs to be entered.  The address can be found via the ipconfig command in a command window open on the machine that will be running the server.</w:t>
-      </w:r>
-    </w:p>
-    <w:p>
-      <w:pPr>
-        <w:rPr>
-          <w:rFonts w:ascii="Verdana" w:hAnsi="Verdana"/>
-          <w:sz w:val="20"/>
-          <w:szCs w:val="20"/>
-        </w:rPr>
-      </w:pPr>
-      <w:r>
-        <w:rPr>
-          <w:rFonts w:ascii="Verdana" w:hAnsi="Verdana"/>
-          <w:sz w:val="20"/>
-          <w:szCs w:val="20"/>
-        </w:rPr>
-        <w:t xml:space="preserve">For connection type 3, in addition to the port number, the external IP of the router needs to be entered (value for the key </w:t>
-      </w:r>
-      <w:r>
+        <w:t>PORT =</w:t>
+      </w:r>
+    </w:p>
+    <w:p>
+      <w:pPr>
+        <w:spacing w:after="0"/>
+        <w:rPr>
+          <w:rFonts w:ascii="Verdana" w:hAnsi="Verdana"/>
+          <w:sz w:val="20"/>
+          <w:szCs w:val="20"/>
+        </w:rPr>
+      </w:pPr>
+      <w:r>
+        <w:rPr>
+          <w:rFonts w:ascii="Verdana" w:hAnsi="Verdana"/>
+          <w:sz w:val="20"/>
+          <w:szCs w:val="20"/>
+        </w:rPr>
+        <w:t>Likewise in file server.p</w:t>
+      </w:r>
+      <w:r>
+        <w:rPr>
+          <w:rFonts w:ascii="Verdana" w:hAnsi="Verdana"/>
+          <w:sz w:val="20"/>
+          <w:szCs w:val="20"/>
+        </w:rPr>
+        <w:t>y on approximately line 164 the following line of code is present:</w:t>
+      </w:r>
+    </w:p>
+    <w:p>
+      <w:pPr>
+        <w:ind w:left="1440"/>
         <w:rPr>
           <w:rFonts w:ascii="Courier New" w:hAnsi="Courier New" w:cs="Courier New"/>
           <w:b/>
@@ -2949,8 +3267,7 @@
           <w:sz w:val="20"/>
           <w:szCs w:val="20"/>
         </w:rPr>
-        <w:t>‘</w:t>
-      </w:r>
+      </w:pPr>
       <w:r>
         <w:rPr>
           <w:rFonts w:ascii="Courier New" w:hAnsi="Courier New" w:cs="Courier New"/>
@@ -2959,8 +3276,99 @@
           <w:sz w:val="20"/>
           <w:szCs w:val="20"/>
         </w:rPr>
+        <w:t>port =</w:t>
+      </w:r>
+    </w:p>
+    <w:p>
+      <w:pPr>
+        <w:rPr>
+          <w:rFonts w:ascii="Verdana" w:hAnsi="Verdana"/>
+          <w:sz w:val="20"/>
+          <w:szCs w:val="20"/>
+        </w:rPr>
+      </w:pPr>
+      <w:r>
+        <w:rPr>
+          <w:rFonts w:ascii="Verdana" w:hAnsi="Verdana"/>
+          <w:sz w:val="20"/>
+          <w:szCs w:val="20"/>
+        </w:rPr>
+        <w:t>For all connection types (refer to Figure 1) a port number needs to be specified.  The number used must be the same in both the client and the server files.  Use a number greater than1024 – between 5,000 and 50,000 is safe.</w:t>
+      </w:r>
+    </w:p>
+    <w:p>
+      <w:pPr>
+        <w:rPr>
+          <w:rFonts w:ascii="Verdana" w:hAnsi="Verdana"/>
+          <w:sz w:val="20"/>
+          <w:szCs w:val="20"/>
+        </w:rPr>
+      </w:pPr>
+      <w:r>
+        <w:rPr>
+          <w:rFonts w:ascii="Verdana" w:hAnsi="Verdana"/>
+          <w:sz w:val="20"/>
+          <w:szCs w:val="20"/>
+        </w:rPr>
+        <w:t xml:space="preserve">For connection type 2, in addition to the port number, the IP of the server needs to be entered (value for key </w:t>
+      </w:r>
+      <w:r>
+        <w:rPr>
+          <w:rFonts w:ascii="Courier New" w:hAnsi="Courier New" w:cs="Courier New"/>
+          <w:b/>
+          <w:bCs/>
+          <w:sz w:val="20"/>
+          <w:szCs w:val="20"/>
+        </w:rPr>
+        <w:t>‘l’</w:t>
+      </w:r>
+      <w:r>
+        <w:rPr>
+          <w:rFonts w:ascii="Verdana" w:hAnsi="Verdana"/>
+          <w:sz w:val="20"/>
+          <w:szCs w:val="20"/>
+        </w:rPr>
+        <w:t>) needs to be entered.  The address can be found via the ipconfig command in a command window open on the machine that will be running the server.</w:t>
+      </w:r>
+    </w:p>
+    <w:p>
+      <w:pPr>
+        <w:rPr>
+          <w:rFonts w:ascii="Verdana" w:hAnsi="Verdana"/>
+          <w:sz w:val="20"/>
+          <w:szCs w:val="20"/>
+        </w:rPr>
+      </w:pPr>
+      <w:r>
+        <w:rPr>
+          <w:rFonts w:ascii="Verdana" w:hAnsi="Verdana"/>
+          <w:sz w:val="20"/>
+          <w:szCs w:val="20"/>
+        </w:rPr>
+        <w:t xml:space="preserve">For connection type 3, in addition to the port number, the external IP of the router needs to be entered (value for the key </w:t>
+      </w:r>
+      <w:r>
+        <w:rPr>
+          <w:rFonts w:ascii="Courier New" w:hAnsi="Courier New" w:cs="Courier New"/>
+          <w:b/>
+          <w:bCs/>
+          <w:sz w:val="20"/>
+          <w:szCs w:val="20"/>
+        </w:rPr>
+        <w:t>‘</w:t>
+      </w:r>
+      <w:proofErr w:type="spellStart"/>
+      <w:r>
+        <w:rPr>
+          <w:rFonts w:ascii="Courier New" w:hAnsi="Courier New" w:cs="Courier New"/>
+          <w:b/>
+          <w:bCs/>
+          <w:sz w:val="20"/>
+          <w:szCs w:val="20"/>
+        </w:rPr>
         <w:t>i</w:t>
       </w:r>
+      <w:proofErr w:type="spellEnd"/>
       <w:r>
         <w:rPr>
           <w:rFonts w:ascii="Courier New" w:hAnsi="Courier New" w:cs="Courier New"/>
@@ -4178,6 +4586,399 @@
       </w:r>
     </w:p>
     <w:p/>
+    <w:p>
+      <w:r>
+        <w:br w:type="page"/>
+      </w:r>
+    </w:p>
+    <w:p/>
+    <w:p>
+      <w:pPr>
+        <w:rPr>
+          <w:rFonts w:ascii="Courier New" w:hAnsi="Courier New" w:cs="Courier New"/>
+        </w:rPr>
+      </w:pPr>
+      <w:r>
+        <w:rPr>
+          <w:rFonts w:ascii="Courier New" w:hAnsi="Courier New" w:cs="Courier New"/>
+        </w:rPr>
+        <w:t>pi@rasp3:~ $ free --mega</w:t>
+      </w:r>
+      <w:r>
+        <w:rPr>
+          <w:rFonts w:ascii="Courier New" w:hAnsi="Courier New" w:cs="Courier New"/>
+        </w:rPr>
+        <w:tab/>
+        <w:t># After Boot</w:t>
+      </w:r>
+    </w:p>
+    <w:p>
+      <w:pPr>
+        <w:spacing w:after="0"/>
+        <w:rPr>
+          <w:rFonts w:ascii="Courier New" w:hAnsi="Courier New" w:cs="Courier New"/>
+        </w:rPr>
+      </w:pPr>
+      <w:r>
+        <w:rPr>
+          <w:rFonts w:ascii="Courier New" w:hAnsi="Courier New" w:cs="Courier New"/>
+        </w:rPr>
+        <w:t xml:space="preserve">         total        used        free      shared  buff/</w:t>
+      </w:r>
+      <w:proofErr w:type="gramStart"/>
+      <w:r>
+        <w:rPr>
+          <w:rFonts w:ascii="Courier New" w:hAnsi="Courier New" w:cs="Courier New"/>
+        </w:rPr>
+        <w:t xml:space="preserve">cache  </w:t>
+      </w:r>
+      <w:proofErr w:type="gramEnd"/>
+      <w:r>
+        <w:rPr>
+          <w:rFonts w:ascii="Courier New" w:hAnsi="Courier New" w:cs="Courier New"/>
+        </w:rPr>
+        <w:t xml:space="preserve"> available</w:t>
+      </w:r>
+    </w:p>
+    <w:p>
+      <w:pPr>
+        <w:spacing w:after="0"/>
+        <w:rPr>
+          <w:rFonts w:ascii="Courier New" w:hAnsi="Courier New" w:cs="Courier New"/>
+        </w:rPr>
+      </w:pPr>
+      <w:r>
+        <w:rPr>
+          <w:rFonts w:ascii="Courier New" w:hAnsi="Courier New" w:cs="Courier New"/>
+        </w:rPr>
+        <w:t xml:space="preserve">Mem:       950         359         </w:t>
+      </w:r>
+      <w:r>
+        <w:rPr>
+          <w:rFonts w:ascii="Courier New" w:hAnsi="Courier New" w:cs="Courier New"/>
+          <w:b/>
+          <w:bCs/>
+        </w:rPr>
+        <w:t>152</w:t>
+      </w:r>
+      <w:r>
+        <w:rPr>
+          <w:rFonts w:ascii="Courier New" w:hAnsi="Courier New" w:cs="Courier New"/>
+        </w:rPr>
+        <w:t xml:space="preserve">          24         520         591</w:t>
+      </w:r>
+    </w:p>
+    <w:p>
+      <w:pPr>
+        <w:rPr>
+          <w:rFonts w:ascii="Courier New" w:hAnsi="Courier New" w:cs="Courier New"/>
+        </w:rPr>
+      </w:pPr>
+      <w:r>
+        <w:rPr>
+          <w:rFonts w:ascii="Courier New" w:hAnsi="Courier New" w:cs="Courier New"/>
+        </w:rPr>
+        <w:t>Swap:      536           0         536</w:t>
+      </w:r>
+    </w:p>
+    <w:p>
+      <w:pPr>
+        <w:rPr>
+          <w:rFonts w:ascii="Courier New" w:hAnsi="Courier New" w:cs="Courier New"/>
+        </w:rPr>
+      </w:pPr>
+      <w:r>
+        <w:rPr>
+          <w:rFonts w:ascii="Courier New" w:hAnsi="Courier New" w:cs="Courier New"/>
+        </w:rPr>
+        <w:t>pi@rasp3:~ $ free --mega</w:t>
+      </w:r>
+      <w:r>
+        <w:rPr>
+          <w:rFonts w:ascii="Courier New" w:hAnsi="Courier New" w:cs="Courier New"/>
+        </w:rPr>
+        <w:tab/>
+        <w:t xml:space="preserve"># After </w:t>
+      </w:r>
+      <w:r>
+        <w:rPr>
+          <w:rFonts w:ascii="Courier New" w:hAnsi="Courier New" w:cs="Courier New"/>
+        </w:rPr>
+        <w:t>Starting Server</w:t>
+      </w:r>
+    </w:p>
+    <w:p>
+      <w:pPr>
+        <w:spacing w:after="0"/>
+        <w:rPr>
+          <w:rFonts w:ascii="Courier New" w:hAnsi="Courier New" w:cs="Courier New"/>
+        </w:rPr>
+      </w:pPr>
+      <w:r>
+        <w:rPr>
+          <w:rFonts w:ascii="Courier New" w:hAnsi="Courier New" w:cs="Courier New"/>
+        </w:rPr>
+        <w:t xml:space="preserve">         total        used        free      shared  buff/</w:t>
+      </w:r>
+      <w:proofErr w:type="gramStart"/>
+      <w:r>
+        <w:rPr>
+          <w:rFonts w:ascii="Courier New" w:hAnsi="Courier New" w:cs="Courier New"/>
+        </w:rPr>
+        <w:t xml:space="preserve">cache  </w:t>
+      </w:r>
+      <w:proofErr w:type="gramEnd"/>
+      <w:r>
+        <w:rPr>
+          <w:rFonts w:ascii="Courier New" w:hAnsi="Courier New" w:cs="Courier New"/>
+        </w:rPr>
+        <w:t xml:space="preserve"> available</w:t>
+      </w:r>
+    </w:p>
+    <w:p>
+      <w:pPr>
+        <w:spacing w:after="0"/>
+        <w:rPr>
+          <w:rFonts w:ascii="Courier New" w:hAnsi="Courier New" w:cs="Courier New"/>
+        </w:rPr>
+      </w:pPr>
+      <w:r>
+        <w:rPr>
+          <w:rFonts w:ascii="Courier New" w:hAnsi="Courier New" w:cs="Courier New"/>
+        </w:rPr>
+        <w:t xml:space="preserve">Mem:       950         389         </w:t>
+      </w:r>
+      <w:r>
+        <w:rPr>
+          <w:rFonts w:ascii="Courier New" w:hAnsi="Courier New" w:cs="Courier New"/>
+          <w:b/>
+          <w:bCs/>
+        </w:rPr>
+        <w:t>100</w:t>
+      </w:r>
+      <w:r>
+        <w:rPr>
+          <w:rFonts w:ascii="Courier New" w:hAnsi="Courier New" w:cs="Courier New"/>
+        </w:rPr>
+        <w:t xml:space="preserve">          24         542         560</w:t>
+      </w:r>
+    </w:p>
+    <w:p>
+      <w:pPr>
+        <w:rPr>
+          <w:rFonts w:ascii="Courier New" w:hAnsi="Courier New" w:cs="Courier New"/>
+        </w:rPr>
+      </w:pPr>
+      <w:r>
+        <w:rPr>
+          <w:rFonts w:ascii="Courier New" w:hAnsi="Courier New" w:cs="Courier New"/>
+        </w:rPr>
+        <w:t>Swap:      536           0         536</w:t>
+      </w:r>
+    </w:p>
+    <w:p>
+      <w:pPr>
+        <w:rPr>
+          <w:rFonts w:ascii="Courier New" w:hAnsi="Courier New" w:cs="Courier New"/>
+        </w:rPr>
+      </w:pPr>
+      <w:r>
+        <w:rPr>
+          <w:rFonts w:ascii="Courier New" w:hAnsi="Courier New" w:cs="Courier New"/>
+        </w:rPr>
+        <w:t>pi@rasp3:~ $ free --mega</w:t>
+      </w:r>
+      <w:r>
+        <w:rPr>
+          <w:rFonts w:ascii="Courier New" w:hAnsi="Courier New" w:cs="Courier New"/>
+        </w:rPr>
+        <w:tab/>
+        <w:t xml:space="preserve"># After </w:t>
+      </w:r>
+      <w:r>
+        <w:rPr>
+          <w:rFonts w:ascii="Courier New" w:hAnsi="Courier New" w:cs="Courier New"/>
+        </w:rPr>
+        <w:t>Connecting Client</w:t>
+      </w:r>
+    </w:p>
+    <w:p>
+      <w:pPr>
+        <w:spacing w:after="0"/>
+        <w:rPr>
+          <w:rFonts w:ascii="Courier New" w:hAnsi="Courier New" w:cs="Courier New"/>
+        </w:rPr>
+      </w:pPr>
+      <w:r>
+        <w:rPr>
+          <w:rFonts w:ascii="Courier New" w:hAnsi="Courier New" w:cs="Courier New"/>
+        </w:rPr>
+        <w:t xml:space="preserve">         total        used        free      shared  buff/</w:t>
+      </w:r>
+      <w:proofErr w:type="gramStart"/>
+      <w:r>
+        <w:rPr>
+          <w:rFonts w:ascii="Courier New" w:hAnsi="Courier New" w:cs="Courier New"/>
+        </w:rPr>
+        <w:t xml:space="preserve">cache  </w:t>
+      </w:r>
+      <w:proofErr w:type="gramEnd"/>
+      <w:r>
+        <w:rPr>
+          <w:rFonts w:ascii="Courier New" w:hAnsi="Courier New" w:cs="Courier New"/>
+        </w:rPr>
+        <w:t xml:space="preserve"> available</w:t>
+      </w:r>
+    </w:p>
+    <w:p>
+      <w:pPr>
+        <w:spacing w:after="0"/>
+        <w:rPr>
+          <w:rFonts w:ascii="Courier New" w:hAnsi="Courier New" w:cs="Courier New"/>
+        </w:rPr>
+      </w:pPr>
+      <w:r>
+        <w:rPr>
+          <w:rFonts w:ascii="Courier New" w:hAnsi="Courier New" w:cs="Courier New"/>
+        </w:rPr>
+        <w:t xml:space="preserve">Mem:       950         387         </w:t>
+      </w:r>
+      <w:r>
+        <w:rPr>
+          <w:rFonts w:ascii="Courier New" w:hAnsi="Courier New" w:cs="Courier New"/>
+          <w:b/>
+          <w:bCs/>
+        </w:rPr>
+        <w:t>102</w:t>
+      </w:r>
+      <w:r>
+        <w:rPr>
+          <w:rFonts w:ascii="Courier New" w:hAnsi="Courier New" w:cs="Courier New"/>
+        </w:rPr>
+        <w:t xml:space="preserve">          24         542         562</w:t>
+      </w:r>
+    </w:p>
+    <w:p>
+      <w:pPr>
+        <w:rPr>
+          <w:rFonts w:ascii="Courier New" w:hAnsi="Courier New" w:cs="Courier New"/>
+        </w:rPr>
+      </w:pPr>
+      <w:r>
+        <w:rPr>
+          <w:rFonts w:ascii="Courier New" w:hAnsi="Courier New" w:cs="Courier New"/>
+        </w:rPr>
+        <w:t>Swap:      536           0         536</w:t>
+      </w:r>
+    </w:p>
+    <w:p>
+      <w:pPr>
+        <w:rPr>
+          <w:rFonts w:ascii="Courier New" w:hAnsi="Courier New" w:cs="Courier New"/>
+        </w:rPr>
+      </w:pPr>
+      <w:r>
+        <w:rPr>
+          <w:rFonts w:ascii="Courier New" w:hAnsi="Courier New" w:cs="Courier New"/>
+        </w:rPr>
+        <w:t>pi@rasp3:~ $ free --mega</w:t>
+      </w:r>
+      <w:r>
+        <w:rPr>
+          <w:rFonts w:ascii="Courier New" w:hAnsi="Courier New" w:cs="Courier New"/>
+        </w:rPr>
+        <w:tab/>
+        <w:t xml:space="preserve"># After </w:t>
+      </w:r>
+      <w:r>
+        <w:rPr>
+          <w:rFonts w:ascii="Courier New" w:hAnsi="Courier New" w:cs="Courier New"/>
+        </w:rPr>
+        <w:t>Starting Clock</w:t>
+      </w:r>
+    </w:p>
+    <w:p>
+      <w:pPr>
+        <w:spacing w:after="0"/>
+        <w:rPr>
+          <w:rFonts w:ascii="Courier New" w:hAnsi="Courier New" w:cs="Courier New"/>
+        </w:rPr>
+      </w:pPr>
+      <w:r>
+        <w:rPr>
+          <w:rFonts w:ascii="Courier New" w:hAnsi="Courier New" w:cs="Courier New"/>
+        </w:rPr>
+        <w:t xml:space="preserve">         total        used        free      shared  buff/</w:t>
+      </w:r>
+      <w:proofErr w:type="gramStart"/>
+      <w:r>
+        <w:rPr>
+          <w:rFonts w:ascii="Courier New" w:hAnsi="Courier New" w:cs="Courier New"/>
+        </w:rPr>
+        <w:t xml:space="preserve">cache  </w:t>
+      </w:r>
+      <w:proofErr w:type="gramEnd"/>
+      <w:r>
+        <w:rPr>
+          <w:rFonts w:ascii="Courier New" w:hAnsi="Courier New" w:cs="Courier New"/>
+        </w:rPr>
+        <w:t xml:space="preserve"> available</w:t>
+      </w:r>
+    </w:p>
+    <w:p>
+      <w:pPr>
+        <w:spacing w:after="0"/>
+        <w:rPr>
+          <w:rFonts w:ascii="Courier New" w:hAnsi="Courier New" w:cs="Courier New"/>
+        </w:rPr>
+      </w:pPr>
+      <w:r>
+        <w:rPr>
+          <w:rFonts w:ascii="Courier New" w:hAnsi="Courier New" w:cs="Courier New"/>
+        </w:rPr>
+        <w:t xml:space="preserve">Mem:       950         410         </w:t>
+      </w:r>
+      <w:r>
+        <w:rPr>
+          <w:rFonts w:ascii="Courier New" w:hAnsi="Courier New" w:cs="Courier New"/>
+          <w:b/>
+          <w:bCs/>
+        </w:rPr>
+        <w:t xml:space="preserve"> 76</w:t>
+      </w:r>
+      <w:r>
+        <w:rPr>
+          <w:rFonts w:ascii="Courier New" w:hAnsi="Courier New" w:cs="Courier New"/>
+        </w:rPr>
+        <w:t xml:space="preserve">          24         545         539</w:t>
+      </w:r>
+    </w:p>
+    <w:p>
+      <w:pPr>
+        <w:rPr>
+          <w:rFonts w:ascii="Courier New" w:hAnsi="Courier New" w:cs="Courier New"/>
+        </w:rPr>
+      </w:pPr>
+      <w:r>
+        <w:rPr>
+          <w:rFonts w:ascii="Courier New" w:hAnsi="Courier New" w:cs="Courier New"/>
+        </w:rPr>
+        <w:t>Swap:      536           0         536</w:t>
+      </w:r>
+    </w:p>
+    <w:p>
+      <w:pPr>
+        <w:rPr>
+          <w:rFonts w:ascii="Courier New" w:hAnsi="Courier New" w:cs="Courier New"/>
+        </w:rPr>
+      </w:pPr>
+      <w:r>
+        <w:rPr>
+          <w:rFonts w:ascii="Courier New" w:hAnsi="Courier New" w:cs="Courier New"/>
+        </w:rPr>
+        <w:t>pi@rasp3:~ $</w:t>
+      </w:r>
+    </w:p>
     <w:p/>
     <w:sectPr>
       <w:pgSz w:w="12240" w:h="15840"/>
@@ -4913,6 +5714,7 @@
   <w:style w:type="character" w:default="1" w:styleId="DefaultParagraphFont">
     <w:name w:val="Default Paragraph Font"/>
     <w:uiPriority w:val="1"/>
+    <w:semiHidden/>
     <w:unhideWhenUsed/>
   </w:style>
   <w:style w:type="table" w:default="1" w:styleId="TableNormal">

</xml_diff>

<commit_message>
'v1.5.1'. gui, client and server now same for clk/spr.
</commit_message>
<xml_diff>
--- a/docs/spiClock.docx
+++ b/docs/spiClock.docx
@@ -3172,42 +3172,8 @@
           <w:sz w:val="20"/>
           <w:szCs w:val="20"/>
         </w:rPr>
-        <w:t>connectDict</w:t>
-      </w:r>
-      <w:proofErr w:type="gramStart"/>
-      <w:r>
-        <w:rPr>
-          <w:rFonts w:ascii="Courier New" w:hAnsi="Courier New" w:cs="Courier New"/>
-          <w:b/>
-          <w:bCs/>
-          <w:sz w:val="20"/>
-          <w:szCs w:val="20"/>
-        </w:rPr>
-        <w:t>={'s':</w:t>
-      </w:r>
-      <w:proofErr w:type="gramEnd"/>
-      <w:r>
-        <w:rPr>
-          <w:rFonts w:ascii="Courier New" w:hAnsi="Courier New" w:cs="Courier New"/>
-          <w:b/>
-          <w:bCs/>
-          <w:sz w:val="20"/>
-          <w:szCs w:val="20"/>
-        </w:rPr>
-        <w:t>'localhost','l':'00.00.00.00','i':'00.00.00.00</w:t>
-      </w:r>
-      <w:proofErr w:type="gramStart"/>
-      <w:r>
-        <w:rPr>
-          <w:rFonts w:ascii="Courier New" w:hAnsi="Courier New" w:cs="Courier New"/>
-          <w:b/>
-          <w:bCs/>
-          <w:sz w:val="20"/>
-          <w:szCs w:val="20"/>
-        </w:rPr>
-        <w:t>'}</w:t>
-      </w:r>
-      <w:proofErr w:type="gramEnd"/>
+        <w:t>connectDict={'s':'localhost','l':'00.00.00.00','i':'00.00.00.00'}</w:t>
+      </w:r>
     </w:p>
     <w:p>
       <w:pPr>
@@ -4623,21 +4589,7 @@
         <w:rPr>
           <w:rFonts w:ascii="Courier New" w:hAnsi="Courier New" w:cs="Courier New"/>
         </w:rPr>
-        <w:t xml:space="preserve">         total        used        free      shared  buff/</w:t>
-      </w:r>
-      <w:proofErr w:type="gramStart"/>
-      <w:r>
-        <w:rPr>
-          <w:rFonts w:ascii="Courier New" w:hAnsi="Courier New" w:cs="Courier New"/>
-        </w:rPr>
-        <w:t xml:space="preserve">cache  </w:t>
-      </w:r>
-      <w:proofErr w:type="gramEnd"/>
-      <w:r>
-        <w:rPr>
-          <w:rFonts w:ascii="Courier New" w:hAnsi="Courier New" w:cs="Courier New"/>
-        </w:rPr>
-        <w:t xml:space="preserve"> available</w:t>
+        <w:t xml:space="preserve">         total        used        free      shared  buff/cache   available</w:t>
       </w:r>
     </w:p>
     <w:p>
@@ -4698,41 +4650,21 @@
           <w:rFonts w:ascii="Courier New" w:hAnsi="Courier New" w:cs="Courier New"/>
         </w:rPr>
         <w:tab/>
-        <w:t xml:space="preserve"># After </w:t>
-      </w:r>
-      <w:r>
-        <w:rPr>
-          <w:rFonts w:ascii="Courier New" w:hAnsi="Courier New" w:cs="Courier New"/>
-        </w:rPr>
-        <w:t>Starting Server</w:t>
-      </w:r>
-    </w:p>
-    <w:p>
-      <w:pPr>
-        <w:spacing w:after="0"/>
-        <w:rPr>
-          <w:rFonts w:ascii="Courier New" w:hAnsi="Courier New" w:cs="Courier New"/>
-        </w:rPr>
-      </w:pPr>
-      <w:r>
-        <w:rPr>
-          <w:rFonts w:ascii="Courier New" w:hAnsi="Courier New" w:cs="Courier New"/>
-        </w:rPr>
-        <w:t xml:space="preserve">         total        used        free      shared  buff/</w:t>
-      </w:r>
-      <w:proofErr w:type="gramStart"/>
-      <w:r>
-        <w:rPr>
-          <w:rFonts w:ascii="Courier New" w:hAnsi="Courier New" w:cs="Courier New"/>
-        </w:rPr>
-        <w:t xml:space="preserve">cache  </w:t>
-      </w:r>
-      <w:proofErr w:type="gramEnd"/>
-      <w:r>
-        <w:rPr>
-          <w:rFonts w:ascii="Courier New" w:hAnsi="Courier New" w:cs="Courier New"/>
-        </w:rPr>
-        <w:t xml:space="preserve"> available</w:t>
+        <w:t># After Starting Server</w:t>
+      </w:r>
+    </w:p>
+    <w:p>
+      <w:pPr>
+        <w:spacing w:after="0"/>
+        <w:rPr>
+          <w:rFonts w:ascii="Courier New" w:hAnsi="Courier New" w:cs="Courier New"/>
+        </w:rPr>
+      </w:pPr>
+      <w:r>
+        <w:rPr>
+          <w:rFonts w:ascii="Courier New" w:hAnsi="Courier New" w:cs="Courier New"/>
+        </w:rPr>
+        <w:t xml:space="preserve">         total        used        free      shared  buff/cache   available</w:t>
       </w:r>
     </w:p>
     <w:p>
@@ -4793,41 +4725,21 @@
           <w:rFonts w:ascii="Courier New" w:hAnsi="Courier New" w:cs="Courier New"/>
         </w:rPr>
         <w:tab/>
-        <w:t xml:space="preserve"># After </w:t>
-      </w:r>
-      <w:r>
-        <w:rPr>
-          <w:rFonts w:ascii="Courier New" w:hAnsi="Courier New" w:cs="Courier New"/>
-        </w:rPr>
-        <w:t>Connecting Client</w:t>
-      </w:r>
-    </w:p>
-    <w:p>
-      <w:pPr>
-        <w:spacing w:after="0"/>
-        <w:rPr>
-          <w:rFonts w:ascii="Courier New" w:hAnsi="Courier New" w:cs="Courier New"/>
-        </w:rPr>
-      </w:pPr>
-      <w:r>
-        <w:rPr>
-          <w:rFonts w:ascii="Courier New" w:hAnsi="Courier New" w:cs="Courier New"/>
-        </w:rPr>
-        <w:t xml:space="preserve">         total        used        free      shared  buff/</w:t>
-      </w:r>
-      <w:proofErr w:type="gramStart"/>
-      <w:r>
-        <w:rPr>
-          <w:rFonts w:ascii="Courier New" w:hAnsi="Courier New" w:cs="Courier New"/>
-        </w:rPr>
-        <w:t xml:space="preserve">cache  </w:t>
-      </w:r>
-      <w:proofErr w:type="gramEnd"/>
-      <w:r>
-        <w:rPr>
-          <w:rFonts w:ascii="Courier New" w:hAnsi="Courier New" w:cs="Courier New"/>
-        </w:rPr>
-        <w:t xml:space="preserve"> available</w:t>
+        <w:t># After Connecting Client</w:t>
+      </w:r>
+    </w:p>
+    <w:p>
+      <w:pPr>
+        <w:spacing w:after="0"/>
+        <w:rPr>
+          <w:rFonts w:ascii="Courier New" w:hAnsi="Courier New" w:cs="Courier New"/>
+        </w:rPr>
+      </w:pPr>
+      <w:r>
+        <w:rPr>
+          <w:rFonts w:ascii="Courier New" w:hAnsi="Courier New" w:cs="Courier New"/>
+        </w:rPr>
+        <w:t xml:space="preserve">         total        used        free      shared  buff/cache   available</w:t>
       </w:r>
     </w:p>
     <w:p>
@@ -4888,41 +4800,21 @@
           <w:rFonts w:ascii="Courier New" w:hAnsi="Courier New" w:cs="Courier New"/>
         </w:rPr>
         <w:tab/>
-        <w:t xml:space="preserve"># After </w:t>
-      </w:r>
-      <w:r>
-        <w:rPr>
-          <w:rFonts w:ascii="Courier New" w:hAnsi="Courier New" w:cs="Courier New"/>
-        </w:rPr>
-        <w:t>Starting Clock</w:t>
-      </w:r>
-    </w:p>
-    <w:p>
-      <w:pPr>
-        <w:spacing w:after="0"/>
-        <w:rPr>
-          <w:rFonts w:ascii="Courier New" w:hAnsi="Courier New" w:cs="Courier New"/>
-        </w:rPr>
-      </w:pPr>
-      <w:r>
-        <w:rPr>
-          <w:rFonts w:ascii="Courier New" w:hAnsi="Courier New" w:cs="Courier New"/>
-        </w:rPr>
-        <w:t xml:space="preserve">         total        used        free      shared  buff/</w:t>
-      </w:r>
-      <w:proofErr w:type="gramStart"/>
-      <w:r>
-        <w:rPr>
-          <w:rFonts w:ascii="Courier New" w:hAnsi="Courier New" w:cs="Courier New"/>
-        </w:rPr>
-        <w:t xml:space="preserve">cache  </w:t>
-      </w:r>
-      <w:proofErr w:type="gramEnd"/>
-      <w:r>
-        <w:rPr>
-          <w:rFonts w:ascii="Courier New" w:hAnsi="Courier New" w:cs="Courier New"/>
-        </w:rPr>
-        <w:t xml:space="preserve"> available</w:t>
+        <w:t># After Starting Clock</w:t>
+      </w:r>
+    </w:p>
+    <w:p>
+      <w:pPr>
+        <w:spacing w:after="0"/>
+        <w:rPr>
+          <w:rFonts w:ascii="Courier New" w:hAnsi="Courier New" w:cs="Courier New"/>
+        </w:rPr>
+      </w:pPr>
+      <w:r>
+        <w:rPr>
+          <w:rFonts w:ascii="Courier New" w:hAnsi="Courier New" w:cs="Courier New"/>
+        </w:rPr>
+        <w:t xml:space="preserve">         total        used        free      shared  buff/cache   available</w:t>
       </w:r>
     </w:p>
     <w:p>
@@ -4979,6 +4871,670 @@
         <w:t>pi@rasp3:~ $</w:t>
       </w:r>
     </w:p>
+    <w:p/>
+    <w:p>
+      <w:r>
+        <w:br w:type="page"/>
+      </w:r>
+    </w:p>
+    <w:p/>
+    <w:p>
+      <w:pPr>
+        <w:spacing w:after="0"/>
+        <w:rPr>
+          <w:rFonts w:ascii="Courier New" w:hAnsi="Courier New" w:cs="Courier New"/>
+        </w:rPr>
+      </w:pPr>
+      <w:r>
+        <w:rPr>
+          <w:rFonts w:ascii="Courier New" w:hAnsi="Courier New" w:cs="Courier New"/>
+        </w:rPr>
+        <w:t>Choice (m=menu, close) -&gt; gat</w:t>
+      </w:r>
+    </w:p>
+    <w:p>
+      <w:pPr>
+        <w:spacing w:after="0"/>
+        <w:rPr>
+          <w:rFonts w:ascii="Courier New" w:hAnsi="Courier New" w:cs="Courier New"/>
+        </w:rPr>
+      </w:pPr>
+    </w:p>
+    <w:p>
+      <w:pPr>
+        <w:spacing w:after="0"/>
+        <w:rPr>
+          <w:rFonts w:ascii="Courier New" w:hAnsi="Courier New" w:cs="Courier New"/>
+        </w:rPr>
+      </w:pPr>
+      <w:r>
+        <w:rPr>
+          <w:rFonts w:ascii="Courier New" w:hAnsi="Courier New" w:cs="Courier New"/>
+        </w:rPr>
+        <w:t xml:space="preserve"> Running Threads:</w:t>
+      </w:r>
+    </w:p>
+    <w:p>
+      <w:pPr>
+        <w:spacing w:after="0"/>
+        <w:rPr>
+          <w:rFonts w:ascii="Courier New" w:hAnsi="Courier New" w:cs="Courier New"/>
+        </w:rPr>
+      </w:pPr>
+      <w:r>
+        <w:rPr>
+          <w:rFonts w:ascii="Courier New" w:hAnsi="Courier New" w:cs="Courier New"/>
+        </w:rPr>
+        <w:t xml:space="preserve">   </w:t>
+      </w:r>
+      <w:proofErr w:type="spellStart"/>
+      <w:r>
+        <w:rPr>
+          <w:rFonts w:ascii="Courier New" w:hAnsi="Courier New" w:cs="Courier New"/>
+        </w:rPr>
+        <w:t>MainThread</w:t>
+      </w:r>
+      <w:proofErr w:type="spellEnd"/>
+    </w:p>
+    <w:p>
+      <w:pPr>
+        <w:spacing w:after="0"/>
+        <w:rPr>
+          <w:rFonts w:ascii="Courier New" w:hAnsi="Courier New" w:cs="Courier New"/>
+        </w:rPr>
+      </w:pPr>
+      <w:r>
+        <w:rPr>
+          <w:rFonts w:ascii="Courier New" w:hAnsi="Courier New" w:cs="Courier New"/>
+        </w:rPr>
+        <w:t xml:space="preserve">   Thread-1</w:t>
+      </w:r>
+    </w:p>
+    <w:p>
+      <w:pPr>
+        <w:spacing w:after="0"/>
+        <w:rPr>
+          <w:rFonts w:ascii="Courier New" w:hAnsi="Courier New" w:cs="Courier New"/>
+        </w:rPr>
+      </w:pPr>
+      <w:r>
+        <w:rPr>
+          <w:rFonts w:ascii="Courier New" w:hAnsi="Courier New" w:cs="Courier New"/>
+        </w:rPr>
+        <w:t xml:space="preserve">   </w:t>
+      </w:r>
+      <w:proofErr w:type="spellStart"/>
+      <w:r>
+        <w:rPr>
+          <w:rFonts w:ascii="Courier New" w:hAnsi="Courier New" w:cs="Courier New"/>
+        </w:rPr>
+        <w:t>listThreads</w:t>
+      </w:r>
+      <w:proofErr w:type="spellEnd"/>
+    </w:p>
+    <w:p>
+      <w:pPr>
+        <w:spacing w:after="0"/>
+        <w:rPr>
+          <w:rFonts w:ascii="Courier New" w:hAnsi="Courier New" w:cs="Courier New"/>
+        </w:rPr>
+      </w:pPr>
+      <w:r>
+        <w:rPr>
+          <w:rFonts w:ascii="Courier New" w:hAnsi="Courier New" w:cs="Courier New"/>
+        </w:rPr>
+        <w:t xml:space="preserve">   </w:t>
+      </w:r>
+      <w:proofErr w:type="spellStart"/>
+      <w:r>
+        <w:rPr>
+          <w:rFonts w:ascii="Courier New" w:hAnsi="Courier New" w:cs="Courier New"/>
+        </w:rPr>
+        <w:t>handleClient</w:t>
+      </w:r>
+      <w:proofErr w:type="spellEnd"/>
+      <w:r>
+        <w:rPr>
+          <w:rFonts w:ascii="Courier New" w:hAnsi="Courier New" w:cs="Courier New"/>
+        </w:rPr>
+        <w:t>-('192.168.1.110', 55187)</w:t>
+      </w:r>
+    </w:p>
+    <w:p>
+      <w:pPr>
+        <w:spacing w:after="0"/>
+        <w:rPr>
+          <w:rFonts w:ascii="Courier New" w:hAnsi="Courier New" w:cs="Courier New"/>
+        </w:rPr>
+      </w:pPr>
+      <w:r>
+        <w:rPr>
+          <w:rFonts w:ascii="Courier New" w:hAnsi="Courier New" w:cs="Courier New"/>
+        </w:rPr>
+        <w:t xml:space="preserve">   </w:t>
+      </w:r>
+      <w:proofErr w:type="spellStart"/>
+      <w:r>
+        <w:rPr>
+          <w:rFonts w:ascii="Courier New" w:hAnsi="Courier New" w:cs="Courier New"/>
+        </w:rPr>
+        <w:t>handleClient</w:t>
+      </w:r>
+      <w:proofErr w:type="spellEnd"/>
+      <w:r>
+        <w:rPr>
+          <w:rFonts w:ascii="Courier New" w:hAnsi="Courier New" w:cs="Courier New"/>
+        </w:rPr>
+        <w:t>-('98.37.90.37', 55188)</w:t>
+      </w:r>
+    </w:p>
+    <w:p>
+      <w:pPr>
+        <w:spacing w:after="0"/>
+        <w:rPr>
+          <w:rFonts w:ascii="Courier New" w:hAnsi="Courier New" w:cs="Courier New"/>
+        </w:rPr>
+      </w:pPr>
+    </w:p>
+    <w:p>
+      <w:pPr>
+        <w:spacing w:after="0"/>
+        <w:rPr>
+          <w:rFonts w:ascii="Courier New" w:hAnsi="Courier New" w:cs="Courier New"/>
+        </w:rPr>
+      </w:pPr>
+      <w:r>
+        <w:rPr>
+          <w:rFonts w:ascii="Courier New" w:hAnsi="Courier New" w:cs="Courier New"/>
+        </w:rPr>
+        <w:t xml:space="preserve"> Open Sockets:</w:t>
+      </w:r>
+    </w:p>
+    <w:p>
+      <w:pPr>
+        <w:spacing w:after="0"/>
+        <w:rPr>
+          <w:rFonts w:ascii="Courier New" w:hAnsi="Courier New" w:cs="Courier New"/>
+        </w:rPr>
+      </w:pPr>
+      <w:r>
+        <w:rPr>
+          <w:rFonts w:ascii="Courier New" w:hAnsi="Courier New" w:cs="Courier New"/>
+        </w:rPr>
+        <w:t xml:space="preserve">   Socket 0 Object Information</w:t>
+      </w:r>
+    </w:p>
+    <w:p>
+      <w:pPr>
+        <w:spacing w:after="0"/>
+        <w:rPr>
+          <w:rFonts w:ascii="Courier New" w:hAnsi="Courier New" w:cs="Courier New"/>
+        </w:rPr>
+      </w:pPr>
+      <w:r>
+        <w:rPr>
+          <w:rFonts w:ascii="Courier New" w:hAnsi="Courier New" w:cs="Courier New"/>
+        </w:rPr>
+        <w:t xml:space="preserve">     Remote </w:t>
+      </w:r>
+      <w:proofErr w:type="spellStart"/>
+      <w:r>
+        <w:rPr>
+          <w:rFonts w:ascii="Courier New" w:hAnsi="Courier New" w:cs="Courier New"/>
+        </w:rPr>
+        <w:t>Addr</w:t>
+      </w:r>
+      <w:proofErr w:type="spellEnd"/>
+      <w:r>
+        <w:rPr>
+          <w:rFonts w:ascii="Courier New" w:hAnsi="Courier New" w:cs="Courier New"/>
+        </w:rPr>
+        <w:t>, Port: ('192.168.1.110', 55187)</w:t>
+      </w:r>
+    </w:p>
+    <w:p>
+      <w:pPr>
+        <w:spacing w:after="0"/>
+        <w:rPr>
+          <w:rFonts w:ascii="Courier New" w:hAnsi="Courier New" w:cs="Courier New"/>
+        </w:rPr>
+      </w:pPr>
+      <w:r>
+        <w:rPr>
+          <w:rFonts w:ascii="Courier New" w:hAnsi="Courier New" w:cs="Courier New"/>
+        </w:rPr>
+        <w:t xml:space="preserve">      Local </w:t>
+      </w:r>
+      <w:proofErr w:type="spellStart"/>
+      <w:r>
+        <w:rPr>
+          <w:rFonts w:ascii="Courier New" w:hAnsi="Courier New" w:cs="Courier New"/>
+        </w:rPr>
+        <w:t>Addr</w:t>
+      </w:r>
+      <w:proofErr w:type="spellEnd"/>
+      <w:r>
+        <w:rPr>
+          <w:rFonts w:ascii="Courier New" w:hAnsi="Courier New" w:cs="Courier New"/>
+        </w:rPr>
+        <w:t>, Port: ('192.168.1.130', 5213)</w:t>
+      </w:r>
+    </w:p>
+    <w:p>
+      <w:pPr>
+        <w:spacing w:after="0"/>
+        <w:rPr>
+          <w:rFonts w:ascii="Courier New" w:hAnsi="Courier New" w:cs="Courier New"/>
+        </w:rPr>
+      </w:pPr>
+      <w:r>
+        <w:rPr>
+          <w:rFonts w:ascii="Courier New" w:hAnsi="Courier New" w:cs="Courier New"/>
+        </w:rPr>
+        <w:t xml:space="preserve">       File descriptor: 25</w:t>
+      </w:r>
+    </w:p>
+    <w:p>
+      <w:pPr>
+        <w:spacing w:after="0"/>
+        <w:rPr>
+          <w:rFonts w:ascii="Courier New" w:hAnsi="Courier New" w:cs="Courier New"/>
+        </w:rPr>
+      </w:pPr>
+      <w:r>
+        <w:rPr>
+          <w:rFonts w:ascii="Courier New" w:hAnsi="Courier New" w:cs="Courier New"/>
+        </w:rPr>
+        <w:t xml:space="preserve">              Protocol: 0</w:t>
+      </w:r>
+    </w:p>
+    <w:p>
+      <w:pPr>
+        <w:spacing w:after="0"/>
+        <w:rPr>
+          <w:rFonts w:ascii="Courier New" w:hAnsi="Courier New" w:cs="Courier New"/>
+        </w:rPr>
+      </w:pPr>
+      <w:r>
+        <w:rPr>
+          <w:rFonts w:ascii="Courier New" w:hAnsi="Courier New" w:cs="Courier New"/>
+        </w:rPr>
+        <w:t xml:space="preserve">                Family: 2</w:t>
+      </w:r>
+    </w:p>
+    <w:p>
+      <w:pPr>
+        <w:spacing w:after="0"/>
+        <w:rPr>
+          <w:rFonts w:ascii="Courier New" w:hAnsi="Courier New" w:cs="Courier New"/>
+        </w:rPr>
+      </w:pPr>
+      <w:r>
+        <w:rPr>
+          <w:rFonts w:ascii="Courier New" w:hAnsi="Courier New" w:cs="Courier New"/>
+        </w:rPr>
+        <w:t xml:space="preserve">                  Type: 1</w:t>
+      </w:r>
+    </w:p>
+    <w:p>
+      <w:pPr>
+        <w:spacing w:after="0"/>
+        <w:rPr>
+          <w:rFonts w:ascii="Courier New" w:hAnsi="Courier New" w:cs="Courier New"/>
+        </w:rPr>
+      </w:pPr>
+      <w:r>
+        <w:rPr>
+          <w:rFonts w:ascii="Courier New" w:hAnsi="Courier New" w:cs="Courier New"/>
+        </w:rPr>
+        <w:t xml:space="preserve">   Socket 0 Address Information</w:t>
+      </w:r>
+    </w:p>
+    <w:p>
+      <w:pPr>
+        <w:spacing w:after="0"/>
+        <w:rPr>
+          <w:rFonts w:ascii="Courier New" w:hAnsi="Courier New" w:cs="Courier New"/>
+        </w:rPr>
+      </w:pPr>
+      <w:r>
+        <w:rPr>
+          <w:rFonts w:ascii="Courier New" w:hAnsi="Courier New" w:cs="Courier New"/>
+        </w:rPr>
+        <w:t xml:space="preserve">               Address: ('192.168.1.110', 55187)</w:t>
+      </w:r>
+    </w:p>
+    <w:p>
+      <w:pPr>
+        <w:spacing w:after="0"/>
+        <w:rPr>
+          <w:rFonts w:ascii="Courier New" w:hAnsi="Courier New" w:cs="Courier New"/>
+        </w:rPr>
+      </w:pPr>
+    </w:p>
+    <w:p>
+      <w:pPr>
+        <w:spacing w:after="0"/>
+        <w:rPr>
+          <w:rFonts w:ascii="Courier New" w:hAnsi="Courier New" w:cs="Courier New"/>
+        </w:rPr>
+      </w:pPr>
+      <w:r>
+        <w:rPr>
+          <w:rFonts w:ascii="Courier New" w:hAnsi="Courier New" w:cs="Courier New"/>
+        </w:rPr>
+        <w:t xml:space="preserve">   Socket 1 Object Information</w:t>
+      </w:r>
+    </w:p>
+    <w:p>
+      <w:pPr>
+        <w:spacing w:after="0"/>
+        <w:rPr>
+          <w:rFonts w:ascii="Courier New" w:hAnsi="Courier New" w:cs="Courier New"/>
+        </w:rPr>
+      </w:pPr>
+      <w:r>
+        <w:rPr>
+          <w:rFonts w:ascii="Courier New" w:hAnsi="Courier New" w:cs="Courier New"/>
+        </w:rPr>
+        <w:t xml:space="preserve">     Remote </w:t>
+      </w:r>
+      <w:proofErr w:type="spellStart"/>
+      <w:r>
+        <w:rPr>
+          <w:rFonts w:ascii="Courier New" w:hAnsi="Courier New" w:cs="Courier New"/>
+        </w:rPr>
+        <w:t>Addr</w:t>
+      </w:r>
+      <w:proofErr w:type="spellEnd"/>
+      <w:r>
+        <w:rPr>
+          <w:rFonts w:ascii="Courier New" w:hAnsi="Courier New" w:cs="Courier New"/>
+        </w:rPr>
+        <w:t>, Port: ('98.37.90.37', 55188)</w:t>
+      </w:r>
+    </w:p>
+    <w:p>
+      <w:pPr>
+        <w:spacing w:after="0"/>
+        <w:rPr>
+          <w:rFonts w:ascii="Courier New" w:hAnsi="Courier New" w:cs="Courier New"/>
+        </w:rPr>
+      </w:pPr>
+      <w:r>
+        <w:rPr>
+          <w:rFonts w:ascii="Courier New" w:hAnsi="Courier New" w:cs="Courier New"/>
+        </w:rPr>
+        <w:t xml:space="preserve">      Local </w:t>
+      </w:r>
+      <w:proofErr w:type="spellStart"/>
+      <w:r>
+        <w:rPr>
+          <w:rFonts w:ascii="Courier New" w:hAnsi="Courier New" w:cs="Courier New"/>
+        </w:rPr>
+        <w:t>Addr</w:t>
+      </w:r>
+      <w:proofErr w:type="spellEnd"/>
+      <w:r>
+        <w:rPr>
+          <w:rFonts w:ascii="Courier New" w:hAnsi="Courier New" w:cs="Courier New"/>
+        </w:rPr>
+        <w:t>, Port: ('192.168.1.130', 5213)</w:t>
+      </w:r>
+    </w:p>
+    <w:p>
+      <w:pPr>
+        <w:spacing w:after="0"/>
+        <w:rPr>
+          <w:rFonts w:ascii="Courier New" w:hAnsi="Courier New" w:cs="Courier New"/>
+        </w:rPr>
+      </w:pPr>
+      <w:r>
+        <w:rPr>
+          <w:rFonts w:ascii="Courier New" w:hAnsi="Courier New" w:cs="Courier New"/>
+        </w:rPr>
+        <w:t xml:space="preserve">       File descriptor: 27</w:t>
+      </w:r>
+    </w:p>
+    <w:p>
+      <w:pPr>
+        <w:spacing w:after="0"/>
+        <w:rPr>
+          <w:rFonts w:ascii="Courier New" w:hAnsi="Courier New" w:cs="Courier New"/>
+        </w:rPr>
+      </w:pPr>
+      <w:r>
+        <w:rPr>
+          <w:rFonts w:ascii="Courier New" w:hAnsi="Courier New" w:cs="Courier New"/>
+        </w:rPr>
+        <w:t xml:space="preserve">              Protocol: 0</w:t>
+      </w:r>
+    </w:p>
+    <w:p>
+      <w:pPr>
+        <w:spacing w:after="0"/>
+        <w:rPr>
+          <w:rFonts w:ascii="Courier New" w:hAnsi="Courier New" w:cs="Courier New"/>
+        </w:rPr>
+      </w:pPr>
+      <w:r>
+        <w:rPr>
+          <w:rFonts w:ascii="Courier New" w:hAnsi="Courier New" w:cs="Courier New"/>
+        </w:rPr>
+        <w:t xml:space="preserve">                Family: 2</w:t>
+      </w:r>
+    </w:p>
+    <w:p>
+      <w:pPr>
+        <w:spacing w:after="0"/>
+        <w:rPr>
+          <w:rFonts w:ascii="Courier New" w:hAnsi="Courier New" w:cs="Courier New"/>
+        </w:rPr>
+      </w:pPr>
+      <w:r>
+        <w:rPr>
+          <w:rFonts w:ascii="Courier New" w:hAnsi="Courier New" w:cs="Courier New"/>
+        </w:rPr>
+        <w:t xml:space="preserve">                  Type: 1</w:t>
+      </w:r>
+    </w:p>
+    <w:p>
+      <w:pPr>
+        <w:spacing w:after="0"/>
+        <w:rPr>
+          <w:rFonts w:ascii="Courier New" w:hAnsi="Courier New" w:cs="Courier New"/>
+        </w:rPr>
+      </w:pPr>
+      <w:r>
+        <w:rPr>
+          <w:rFonts w:ascii="Courier New" w:hAnsi="Courier New" w:cs="Courier New"/>
+        </w:rPr>
+        <w:t xml:space="preserve">   Socket 1 Address Information</w:t>
+      </w:r>
+    </w:p>
+    <w:p>
+      <w:pPr>
+        <w:spacing w:after="0"/>
+        <w:rPr>
+          <w:rFonts w:ascii="Courier New" w:hAnsi="Courier New" w:cs="Courier New"/>
+        </w:rPr>
+      </w:pPr>
+      <w:r>
+        <w:rPr>
+          <w:rFonts w:ascii="Courier New" w:hAnsi="Courier New" w:cs="Courier New"/>
+        </w:rPr>
+        <w:t xml:space="preserve">               Address: ('98.37.90.37', 55188)</w:t>
+      </w:r>
+    </w:p>
+    <w:p>
+      <w:pPr>
+        <w:spacing w:after="0"/>
+        <w:rPr>
+          <w:rFonts w:ascii="Courier New" w:hAnsi="Courier New" w:cs="Courier New"/>
+        </w:rPr>
+      </w:pPr>
+    </w:p>
+    <w:p>
+      <w:pPr>
+        <w:spacing w:after="0"/>
+        <w:rPr>
+          <w:rFonts w:ascii="Courier New" w:hAnsi="Courier New" w:cs="Courier New"/>
+        </w:rPr>
+      </w:pPr>
+    </w:p>
+    <w:p>
+      <w:pPr>
+        <w:spacing w:after="0"/>
+        <w:rPr>
+          <w:rFonts w:ascii="Courier New" w:hAnsi="Courier New" w:cs="Courier New"/>
+        </w:rPr>
+      </w:pPr>
+      <w:r>
+        <w:rPr>
+          <w:rFonts w:ascii="Courier New" w:hAnsi="Courier New" w:cs="Courier New"/>
+        </w:rPr>
+        <w:t xml:space="preserve"> Running Processes:</w:t>
+      </w:r>
+    </w:p>
+    <w:p>
+      <w:pPr>
+        <w:spacing w:after="0"/>
+        <w:rPr>
+          <w:rFonts w:ascii="Courier New" w:hAnsi="Courier New" w:cs="Courier New"/>
+        </w:rPr>
+      </w:pPr>
+      <w:r>
+        <w:rPr>
+          <w:rFonts w:ascii="Courier New" w:hAnsi="Courier New" w:cs="Courier New"/>
+        </w:rPr>
+        <w:t xml:space="preserve">   </w:t>
+      </w:r>
+      <w:proofErr w:type="spellStart"/>
+      <w:r>
+        <w:rPr>
+          <w:rFonts w:ascii="Courier New" w:hAnsi="Courier New" w:cs="Courier New"/>
+        </w:rPr>
+        <w:t>clockCntrProc</w:t>
+      </w:r>
+      <w:proofErr w:type="spellEnd"/>
+    </w:p>
+    <w:p>
+      <w:pPr>
+        <w:spacing w:after="0"/>
+        <w:rPr>
+          <w:rFonts w:ascii="Courier New" w:hAnsi="Courier New" w:cs="Courier New"/>
+        </w:rPr>
+      </w:pPr>
+      <w:r>
+        <w:rPr>
+          <w:rFonts w:ascii="Courier New" w:hAnsi="Courier New" w:cs="Courier New"/>
+        </w:rPr>
+        <w:t xml:space="preserve">   </w:t>
+      </w:r>
+      <w:proofErr w:type="spellStart"/>
+      <w:r>
+        <w:rPr>
+          <w:rFonts w:ascii="Courier New" w:hAnsi="Courier New" w:cs="Courier New"/>
+        </w:rPr>
+        <w:t>lcdUpdateProc</w:t>
+      </w:r>
+      <w:proofErr w:type="spellEnd"/>
+    </w:p>
+    <w:p>
+      <w:pPr>
+        <w:spacing w:after="0"/>
+        <w:rPr>
+          <w:rFonts w:ascii="Courier New" w:hAnsi="Courier New" w:cs="Courier New"/>
+        </w:rPr>
+      </w:pPr>
+    </w:p>
+    <w:p>
+      <w:pPr>
+        <w:spacing w:after="0"/>
+        <w:rPr>
+          <w:rFonts w:ascii="Courier New" w:hAnsi="Courier New" w:cs="Courier New"/>
+        </w:rPr>
+      </w:pPr>
+    </w:p>
+    <w:p>
+      <w:pPr>
+        <w:spacing w:after="0"/>
+        <w:rPr>
+          <w:rFonts w:ascii="Courier New" w:hAnsi="Courier New" w:cs="Courier New"/>
+        </w:rPr>
+      </w:pPr>
+      <w:r>
+        <w:rPr>
+          <w:rFonts w:ascii="Courier New" w:hAnsi="Courier New" w:cs="Courier New"/>
+        </w:rPr>
+        <w:t xml:space="preserve"> Choice (m=menu, close) -&gt;</w:t>
+      </w:r>
+    </w:p>
+    <w:p/>
+    <w:p>
+      <w:r>
+        <w:t xml:space="preserve">find available </w:t>
+      </w:r>
+      <w:proofErr w:type="spellStart"/>
+      <w:r>
+        <w:t>wifi</w:t>
+      </w:r>
+      <w:proofErr w:type="spellEnd"/>
+      <w:r>
+        <w:t xml:space="preserve"> networks from command line on raspberry pi</w:t>
+      </w:r>
+    </w:p>
+    <w:p>
+      <w:proofErr w:type="spellStart"/>
+      <w:r>
+        <w:t>sudo</w:t>
+      </w:r>
+      <w:proofErr w:type="spellEnd"/>
+      <w:r>
+        <w:t xml:space="preserve"> </w:t>
+      </w:r>
+      <w:proofErr w:type="spellStart"/>
+      <w:r>
+        <w:t>iwlist</w:t>
+      </w:r>
+      <w:proofErr w:type="spellEnd"/>
+      <w:r>
+        <w:t xml:space="preserve"> wlan0 scan</w:t>
+      </w:r>
+    </w:p>
+    <w:p/>
+    <w:p>
+      <w:r>
+        <w:t xml:space="preserve">connect to a </w:t>
+      </w:r>
+      <w:proofErr w:type="spellStart"/>
+      <w:r>
+        <w:t>wifi</w:t>
+      </w:r>
+      <w:proofErr w:type="spellEnd"/>
+      <w:r>
+        <w:t xml:space="preserve"> network from command line on raspberry pi</w:t>
+      </w:r>
+    </w:p>
+    <w:p>
+      <w:proofErr w:type="spellStart"/>
+      <w:r>
+        <w:t>sudo</w:t>
+      </w:r>
+      <w:proofErr w:type="spellEnd"/>
+      <w:r>
+        <w:t xml:space="preserve"> </w:t>
+      </w:r>
+      <w:proofErr w:type="spellStart"/>
+      <w:r>
+        <w:t>raspi</w:t>
+      </w:r>
+      <w:proofErr w:type="spellEnd"/>
+      <w:r>
+        <w:t>-config</w:t>
+      </w:r>
+    </w:p>
+    <w:p/>
     <w:p/>
     <w:sectPr>
       <w:pgSz w:w="12240" w:h="15840"/>
@@ -5714,7 +6270,6 @@
   <w:style w:type="character" w:default="1" w:styleId="DefaultParagraphFont">
     <w:name w:val="Default Paragraph Font"/>
     <w:uiPriority w:val="1"/>
-    <w:semiHidden/>
     <w:unhideWhenUsed/>
   </w:style>
   <w:style w:type="table" w:default="1" w:styleId="TableNormal">

</xml_diff>

<commit_message>
v1.6.11. Robustify cmds: sb,close,ks .Robustify funcs: displayLanIp,getStyleDriver.
</commit_message>
<xml_diff>
--- a/docs/spiClock.docx
+++ b/docs/spiClock.docx
@@ -13358,6 +13358,9 @@
         <w:jc w:val="center"/>
       </w:pPr>
       <w:r>
+        <w:rPr>
+          <w:noProof/>
+        </w:rPr>
         <w:drawing>
           <wp:inline distT="0" distB="0" distL="0" distR="0" wp14:anchorId="24390AA2" wp14:editId="4E1F6783">
             <wp:extent cx="3136420" cy="6602990"/>
@@ -22332,6 +22335,7 @@
   <w:style w:type="character" w:default="1" w:styleId="DefaultParagraphFont">
     <w:name w:val="Default Paragraph Font"/>
     <w:uiPriority w:val="1"/>
+    <w:semiHidden/>
     <w:unhideWhenUsed/>
   </w:style>
   <w:style w:type="table" w:default="1" w:styleId="TableNormal">

</xml_diff>

<commit_message>
app v1.6.46, srv v1.7.35. Fix auto-switching to day/night style.
</commit_message>
<xml_diff>
--- a/docs/spiClock.docx
+++ b/docs/spiClock.docx
@@ -110,7 +110,14 @@
           <w:sz w:val="36"/>
           <w:szCs w:val="36"/>
         </w:rPr>
-        <w:t>21</w:t>
+        <w:t>2</w:t>
+      </w:r>
+      <w:r>
+        <w:rPr>
+          <w:sz w:val="36"/>
+          <w:szCs w:val="36"/>
+        </w:rPr>
+        <w:t>1</w:t>
       </w:r>
       <w:r>
         <w:rPr>
@@ -5855,7 +5862,6 @@
           <w:szCs w:val="32"/>
         </w:rPr>
       </w:pPr>
-      <w:proofErr w:type="gramStart"/>
       <w:r>
         <w:rPr>
           <w:sz w:val="32"/>
@@ -5863,7 +5869,6 @@
         </w:rPr>
         <w:t>Table of Photographs</w:t>
       </w:r>
-      <w:proofErr w:type="gramEnd"/>
     </w:p>
     <w:p>
       <w:pPr>
@@ -6584,14 +6589,12 @@
         <w:tab/>
       </w:r>
       <w:hyperlink r:id="rId11" w:history="1">
-        <w:proofErr w:type="spellStart"/>
         <w:r>
           <w:rPr>
             <w:rStyle w:val="Hyperlink"/>
           </w:rPr>
           <w:t>SD_Card</w:t>
         </w:r>
-        <w:proofErr w:type="spellEnd"/>
       </w:hyperlink>
       <w:r>
         <w:tab/>
@@ -6737,14 +6740,12 @@
         <w:tab/>
       </w:r>
       <w:hyperlink r:id="rId15" w:history="1">
-        <w:proofErr w:type="spellStart"/>
         <w:r>
           <w:rPr>
             <w:rStyle w:val="Hyperlink"/>
           </w:rPr>
           <w:t>MiniBB</w:t>
         </w:r>
-        <w:proofErr w:type="spellEnd"/>
       </w:hyperlink>
       <w:r>
         <w:tab/>
@@ -7071,25 +7072,7 @@
           <w:sz w:val="20"/>
           <w:szCs w:val="20"/>
         </w:rPr>
-        <w:t>+--</w:t>
-      </w:r>
-      <w:proofErr w:type="spellStart"/>
-      <w:r>
-        <w:rPr>
-          <w:rFonts w:ascii="Courier New" w:hAnsi="Courier New" w:cs="Courier New"/>
-          <w:sz w:val="20"/>
-          <w:szCs w:val="20"/>
-        </w:rPr>
-        <w:t>spiClock</w:t>
-      </w:r>
-      <w:proofErr w:type="spellEnd"/>
-      <w:r>
-        <w:rPr>
-          <w:rFonts w:ascii="Courier New" w:hAnsi="Courier New" w:cs="Courier New"/>
-          <w:sz w:val="20"/>
-          <w:szCs w:val="20"/>
-        </w:rPr>
-        <w:t xml:space="preserve">                 --+ ALL CODE RESIDES IN THIS ROOT DIRECTORY.</w:t>
+        <w:t>+--spiClock                 --+ ALL CODE RESIDES IN THIS ROOT DIRECTORY.</w:t>
       </w:r>
     </w:p>
     <w:p>
@@ -7225,23 +7208,13 @@
         </w:rPr>
         <w:t xml:space="preserve">|    </w:t>
       </w:r>
-      <w:proofErr w:type="spellStart"/>
-      <w:r>
-        <w:rPr>
-          <w:rFonts w:ascii="Courier New" w:hAnsi="Courier New" w:cs="Courier New"/>
-          <w:sz w:val="20"/>
-          <w:szCs w:val="20"/>
-        </w:rPr>
-        <w:t>clientCustomize</w:t>
-      </w:r>
-      <w:proofErr w:type="spellEnd"/>
-      <w:r>
-        <w:rPr>
-          <w:rFonts w:ascii="Courier New" w:hAnsi="Courier New" w:cs="Courier New"/>
-          <w:sz w:val="20"/>
-          <w:szCs w:val="20"/>
-        </w:rPr>
-        <w:t xml:space="preserve">       </w:t>
+      <w:r>
+        <w:rPr>
+          <w:rFonts w:ascii="Courier New" w:hAnsi="Courier New" w:cs="Courier New"/>
+          <w:sz w:val="20"/>
+          <w:szCs w:val="20"/>
+        </w:rPr>
+        <w:t xml:space="preserve">clientCustomize       </w:t>
       </w:r>
       <w:r>
         <w:rPr>
@@ -7265,25 +7238,7 @@
           <w:sz w:val="20"/>
           <w:szCs w:val="20"/>
         </w:rPr>
-        <w:t>last 2 (</w:t>
-      </w:r>
-      <w:proofErr w:type="spellStart"/>
-      <w:r>
-        <w:rPr>
-          <w:rFonts w:ascii="Courier New" w:hAnsi="Courier New" w:cs="Courier New"/>
-          <w:sz w:val="20"/>
-          <w:szCs w:val="20"/>
-        </w:rPr>
-        <w:t>cfg</w:t>
-      </w:r>
-      <w:proofErr w:type="spellEnd"/>
-      <w:r>
-        <w:rPr>
-          <w:rFonts w:ascii="Courier New" w:hAnsi="Courier New" w:cs="Courier New"/>
-          <w:sz w:val="20"/>
-          <w:szCs w:val="20"/>
-        </w:rPr>
-        <w:t>.*) also</w:t>
+        <w:t>last 2 (cfg.*) also</w:t>
       </w:r>
       <w:r>
         <w:rPr>
@@ -7361,7 +7316,6 @@
         </w:rPr>
         <w:t xml:space="preserve"> </w:t>
       </w:r>
-      <w:proofErr w:type="spellStart"/>
       <w:r>
         <w:rPr>
           <w:rFonts w:ascii="Courier New" w:hAnsi="Courier New" w:cs="Courier New"/>
@@ -7370,7 +7324,6 @@
         </w:rPr>
         <w:t>Cfg.cfg</w:t>
       </w:r>
-      <w:proofErr w:type="spellEnd"/>
       <w:r>
         <w:rPr>
           <w:rFonts w:ascii="Courier New" w:hAnsi="Courier New" w:cs="Courier New"/>
@@ -7473,7 +7426,6 @@
         </w:rPr>
         <w:t xml:space="preserve">|    </w:t>
       </w:r>
-      <w:proofErr w:type="spellStart"/>
       <w:r>
         <w:rPr>
           <w:rFonts w:ascii="Courier New" w:hAnsi="Courier New" w:cs="Courier New"/>
@@ -7484,7 +7436,6 @@
         </w:rPr>
         <w:t>cfg.cfg</w:t>
       </w:r>
-      <w:proofErr w:type="spellEnd"/>
       <w:r>
         <w:rPr>
           <w:rFonts w:ascii="Courier New" w:hAnsi="Courier New" w:cs="Courier New"/>
@@ -8483,25 +8434,7 @@
           <w:sz w:val="20"/>
           <w:szCs w:val="20"/>
         </w:rPr>
-        <w:t>+----</w:t>
-      </w:r>
-      <w:proofErr w:type="spellStart"/>
-      <w:r>
-        <w:rPr>
-          <w:rFonts w:ascii="Courier New" w:hAnsi="Courier New" w:cs="Courier New"/>
-          <w:sz w:val="20"/>
-          <w:szCs w:val="20"/>
-        </w:rPr>
-        <w:t>digitScreenStyles</w:t>
-      </w:r>
-      <w:proofErr w:type="spellEnd"/>
-      <w:r>
-        <w:rPr>
-          <w:rFonts w:ascii="Courier New" w:hAnsi="Courier New" w:cs="Courier New"/>
-          <w:sz w:val="20"/>
-          <w:szCs w:val="20"/>
-        </w:rPr>
-        <w:t xml:space="preserve">      --+ ALL SCREEN STYLES RESIDE IN THIS SUBDIRECTORY</w:t>
+        <w:t>+----digitScreenStyles      --+ ALL SCREEN STYLES RESIDE IN THIS SUBDIRECTORY</w:t>
       </w:r>
     </w:p>
     <w:p>
@@ -8519,43 +8452,7 @@
           <w:sz w:val="20"/>
           <w:szCs w:val="20"/>
         </w:rPr>
-        <w:t xml:space="preserve">|     </w:t>
-      </w:r>
-      <w:proofErr w:type="spellStart"/>
-      <w:r>
-        <w:rPr>
-          <w:rFonts w:ascii="Courier New" w:hAnsi="Courier New" w:cs="Courier New"/>
-          <w:sz w:val="20"/>
-          <w:szCs w:val="20"/>
-        </w:rPr>
-        <w:t>blackOnWhite.pickle</w:t>
-      </w:r>
-      <w:proofErr w:type="spellEnd"/>
-      <w:r>
-        <w:rPr>
-          <w:rFonts w:ascii="Courier New" w:hAnsi="Courier New" w:cs="Courier New"/>
-          <w:sz w:val="20"/>
-          <w:szCs w:val="20"/>
-        </w:rPr>
-        <w:t xml:space="preserve">     | </w:t>
-      </w:r>
-      <w:proofErr w:type="spellStart"/>
-      <w:r>
-        <w:rPr>
-          <w:rFonts w:ascii="Courier New" w:hAnsi="Courier New" w:cs="Courier New"/>
-          <w:sz w:val="20"/>
-          <w:szCs w:val="20"/>
-        </w:rPr>
-        <w:t>blackOnWhite</w:t>
-      </w:r>
-      <w:proofErr w:type="spellEnd"/>
-      <w:r>
-        <w:rPr>
-          <w:rFonts w:ascii="Courier New" w:hAnsi="Courier New" w:cs="Courier New"/>
-          <w:sz w:val="20"/>
-          <w:szCs w:val="20"/>
-        </w:rPr>
-        <w:t xml:space="preserve"> is the default</w:t>
+        <w:t>|     blackOnWhite.pickle     | blackOnWhite is the default</w:t>
       </w:r>
       <w:r>
         <w:rPr>
@@ -8613,25 +8510,7 @@
           <w:sz w:val="20"/>
           <w:szCs w:val="20"/>
         </w:rPr>
-        <w:t xml:space="preserve">|     </w:t>
-      </w:r>
-      <w:proofErr w:type="spellStart"/>
-      <w:r>
-        <w:rPr>
-          <w:rFonts w:ascii="Courier New" w:hAnsi="Courier New" w:cs="Courier New"/>
-          <w:sz w:val="20"/>
-          <w:szCs w:val="20"/>
-        </w:rPr>
-        <w:t>greyOnBlack.pickle</w:t>
-      </w:r>
-      <w:proofErr w:type="spellEnd"/>
-      <w:r>
-        <w:rPr>
-          <w:rFonts w:ascii="Courier New" w:hAnsi="Courier New" w:cs="Courier New"/>
-          <w:sz w:val="20"/>
-          <w:szCs w:val="20"/>
-        </w:rPr>
-        <w:t xml:space="preserve">      | other styles can be. New styles can be</w:t>
+        <w:t>|     greyOnBlack.pickle      | other styles can be. New styles can be</w:t>
       </w:r>
       <w:r>
         <w:rPr>
@@ -8657,25 +8536,7 @@
           <w:sz w:val="20"/>
           <w:szCs w:val="20"/>
         </w:rPr>
-        <w:t xml:space="preserve">|     </w:t>
-      </w:r>
-      <w:proofErr w:type="spellStart"/>
-      <w:r>
-        <w:rPr>
-          <w:rFonts w:ascii="Courier New" w:hAnsi="Courier New" w:cs="Courier New"/>
-          <w:sz w:val="20"/>
-          <w:szCs w:val="20"/>
-        </w:rPr>
-        <w:t>orangeOnTurquoise.pickle</w:t>
-      </w:r>
-      <w:proofErr w:type="spellEnd"/>
-      <w:r>
-        <w:rPr>
-          <w:rFonts w:ascii="Courier New" w:hAnsi="Courier New" w:cs="Courier New"/>
-          <w:sz w:val="20"/>
-          <w:szCs w:val="20"/>
-        </w:rPr>
-        <w:t>| will.  Each file contains an image for</w:t>
+        <w:t>|     orangeOnTurquoise.pickle| will.  Each file contains an image for</w:t>
       </w:r>
       <w:r>
         <w:rPr>
@@ -8701,25 +8562,7 @@
           <w:sz w:val="20"/>
           <w:szCs w:val="20"/>
         </w:rPr>
-        <w:t xml:space="preserve">|     </w:t>
-      </w:r>
-      <w:proofErr w:type="spellStart"/>
-      <w:r>
-        <w:rPr>
-          <w:rFonts w:ascii="Courier New" w:hAnsi="Courier New" w:cs="Courier New"/>
-          <w:sz w:val="20"/>
-          <w:szCs w:val="20"/>
-        </w:rPr>
-        <w:t>turquoiseOnOrange.pickle</w:t>
-      </w:r>
-      <w:proofErr w:type="spellEnd"/>
-      <w:r>
-        <w:rPr>
-          <w:rFonts w:ascii="Courier New" w:hAnsi="Courier New" w:cs="Courier New"/>
-          <w:sz w:val="20"/>
-          <w:szCs w:val="20"/>
-        </w:rPr>
-        <w:t>|</w:t>
+        <w:t>|     turquoiseOnOrange.pickle|</w:t>
       </w:r>
     </w:p>
     <w:p>
@@ -8737,25 +8580,7 @@
           <w:sz w:val="20"/>
           <w:szCs w:val="20"/>
         </w:rPr>
-        <w:t xml:space="preserve">|     </w:t>
-      </w:r>
-      <w:proofErr w:type="spellStart"/>
-      <w:r>
-        <w:rPr>
-          <w:rFonts w:ascii="Courier New" w:hAnsi="Courier New" w:cs="Courier New"/>
-          <w:sz w:val="20"/>
-          <w:szCs w:val="20"/>
-        </w:rPr>
-        <w:t>whiteOnBlack.pickle</w:t>
-      </w:r>
-      <w:proofErr w:type="spellEnd"/>
-      <w:r>
-        <w:rPr>
-          <w:rFonts w:ascii="Courier New" w:hAnsi="Courier New" w:cs="Courier New"/>
-          <w:sz w:val="20"/>
-          <w:szCs w:val="20"/>
-        </w:rPr>
-        <w:t xml:space="preserve">   --+</w:t>
+        <w:t>|     whiteOnBlack.pickle   --+</w:t>
       </w:r>
     </w:p>
     <w:p>
@@ -10659,87 +10484,39 @@
           <w:rFonts w:ascii="Aptos" w:hAnsi="Aptos"/>
           <w:color w:val="000000"/>
         </w:rPr>
-        <w:t xml:space="preserve">The client and server must share details like IP address and port numbers to communicate. Users need to enter this information </w:t>
-      </w:r>
-      <w:proofErr w:type="gramStart"/>
+        <w:t>The client and server must share details like IP address and port numbers to communicate. Users need to enter this information in cfg.cfg.</w:t>
+      </w:r>
+    </w:p>
+    <w:p>
+      <w:pPr>
+        <w:pStyle w:val="Heading3"/>
+        <w:spacing w:before="120" w:after="120"/>
+        <w:rPr>
+          <w:color w:val="auto"/>
+        </w:rPr>
+      </w:pPr>
+      <w:bookmarkStart w:id="23" w:name="_Toc214635440"/>
+      <w:r>
+        <w:rPr>
+          <w:color w:val="auto"/>
+        </w:rPr>
+        <w:t>Accessing the RPi Desktop</w:t>
+      </w:r>
+      <w:r>
+        <w:rPr>
+          <w:color w:val="auto"/>
+        </w:rPr>
+        <w:t xml:space="preserve"> and Connecting to a Wi-Fi Network</w:t>
+      </w:r>
+      <w:bookmarkEnd w:id="23"/>
+    </w:p>
+    <w:p>
       <w:r>
         <w:rPr>
           <w:rFonts w:ascii="Aptos" w:hAnsi="Aptos"/>
           <w:color w:val="000000"/>
         </w:rPr>
-        <w:t>in</w:t>
-      </w:r>
-      <w:proofErr w:type="gramEnd"/>
-      <w:r>
-        <w:rPr>
-          <w:rFonts w:ascii="Aptos" w:hAnsi="Aptos"/>
-          <w:color w:val="000000"/>
-        </w:rPr>
-        <w:t xml:space="preserve"> </w:t>
-      </w:r>
-      <w:proofErr w:type="spellStart"/>
-      <w:r>
-        <w:rPr>
-          <w:rFonts w:ascii="Aptos" w:hAnsi="Aptos"/>
-          <w:color w:val="000000"/>
-        </w:rPr>
-        <w:t>cfg.cfg</w:t>
-      </w:r>
-      <w:proofErr w:type="spellEnd"/>
-      <w:r>
-        <w:rPr>
-          <w:rFonts w:ascii="Aptos" w:hAnsi="Aptos"/>
-          <w:color w:val="000000"/>
-        </w:rPr>
-        <w:t>.</w:t>
-      </w:r>
-    </w:p>
-    <w:p>
-      <w:pPr>
-        <w:pStyle w:val="Heading3"/>
-        <w:spacing w:before="120" w:after="120"/>
-        <w:rPr>
-          <w:color w:val="auto"/>
-        </w:rPr>
-      </w:pPr>
-      <w:bookmarkStart w:id="23" w:name="_Toc214635440"/>
-      <w:r>
-        <w:rPr>
-          <w:color w:val="auto"/>
-        </w:rPr>
-        <w:t>Accessing the RPi Desktop</w:t>
-      </w:r>
-      <w:r>
-        <w:rPr>
-          <w:color w:val="auto"/>
-        </w:rPr>
-        <w:t xml:space="preserve"> and Connecting to a Wi-Fi Network</w:t>
-      </w:r>
-      <w:bookmarkEnd w:id="23"/>
-    </w:p>
-    <w:p>
-      <w:r>
-        <w:rPr>
-          <w:rFonts w:ascii="Aptos" w:hAnsi="Aptos"/>
-          <w:color w:val="000000"/>
-        </w:rPr>
-        <w:t xml:space="preserve">The file </w:t>
-      </w:r>
-      <w:proofErr w:type="spellStart"/>
-      <w:r>
-        <w:rPr>
-          <w:rFonts w:ascii="Aptos" w:hAnsi="Aptos"/>
-          <w:color w:val="000000"/>
-        </w:rPr>
-        <w:t>cfg.cfg</w:t>
-      </w:r>
-      <w:proofErr w:type="spellEnd"/>
-      <w:r>
-        <w:rPr>
-          <w:rFonts w:ascii="Aptos" w:hAnsi="Aptos"/>
-          <w:color w:val="000000"/>
-        </w:rPr>
-        <w:t xml:space="preserve"> is stored on the RPi’s Solid-State Drive. To edit it, connect an HDMI display and keyboard/mouse to the RPi as shown in Figure 4, then power on the device and access the desktop.</w:t>
+        <w:t>The file cfg.cfg is stored on the RPi’s Solid-State Drive. To edit it, connect an HDMI display and keyboard/mouse to the RPi as shown in Figure 4, then power on the device and access the desktop.</w:t>
       </w:r>
     </w:p>
     <w:p>
@@ -11413,7 +11190,6 @@
       <w:r>
         <w:t xml:space="preserve"> and enter the command </w:t>
       </w:r>
-      <w:proofErr w:type="spellStart"/>
       <w:r>
         <w:rPr>
           <w:rFonts w:ascii="Courier New" w:hAnsi="Courier New" w:cs="Courier New"/>
@@ -11422,42 +11198,17 @@
         </w:rPr>
         <w:t>ifconfig</w:t>
       </w:r>
-      <w:proofErr w:type="spellEnd"/>
       <w:r>
         <w:t>.</w:t>
       </w:r>
       <w:r>
-        <w:t xml:space="preserve">  An example output of the </w:t>
-      </w:r>
-      <w:proofErr w:type="spellStart"/>
-      <w:r>
-        <w:t>i</w:t>
+        <w:t xml:space="preserve">  An example output of the i</w:t>
       </w:r>
       <w:r>
         <w:t>f</w:t>
       </w:r>
       <w:r>
-        <w:t>config</w:t>
-      </w:r>
-      <w:proofErr w:type="spellEnd"/>
-      <w:r>
-        <w:t xml:space="preserve"> command is shown in Figure 6.  Take note of the </w:t>
-      </w:r>
-      <w:proofErr w:type="spellStart"/>
-      <w:r>
-        <w:t>inet</w:t>
-      </w:r>
-      <w:proofErr w:type="spellEnd"/>
-      <w:r>
-        <w:t xml:space="preserve"> address as it will be added to </w:t>
-      </w:r>
-      <w:proofErr w:type="spellStart"/>
-      <w:r>
-        <w:t>cfg.cfg</w:t>
-      </w:r>
-      <w:proofErr w:type="spellEnd"/>
-      <w:r>
-        <w:t>.</w:t>
+        <w:t>config command is shown in Figure 6.  Take note of the inet address as it will be added to cfg.cfg.</w:t>
       </w:r>
     </w:p>
     <w:p>
@@ -11591,26 +11342,7 @@
           <w:szCs w:val="22"/>
         </w:rPr>
         <w:tab/>
-      </w:r>
-      <w:proofErr w:type="spellStart"/>
-      <w:r>
-        <w:rPr>
-          <w:i w:val="0"/>
-          <w:iCs w:val="0"/>
-          <w:sz w:val="22"/>
-          <w:szCs w:val="22"/>
-        </w:rPr>
-        <w:t>ifconfig</w:t>
-      </w:r>
-      <w:proofErr w:type="spellEnd"/>
-      <w:r>
-        <w:rPr>
-          <w:i w:val="0"/>
-          <w:iCs w:val="0"/>
-          <w:sz w:val="22"/>
-          <w:szCs w:val="22"/>
-        </w:rPr>
-        <w:t xml:space="preserve"> Command Output Screenshot</w:t>
+        <w:t>ifconfig Command Output Screenshot</w:t>
       </w:r>
       <w:bookmarkEnd w:id="28"/>
     </w:p>
@@ -11675,18 +11407,8 @@
           <w:bCs/>
         </w:rPr>
         <w:tab/>
-        <w:t>python/</w:t>
-      </w:r>
-      <w:proofErr w:type="spellStart"/>
-      <w:r>
-        <w:rPr>
-          <w:rFonts w:ascii="Courier New" w:hAnsi="Courier New" w:cs="Courier New"/>
-          <w:b/>
-          <w:bCs/>
-        </w:rPr>
-        <w:t>spiClock</w:t>
-      </w:r>
-      <w:proofErr w:type="spellEnd"/>
+        <w:t>python/spiClock</w:t>
+      </w:r>
     </w:p>
     <w:p>
       <w:pPr>
@@ -11704,13 +11426,8 @@
       <w:r>
         <w:t xml:space="preserve"> </w:t>
       </w:r>
-      <w:proofErr w:type="spellStart"/>
-      <w:r>
-        <w:t>cfg.cfg</w:t>
-      </w:r>
-      <w:proofErr w:type="spellEnd"/>
-      <w:r>
-        <w:t xml:space="preserve"> </w:t>
+      <w:r>
+        <w:t xml:space="preserve">cfg.cfg </w:t>
       </w:r>
       <w:r>
         <w:t>in the nano editor</w:t>
@@ -11747,17 +11464,8 @@
           <w:bCs/>
         </w:rPr>
         <w:tab/>
-      </w:r>
-      <w:proofErr w:type="spellStart"/>
-      <w:r>
-        <w:rPr>
-          <w:rFonts w:ascii="Courier New" w:hAnsi="Courier New" w:cs="Courier New"/>
-          <w:b/>
-          <w:bCs/>
-        </w:rPr>
         <w:t>cgf.cfg</w:t>
       </w:r>
-      <w:proofErr w:type="spellEnd"/>
       <w:r>
         <w:rPr>
           <w:rFonts w:ascii="Courier New" w:hAnsi="Courier New" w:cs="Courier New"/>
@@ -11781,15 +11489,7 @@
         <w:tab/>
       </w:r>
       <w:r>
-        <w:t xml:space="preserve">An example </w:t>
-      </w:r>
-      <w:proofErr w:type="spellStart"/>
-      <w:r>
-        <w:t>cfg.cfg</w:t>
-      </w:r>
-      <w:proofErr w:type="spellEnd"/>
-      <w:r>
-        <w:t xml:space="preserve"> is provided </w:t>
+        <w:t xml:space="preserve">An example cfg.cfg is provided </w:t>
       </w:r>
       <w:r>
         <w:t>in Figure 7</w:t>
@@ -11817,15 +11517,7 @@
         <w:t xml:space="preserve"> between 8000 and 9000 are safe to use.</w:t>
       </w:r>
       <w:r>
-        <w:t xml:space="preserve">  Enter the Lan address obtained by the </w:t>
-      </w:r>
-      <w:proofErr w:type="spellStart"/>
-      <w:r>
-        <w:t>ifconfig</w:t>
-      </w:r>
-      <w:proofErr w:type="spellEnd"/>
-      <w:r>
-        <w:t xml:space="preserve"> command.  Enter your router’s IP address.  The router IP address can be </w:t>
+        <w:t xml:space="preserve">  Enter the Lan address obtained by the ifconfig command.  Enter your router’s IP address.  The router IP address can be </w:t>
       </w:r>
       <w:r>
         <w:t>obtained</w:t>
@@ -11842,15 +11534,7 @@
     </w:p>
     <w:p>
       <w:r>
-        <w:t xml:space="preserve">Note that the password contained in the </w:t>
-      </w:r>
-      <w:proofErr w:type="spellStart"/>
-      <w:r>
-        <w:t>cfg.cfg</w:t>
-      </w:r>
-      <w:proofErr w:type="spellEnd"/>
-      <w:r>
-        <w:t xml:space="preserve"> file is the password that the client will send to the server when attempting to establish a connection.  It is not the “user” password for the RPi itself.  The RPi password for the RPi itself is used when, for example</w:t>
+        <w:t>Note that the password contained in the cfg.cfg file is the password that the client will send to the server when attempting to establish a connection.  It is not the “user” password for the RPi itself.  The RPi password for the RPi itself is used when, for example</w:t>
       </w:r>
       <w:r>
         <w:t>, when</w:t>
@@ -11943,15 +11627,7 @@
         <w:tab/>
       </w:r>
       <w:r>
-        <w:t xml:space="preserve"># Answer to the “save as </w:t>
-      </w:r>
-      <w:proofErr w:type="spellStart"/>
-      <w:r>
-        <w:t>cfg.cfg</w:t>
-      </w:r>
-      <w:proofErr w:type="spellEnd"/>
-      <w:r>
-        <w:t>” (default) prompt.</w:t>
+        <w:t># Answer to the “save as cfg.cfg” (default) prompt.</w:t>
       </w:r>
     </w:p>
     <w:p>
@@ -12091,27 +11767,7 @@
           <w:szCs w:val="22"/>
         </w:rPr>
         <w:tab/>
-        <w:t xml:space="preserve">Example </w:t>
-      </w:r>
-      <w:proofErr w:type="spellStart"/>
-      <w:r>
-        <w:rPr>
-          <w:i w:val="0"/>
-          <w:iCs w:val="0"/>
-          <w:sz w:val="22"/>
-          <w:szCs w:val="22"/>
-        </w:rPr>
-        <w:t>cfg.cfg</w:t>
-      </w:r>
-      <w:proofErr w:type="spellEnd"/>
-      <w:r>
-        <w:rPr>
-          <w:i w:val="0"/>
-          <w:iCs w:val="0"/>
-          <w:sz w:val="22"/>
-          <w:szCs w:val="22"/>
-        </w:rPr>
-        <w:t xml:space="preserve"> File Screenshot</w:t>
+        <w:t>Example cfg.cfg File Screenshot</w:t>
       </w:r>
       <w:bookmarkEnd w:id="30"/>
     </w:p>
@@ -12233,29 +11889,7 @@
           <w:sz w:val="20"/>
           <w:szCs w:val="20"/>
         </w:rPr>
-        <w:t xml:space="preserve">, </w:t>
-      </w:r>
-      <w:proofErr w:type="gramStart"/>
-      <w:r>
-        <w:rPr>
-          <w:rFonts w:ascii="Courier New" w:hAnsi="Courier New" w:cs="Courier New"/>
-          <w:b/>
-          <w:bCs/>
-          <w:sz w:val="20"/>
-          <w:szCs w:val="20"/>
-        </w:rPr>
-        <w:t>gui.py</w:t>
-      </w:r>
-      <w:proofErr w:type="gramEnd"/>
-      <w:r>
-        <w:rPr>
-          <w:rFonts w:ascii="Courier New" w:hAnsi="Courier New" w:cs="Courier New"/>
-          <w:b/>
-          <w:bCs/>
-          <w:sz w:val="20"/>
-          <w:szCs w:val="20"/>
-        </w:rPr>
-        <w:t>, cfg.py,</w:t>
+        <w:t>, gui.py, cfg.py,</w:t>
       </w:r>
       <w:r>
         <w:rPr>
@@ -12267,7 +11901,6 @@
         </w:rPr>
         <w:t xml:space="preserve"> </w:t>
       </w:r>
-      <w:proofErr w:type="spellStart"/>
       <w:r>
         <w:rPr>
           <w:rFonts w:ascii="Courier New" w:hAnsi="Courier New" w:cs="Courier New"/>
@@ -12278,7 +11911,6 @@
         </w:rPr>
         <w:t>cfg.cfg</w:t>
       </w:r>
-      <w:proofErr w:type="spellEnd"/>
     </w:p>
     <w:p>
       <w:pPr>
@@ -12388,15 +12020,7 @@
         <w:spacing w:after="240"/>
       </w:pPr>
       <w:r>
-        <w:t xml:space="preserve">Replace &lt;RPi Name&gt; with the appropriate name from the </w:t>
-      </w:r>
-      <w:proofErr w:type="spellStart"/>
-      <w:r>
-        <w:t>cfg.cfg</w:t>
-      </w:r>
-      <w:proofErr w:type="spellEnd"/>
-      <w:r>
-        <w:t xml:space="preserve"> file.</w:t>
+        <w:t>Replace &lt;RPi Name&gt; with the appropriate name from the cfg.cfg file.</w:t>
       </w:r>
     </w:p>
     <w:p>
@@ -12415,23 +12039,7 @@
         <w:spacing w:after="60"/>
       </w:pPr>
       <w:r>
-        <w:t>To use the kill command the Process IDs (</w:t>
-      </w:r>
-      <w:proofErr w:type="spellStart"/>
-      <w:r>
-        <w:t>pid</w:t>
-      </w:r>
-      <w:proofErr w:type="spellEnd"/>
-      <w:r>
-        <w:t xml:space="preserve">) of the server must first be determined.  To determine the </w:t>
-      </w:r>
-      <w:proofErr w:type="spellStart"/>
-      <w:r>
-        <w:t>pids</w:t>
-      </w:r>
-      <w:proofErr w:type="spellEnd"/>
-      <w:r>
-        <w:t xml:space="preserve"> issue the following command in an RPi terminal:</w:t>
+        <w:t>To use the kill command the Process IDs (pid) of the server must first be determined.  To determine the pids issue the following command in an RPi terminal:</w:t>
       </w:r>
     </w:p>
     <w:p>
@@ -12444,23 +12052,13 @@
           <w:bCs/>
         </w:rPr>
       </w:pPr>
-      <w:proofErr w:type="spellStart"/>
-      <w:r>
-        <w:rPr>
-          <w:rFonts w:ascii="Courier New" w:hAnsi="Courier New" w:cs="Courier New"/>
-          <w:b/>
-          <w:bCs/>
-        </w:rPr>
-        <w:t>ps</w:t>
-      </w:r>
-      <w:proofErr w:type="spellEnd"/>
-      <w:r>
-        <w:rPr>
-          <w:rFonts w:ascii="Courier New" w:hAnsi="Courier New" w:cs="Courier New"/>
-          <w:b/>
-          <w:bCs/>
-        </w:rPr>
-        <w:t xml:space="preserve">  aux  |  grep  python</w:t>
+      <w:r>
+        <w:rPr>
+          <w:rFonts w:ascii="Courier New" w:hAnsi="Courier New" w:cs="Courier New"/>
+          <w:b/>
+          <w:bCs/>
+        </w:rPr>
+        <w:t>ps  aux  |  grep  python</w:t>
       </w:r>
     </w:p>
     <w:p>
@@ -12619,7 +12217,6 @@
         <w:tab/>
         <w:t xml:space="preserve">Example </w:t>
       </w:r>
-      <w:proofErr w:type="spellStart"/>
       <w:r>
         <w:rPr>
           <w:i w:val="0"/>
@@ -12627,9 +12224,8 @@
           <w:sz w:val="22"/>
           <w:szCs w:val="22"/>
         </w:rPr>
-        <w:t>ps</w:t>
-      </w:r>
-      <w:proofErr w:type="spellEnd"/>
+        <w:t>ps Command</w:t>
+      </w:r>
       <w:r>
         <w:rPr>
           <w:i w:val="0"/>
@@ -12637,7 +12233,7 @@
           <w:sz w:val="22"/>
           <w:szCs w:val="22"/>
         </w:rPr>
-        <w:t xml:space="preserve"> Command</w:t>
+        <w:t xml:space="preserve"> </w:t>
       </w:r>
       <w:r>
         <w:rPr>
@@ -12646,7 +12242,7 @@
           <w:sz w:val="22"/>
           <w:szCs w:val="22"/>
         </w:rPr>
-        <w:t xml:space="preserve"> </w:t>
+        <w:t xml:space="preserve">Output </w:t>
       </w:r>
       <w:r>
         <w:rPr>
@@ -12655,15 +12251,6 @@
           <w:sz w:val="22"/>
           <w:szCs w:val="22"/>
         </w:rPr>
-        <w:t xml:space="preserve">Output </w:t>
-      </w:r>
-      <w:r>
-        <w:rPr>
-          <w:i w:val="0"/>
-          <w:iCs w:val="0"/>
-          <w:sz w:val="22"/>
-          <w:szCs w:val="22"/>
-        </w:rPr>
         <w:t>Screenshot</w:t>
       </w:r>
       <w:bookmarkEnd w:id="33"/>
@@ -12677,31 +12264,7 @@
         <w:t>N</w:t>
       </w:r>
       <w:r>
-        <w:t xml:space="preserve">ote there are two lines associated with server.py (their </w:t>
-      </w:r>
-      <w:proofErr w:type="spellStart"/>
-      <w:r>
-        <w:t>pid</w:t>
-      </w:r>
-      <w:proofErr w:type="spellEnd"/>
-      <w:r>
-        <w:t xml:space="preserve"> are 1638 and 1661).  There are two (or possibly more) </w:t>
-      </w:r>
-      <w:proofErr w:type="spellStart"/>
-      <w:r>
-        <w:t>pids</w:t>
-      </w:r>
-      <w:proofErr w:type="spellEnd"/>
-      <w:r>
-        <w:t xml:space="preserve"> because of the multi-processing nature of the server/clock – both processes must be killed.  Kill the processes with the following two commands (substitute the </w:t>
-      </w:r>
-      <w:proofErr w:type="spellStart"/>
-      <w:r>
-        <w:t>pids</w:t>
-      </w:r>
-      <w:proofErr w:type="spellEnd"/>
-      <w:r>
-        <w:t xml:space="preserve"> with those shown on the actual output):</w:t>
+        <w:t>ote there are two lines associated with server.py (their pid are 1638 and 1661).  There are two (or possibly more) pids because of the multi-processing nature of the server/clock – both processes must be killed.  Kill the processes with the following two commands (substitute the pids with those shown on the actual output):</w:t>
       </w:r>
     </w:p>
     <w:p>
@@ -12750,23 +12313,7 @@
         <w:t xml:space="preserve">To terminate the server with the client instead issue the following command </w:t>
       </w:r>
       <w:r>
-        <w:t>in the appropriate directory (probably /python/</w:t>
-      </w:r>
-      <w:proofErr w:type="spellStart"/>
-      <w:r>
-        <w:t>spiClock</w:t>
-      </w:r>
-      <w:proofErr w:type="spellEnd"/>
-      <w:r>
-        <w:t xml:space="preserve">, use the cd </w:t>
-      </w:r>
-      <w:proofErr w:type="spellStart"/>
-      <w:r>
-        <w:t>cmd</w:t>
-      </w:r>
-      <w:proofErr w:type="spellEnd"/>
-      <w:r>
-        <w:t xml:space="preserve"> to navigate </w:t>
+        <w:t xml:space="preserve">in the appropriate directory (probably /python/spiClock, use the cd cmd to navigate </w:t>
       </w:r>
       <w:r>
         <w:t>there</w:t>
@@ -12853,15 +12400,7 @@
         <w:t xml:space="preserve"> </w:t>
       </w:r>
       <w:r>
-        <w:t xml:space="preserve">from the output of the </w:t>
-      </w:r>
-      <w:proofErr w:type="spellStart"/>
-      <w:r>
-        <w:t>ps</w:t>
-      </w:r>
-      <w:proofErr w:type="spellEnd"/>
-      <w:r>
-        <w:t xml:space="preserve"> command.</w:t>
+        <w:t>from the output of the ps command.</w:t>
       </w:r>
       <w:r>
         <w:t xml:space="preserve">  </w:t>
@@ -12870,15 +12409,7 @@
         <w:t xml:space="preserve">Once the client connects issue </w:t>
       </w:r>
       <w:r>
-        <w:t>the “</w:t>
-      </w:r>
-      <w:proofErr w:type="spellStart"/>
-      <w:r>
-        <w:t>ks</w:t>
-      </w:r>
-      <w:proofErr w:type="spellEnd"/>
-      <w:r>
-        <w:t>” command.</w:t>
+        <w:t>the “ks” command.</w:t>
       </w:r>
     </w:p>
     <w:p>
@@ -12981,23 +12512,7 @@
         <w:spacing w:after="60"/>
       </w:pPr>
       <w:r>
-        <w:t xml:space="preserve">Open the </w:t>
-      </w:r>
-      <w:proofErr w:type="spellStart"/>
-      <w:r>
-        <w:t>cron</w:t>
-      </w:r>
-      <w:proofErr w:type="spellEnd"/>
-      <w:r>
-        <w:t xml:space="preserve"> scheduling file for editing on the </w:t>
-      </w:r>
-      <w:proofErr w:type="gramStart"/>
-      <w:r>
-        <w:t>RPi</w:t>
-      </w:r>
-      <w:proofErr w:type="gramEnd"/>
-      <w:r>
-        <w:t xml:space="preserve"> enter the following command in a terminal window:</w:t>
+        <w:t>Open the cron scheduling file for editing on the RPi enter the following command in a terminal window:</w:t>
       </w:r>
     </w:p>
     <w:p>
@@ -13591,15 +13106,7 @@
         <w:t xml:space="preserve"> click on the appropriate UUT (this is the equivalent of the &lt;id&gt; parameter specified when starting the Command Line Client).</w:t>
       </w:r>
       <w:r>
-        <w:t xml:space="preserve">  Note that the list of available UUTs will be those listed in the </w:t>
-      </w:r>
-      <w:proofErr w:type="spellStart"/>
-      <w:r>
-        <w:t>cfg.cfg</w:t>
-      </w:r>
-      <w:proofErr w:type="spellEnd"/>
-      <w:r>
-        <w:t xml:space="preserve"> file.</w:t>
+        <w:t xml:space="preserve">  Note that the list of available UUTs will be those listed in the cfg.cfg file.</w:t>
       </w:r>
     </w:p>
     <w:p>
@@ -13838,15 +13345,7 @@
         <w:spacing w:after="240"/>
       </w:pPr>
       <w:r>
-        <w:t xml:space="preserve">When the GUI client is started and a connection is accepted by the server </w:t>
-      </w:r>
-      <w:proofErr w:type="gramStart"/>
-      <w:r>
-        <w:t>the ‘m’</w:t>
-      </w:r>
-      <w:proofErr w:type="gramEnd"/>
-      <w:r>
-        <w:t xml:space="preserve"> command is automatically issued.  The response is used to populate the GUIs buttons (GUI is ‘built’ at run time).  A screen shot of the GUI is provided </w:t>
+        <w:t xml:space="preserve">When the GUI client is started and a connection is accepted by the server the ‘m’ command is automatically issued.  The response is used to populate the GUIs buttons (GUI is ‘built’ at run time).  A screen shot of the GUI is provided </w:t>
       </w:r>
       <w:r>
         <w:t xml:space="preserve">in Figure 13, </w:t>
@@ -14163,65 +13662,78 @@
           <w:rFonts w:ascii="Aptos" w:hAnsi="Aptos"/>
           <w:color w:val="000000"/>
         </w:rPr>
-        <w:t xml:space="preserve"> by up to one second if datetime.now() is called right before the second </w:t>
-      </w:r>
-      <w:proofErr w:type="gramStart"/>
+        <w:t xml:space="preserve"> by up to one second if datetime.now() is called right before the second changes.</w:t>
+      </w:r>
+    </w:p>
+    <w:p>
+      <w:pPr>
+        <w:spacing w:after="120"/>
+      </w:pPr>
+      <w:r>
+        <w:lastRenderedPageBreak/>
+        <w:t>In type 2 a call is made to .now() every 0.2 seconds until a match is detected to the value it returns and the specified time.</w:t>
+      </w:r>
+    </w:p>
+    <w:p>
+      <w:pPr>
+        <w:spacing w:after="120"/>
+      </w:pPr>
+      <w:r>
+        <w:t>Thus, the max start time error between type 1 and 2 are 1 sec and 0.2 sec, respectively.</w:t>
+      </w:r>
+    </w:p>
+    <w:p>
       <w:r>
         <w:rPr>
           <w:rFonts w:ascii="Aptos" w:hAnsi="Aptos"/>
           <w:color w:val="000000"/>
         </w:rPr>
-        <w:t>changes</w:t>
-      </w:r>
-      <w:proofErr w:type="gramEnd"/>
+        <w:t>Type 3 starts the clock at the exact time specified, regardless of the actual time. If an invalid start time is given, it defaults to 23:59:59. This is useful when the Raspberry Pi is not connected to a wireless LAN. More details follow below.</w:t>
+      </w:r>
+    </w:p>
+    <w:p>
+      <w:pPr>
+        <w:spacing w:after="120"/>
+      </w:pPr>
+      <w:r>
+        <w:t>The RPi does not have a Real Time Clock (RTC).</w:t>
+      </w:r>
+    </w:p>
+    <w:p>
+      <w:pPr>
+        <w:spacing w:after="120"/>
+      </w:pPr>
+      <w:r>
+        <w:t>At boot time, assuming no internet connection, the RPi starts its</w:t>
+      </w:r>
+      <w:r>
+        <w:t xml:space="preserve"> </w:t>
+      </w:r>
+      <w:r>
+        <w:t>internal, SW based, time tracking function (that datetime.now() accesses) with a start time that is equal to the time it saved on its last power off event.</w:t>
+      </w:r>
+    </w:p>
+    <w:p>
       <w:r>
         <w:rPr>
           <w:rFonts w:ascii="Aptos" w:hAnsi="Aptos"/>
           <w:color w:val="000000"/>
         </w:rPr>
-        <w:t>.</w:t>
-      </w:r>
-    </w:p>
-    <w:p>
-      <w:pPr>
-        <w:spacing w:after="120"/>
-      </w:pPr>
-      <w:r>
-        <w:lastRenderedPageBreak/>
-        <w:t>In type 2 a call is made to .now() every 0.2 seconds until a match is detected to the value it returns and the specified time.</w:t>
-      </w:r>
-    </w:p>
-    <w:p>
-      <w:pPr>
-        <w:spacing w:after="120"/>
-      </w:pPr>
-      <w:r>
-        <w:t>Thus, the max start time error between type 1 and 2 are 1 sec and 0.2 sec, respectively.</w:t>
-      </w:r>
-    </w:p>
-    <w:p>
+        <w:t xml:space="preserve">If the RPi is on and set to the correct time without internet, it counts time accurately—after one hour, 1 o'clock becomes 2 o'clock. However, if </w:t>
+      </w:r>
       <w:r>
         <w:rPr>
           <w:rFonts w:ascii="Aptos" w:hAnsi="Aptos"/>
           <w:color w:val="000000"/>
         </w:rPr>
-        <w:t xml:space="preserve">Type 3 </w:t>
-      </w:r>
-      <w:proofErr w:type="gramStart"/>
+        <w:t>it is</w:t>
+      </w:r>
       <w:r>
         <w:rPr>
           <w:rFonts w:ascii="Aptos" w:hAnsi="Aptos"/>
           <w:color w:val="000000"/>
         </w:rPr>
-        <w:t>starts</w:t>
-      </w:r>
-      <w:proofErr w:type="gramEnd"/>
-      <w:r>
-        <w:rPr>
-          <w:rFonts w:ascii="Aptos" w:hAnsi="Aptos"/>
-          <w:color w:val="000000"/>
-        </w:rPr>
-        <w:t xml:space="preserve"> the clock at the exact time specified, regardless of the actual time. If an invalid start time is given, it defaults to 23:59:59. This is useful when the Raspberry Pi is not connected to a wireless LAN. More details follow below.</w:t>
+        <w:t xml:space="preserve"> turned off for four hours, when restarted, it will still read 2 o'clock instead of the actual 6 o'clock.</w:t>
       </w:r>
     </w:p>
     <w:p>
@@ -14229,7 +13741,13 @@
         <w:spacing w:after="120"/>
       </w:pPr>
       <w:r>
-        <w:t>The RPi does not have a Real Time Clock (RTC).</w:t>
+        <w:t xml:space="preserve">If an internet connection IS available at boot </w:t>
+      </w:r>
+      <w:r>
+        <w:t>time,</w:t>
+      </w:r>
+      <w:r>
+        <w:t xml:space="preserve"> then the RPi starts its internal time tracking function with an initial value obtained from the internet.</w:t>
       </w:r>
     </w:p>
     <w:p>
@@ -14237,106 +13755,31 @@
         <w:spacing w:after="120"/>
       </w:pPr>
       <w:r>
-        <w:t>At boot time, assuming no internet connection, the RPi starts its</w:t>
+        <w:t xml:space="preserve">Note that this spiClock's SW only accesses the RPi's internal time tracking function (via the call to </w:t>
+      </w:r>
+      <w:r>
+        <w:t>d</w:t>
+      </w:r>
+      <w:r>
+        <w:t>atetime.now)</w:t>
       </w:r>
       <w:r>
         <w:t xml:space="preserve"> </w:t>
       </w:r>
       <w:r>
-        <w:t>internal, SW based, time tracking function (that datetime.now() accesses) with a start time that is equal to the time it saved on its last power off event.</w:t>
-      </w:r>
-    </w:p>
-    <w:p>
-      <w:r>
-        <w:rPr>
-          <w:rFonts w:ascii="Aptos" w:hAnsi="Aptos"/>
-          <w:color w:val="000000"/>
-        </w:rPr>
-        <w:t xml:space="preserve">If the RPi is on and set to the correct time without internet, it counts time accurately—after one hour, 1 o'clock becomes 2 o'clock. However, if </w:t>
-      </w:r>
-      <w:r>
-        <w:rPr>
-          <w:rFonts w:ascii="Aptos" w:hAnsi="Aptos"/>
-          <w:color w:val="000000"/>
-        </w:rPr>
-        <w:t>it is</w:t>
-      </w:r>
-      <w:r>
-        <w:rPr>
-          <w:rFonts w:ascii="Aptos" w:hAnsi="Aptos"/>
-          <w:color w:val="000000"/>
-        </w:rPr>
-        <w:t xml:space="preserve"> turned off for four hours, when restarted, it will still </w:t>
-      </w:r>
-      <w:proofErr w:type="gramStart"/>
-      <w:r>
-        <w:rPr>
-          <w:rFonts w:ascii="Aptos" w:hAnsi="Aptos"/>
-          <w:color w:val="000000"/>
-        </w:rPr>
-        <w:t>read</w:t>
-      </w:r>
-      <w:proofErr w:type="gramEnd"/>
-      <w:r>
-        <w:rPr>
-          <w:rFonts w:ascii="Aptos" w:hAnsi="Aptos"/>
-          <w:color w:val="000000"/>
-        </w:rPr>
-        <w:t xml:space="preserve"> 2 o'clock instead of the actual 6 o'clock.</w:t>
-      </w:r>
-    </w:p>
-    <w:p>
-      <w:pPr>
-        <w:spacing w:after="120"/>
-      </w:pPr>
-      <w:r>
-        <w:t xml:space="preserve">If an internet connection IS available at boot </w:t>
-      </w:r>
-      <w:r>
-        <w:t>time,</w:t>
-      </w:r>
-      <w:r>
-        <w:t xml:space="preserve"> then the RPi starts its internal time tracking function with an initial value obtained from the internet.</w:t>
-      </w:r>
-    </w:p>
-    <w:p>
-      <w:pPr>
-        <w:spacing w:after="120"/>
-      </w:pPr>
-      <w:r>
-        <w:t xml:space="preserve">Note that this spiClock's SW only accesses the RPi's internal time tracking function (via the call to </w:t>
-      </w:r>
-      <w:r>
-        <w:t>d</w:t>
-      </w:r>
-      <w:r>
-        <w:t>atetime.now)</w:t>
+        <w:t>at</w:t>
       </w:r>
       <w:r>
         <w:t xml:space="preserve"> </w:t>
       </w:r>
       <w:r>
-        <w:t>at</w:t>
-      </w:r>
-      <w:r>
-        <w:t xml:space="preserve"> </w:t>
-      </w:r>
-      <w:r>
         <w:t xml:space="preserve">clock start time (when the sc command is first entered).  After </w:t>
       </w:r>
       <w:r>
         <w:t>that,</w:t>
       </w:r>
       <w:r>
-        <w:t xml:space="preserve"> this clock keeps track of </w:t>
-      </w:r>
-      <w:proofErr w:type="gramStart"/>
-      <w:r>
-        <w:t>the time</w:t>
-      </w:r>
-      <w:proofErr w:type="gramEnd"/>
-      <w:r>
-        <w:t xml:space="preserve"> all on its own using the python sleep</w:t>
+        <w:t xml:space="preserve"> this clock keeps track of the time all on its own using the python sleep</w:t>
       </w:r>
       <w:r>
         <w:t xml:space="preserve"> </w:t>
@@ -14611,21 +14054,7 @@
         <w:rPr>
           <w:rFonts w:ascii="Courier New" w:hAnsi="Courier New" w:cs="Courier New"/>
         </w:rPr>
-        <w:t xml:space="preserve">      shared  buff/</w:t>
-      </w:r>
-      <w:proofErr w:type="gramStart"/>
-      <w:r>
-        <w:rPr>
-          <w:rFonts w:ascii="Courier New" w:hAnsi="Courier New" w:cs="Courier New"/>
-        </w:rPr>
-        <w:t xml:space="preserve">cache  </w:t>
-      </w:r>
-      <w:proofErr w:type="gramEnd"/>
-      <w:r>
-        <w:rPr>
-          <w:rFonts w:ascii="Courier New" w:hAnsi="Courier New" w:cs="Courier New"/>
-        </w:rPr>
-        <w:t xml:space="preserve"> available</w:t>
+        <w:t xml:space="preserve">      shared  buff/cache   available</w:t>
       </w:r>
     </w:p>
     <w:p>
@@ -14726,21 +14155,7 @@
         <w:rPr>
           <w:rFonts w:ascii="Courier New" w:hAnsi="Courier New" w:cs="Courier New"/>
         </w:rPr>
-        <w:t xml:space="preserve">         total        used        free      shared  buff/</w:t>
-      </w:r>
-      <w:proofErr w:type="gramStart"/>
-      <w:r>
-        <w:rPr>
-          <w:rFonts w:ascii="Courier New" w:hAnsi="Courier New" w:cs="Courier New"/>
-        </w:rPr>
-        <w:t xml:space="preserve">cache  </w:t>
-      </w:r>
-      <w:proofErr w:type="gramEnd"/>
-      <w:r>
-        <w:rPr>
-          <w:rFonts w:ascii="Courier New" w:hAnsi="Courier New" w:cs="Courier New"/>
-        </w:rPr>
-        <w:t xml:space="preserve"> available</w:t>
+        <w:t xml:space="preserve">         total        used        free      shared  buff/cache   available</w:t>
       </w:r>
     </w:p>
     <w:p>
@@ -14826,21 +14241,7 @@
         <w:rPr>
           <w:rFonts w:ascii="Courier New" w:hAnsi="Courier New" w:cs="Courier New"/>
         </w:rPr>
-        <w:t xml:space="preserve">         total        used        free      shared  buff/</w:t>
-      </w:r>
-      <w:proofErr w:type="gramStart"/>
-      <w:r>
-        <w:rPr>
-          <w:rFonts w:ascii="Courier New" w:hAnsi="Courier New" w:cs="Courier New"/>
-        </w:rPr>
-        <w:t xml:space="preserve">cache  </w:t>
-      </w:r>
-      <w:proofErr w:type="gramEnd"/>
-      <w:r>
-        <w:rPr>
-          <w:rFonts w:ascii="Courier New" w:hAnsi="Courier New" w:cs="Courier New"/>
-        </w:rPr>
-        <w:t xml:space="preserve"> available</w:t>
+        <w:t xml:space="preserve">         total        used        free      shared  buff/cache   available</w:t>
       </w:r>
     </w:p>
     <w:p>
@@ -14926,21 +14327,7 @@
         <w:rPr>
           <w:rFonts w:ascii="Courier New" w:hAnsi="Courier New" w:cs="Courier New"/>
         </w:rPr>
-        <w:t xml:space="preserve">         total        used        free      shared  buff/</w:t>
-      </w:r>
-      <w:proofErr w:type="gramStart"/>
-      <w:r>
-        <w:rPr>
-          <w:rFonts w:ascii="Courier New" w:hAnsi="Courier New" w:cs="Courier New"/>
-        </w:rPr>
-        <w:t xml:space="preserve">cache  </w:t>
-      </w:r>
-      <w:proofErr w:type="gramEnd"/>
-      <w:r>
-        <w:rPr>
-          <w:rFonts w:ascii="Courier New" w:hAnsi="Courier New" w:cs="Courier New"/>
-        </w:rPr>
-        <w:t xml:space="preserve"> available</w:t>
+        <w:t xml:space="preserve">         total        used        free      shared  buff/cache   available</w:t>
       </w:r>
     </w:p>
     <w:p>

</xml_diff>